<commit_message>
Zaczęto instrukcję 7 struktury programistyczne teoria dotycząca Simple Measurement structure i metody obsługi czasu.
</commit_message>
<xml_diff>
--- a/Cw7 Maszyna stanow/PiWDP7 Maszyna stanow.docx
+++ b/Cw7 Maszyna stanow/PiWDP7 Maszyna stanow.docx
@@ -2435,7 +2435,7 @@
         <w:rPr>
           <w:b/>
         </w:rPr>
-        <w:t>Tworzenie dedykowanych kontrolek</w:t>
+        <w:t>Prosty VI</w:t>
       </w:r>
     </w:p>
     <w:p>
@@ -2446,99 +2446,67 @@
       </w:pPr>
       <w:bookmarkStart w:id="3" w:name="_Ref432709058"/>
       <w:r>
-        <w:t xml:space="preserve">W </w:t>
+        <w:t xml:space="preserve">Podstawową strukturą głównego pliku aplikacji jest prosty VI, nazywany </w:t>
+      </w:r>
+      <w:r>
+        <w:rPr>
+          <w:b/>
+        </w:rPr>
+        <w:t xml:space="preserve">Simple </w:t>
       </w:r>
       <w:proofErr w:type="spellStart"/>
       <w:r>
-        <w:t>LabVIEW</w:t>
+        <w:rPr>
+          <w:b/>
+        </w:rPr>
+        <w:t>Measurement</w:t>
       </w:r>
       <w:proofErr w:type="spellEnd"/>
       <w:r>
-        <w:t xml:space="preserve"> każdą ze standardowych kontrolek można zmodyfikować w celu personalizacji interfejsu użytkownika (GUI – </w:t>
+        <w:rPr>
+          <w:b/>
+        </w:rPr>
+        <w:t xml:space="preserve"> </w:t>
       </w:r>
       <w:proofErr w:type="spellStart"/>
       <w:r>
-        <w:t>Graphical</w:t>
+        <w:rPr>
+          <w:b/>
+        </w:rPr>
+        <w:t>Structure</w:t>
       </w:r>
       <w:proofErr w:type="spellEnd"/>
       <w:r>
-        <w:t xml:space="preserve"> </w:t>
+        <w:t>.</w:t>
+      </w:r>
+      <w:r>
+        <w:t xml:space="preserve"> Składa się z części konfiguracyjnej</w:t>
+      </w:r>
+      <w:r>
+        <w:t xml:space="preserve">  (1)</w:t>
+      </w:r>
+      <w:r>
+        <w:t xml:space="preserve">, właściwej programu – pętli </w:t>
       </w:r>
       <w:proofErr w:type="spellStart"/>
       <w:r>
-        <w:t>User</w:t>
+        <w:t>While</w:t>
       </w:r>
       <w:proofErr w:type="spellEnd"/>
       <w:r>
-        <w:t xml:space="preserve"> </w:t>
-      </w:r>
-      <w:proofErr w:type="spellStart"/>
-      <w:r>
-        <w:t>Interface</w:t>
-      </w:r>
-      <w:proofErr w:type="spellEnd"/>
-      <w:r>
-        <w:t xml:space="preserve">). </w:t>
-      </w:r>
-      <w:r>
-        <w:t xml:space="preserve">Podstawowe zmiany można wykonać za pomocą właściwości lub opcji dostępnych z poziomu </w:t>
-      </w:r>
-      <w:r>
-        <w:rPr>
-          <w:b/>
-        </w:rPr>
-        <w:t>PPM</w:t>
-      </w:r>
-      <w:r>
-        <w:t xml:space="preserve">. Możliwa jest także bardziej zaawansowana modyfikacja kontrolki. </w:t>
-      </w:r>
-      <w:r>
-        <w:t xml:space="preserve">Zmiany mogą dotyczyć zarówno wyglądu jak i właściwości użytkowych. Kontrolki </w:t>
-      </w:r>
-      <w:r>
-        <w:t xml:space="preserve">zmodyfikowane noszą nazwę „kontrolek </w:t>
-      </w:r>
-      <w:proofErr w:type="spellStart"/>
-      <w:r>
-        <w:t>kastomowych</w:t>
-      </w:r>
-      <w:proofErr w:type="spellEnd"/>
-      <w:r>
-        <w:t>”</w:t>
-      </w:r>
-      <w:r>
-        <w:t xml:space="preserve"> lub dedykowanych</w:t>
-      </w:r>
-      <w:r>
-        <w:t xml:space="preserve"> (</w:t>
-      </w:r>
-      <w:proofErr w:type="spellStart"/>
-      <w:r>
-        <w:rPr>
-          <w:b/>
-        </w:rPr>
-        <w:t>Custom</w:t>
-      </w:r>
-      <w:proofErr w:type="spellEnd"/>
-      <w:r>
-        <w:rPr>
-          <w:b/>
-        </w:rPr>
-        <w:t xml:space="preserve"> </w:t>
-      </w:r>
-      <w:proofErr w:type="spellStart"/>
-      <w:r>
-        <w:rPr>
-          <w:b/>
-        </w:rPr>
-        <w:t>Control</w:t>
-      </w:r>
-      <w:proofErr w:type="spellEnd"/>
-      <w:r>
-        <w:t>).</w:t>
-      </w:r>
-      <w:r>
-        <w:t xml:space="preserve"> </w:t>
+        <w:t xml:space="preserve"> (2),</w:t>
+      </w:r>
+      <w:r>
+        <w:t xml:space="preserve"> części kończącej działanie aplikacji</w:t>
+      </w:r>
+      <w:r>
+        <w:t xml:space="preserve"> (3) oraz części obsługi błędów (4)</w:t>
+      </w:r>
+      <w:r>
+        <w:t xml:space="preserve">. Struktura programu została przedstawiona </w:t>
+      </w:r>
+      <w:r>
+        <w:t xml:space="preserve">na </w:t>
       </w:r>
       <w:r>
         <w:fldChar w:fldCharType="begin"/>
@@ -2554,17 +2522,6 @@
       </w:r>
       <w:r>
         <w:fldChar w:fldCharType="end"/>
-      </w:r>
-      <w:r>
-        <w:t xml:space="preserve"> przedstawia dwie kontrolki typu </w:t>
-      </w:r>
-      <w:proofErr w:type="spellStart"/>
-      <w:r>
-        <w:t>Slide</w:t>
-      </w:r>
-      <w:proofErr w:type="spellEnd"/>
-      <w:r>
-        <w:t xml:space="preserve">, jedna standardowa a druga dedykowana.  </w:t>
       </w:r>
     </w:p>
     <w:p>
@@ -2582,9 +2539,9 @@
         </w:rPr>
         <w:drawing>
           <wp:inline distT="0" distB="0" distL="0" distR="0">
-            <wp:extent cx="1166013" cy="1338459"/>
-            <wp:effectExtent l="19050" t="0" r="0" b="0"/>
-            <wp:docPr id="1" name="Obraz 4" descr="http://forums.ni.com/t5/image/serverpage/image-id/2608iBF2D1C82B1D61444?v=mpbl-1"/>
+            <wp:extent cx="3175000" cy="1075055"/>
+            <wp:effectExtent l="19050" t="0" r="6350" b="0"/>
+            <wp:docPr id="9" name="Obraz 7" descr="D:\Odzyskane\bmp pogrupowane\LabVIEW\6380168.png"/>
             <wp:cNvGraphicFramePr>
               <a:graphicFrameLocks xmlns:a="http://schemas.openxmlformats.org/drawingml/2006/main" noChangeAspect="1"/>
             </wp:cNvGraphicFramePr>
@@ -2592,14 +2549,14 @@
               <a:graphicData uri="http://schemas.openxmlformats.org/drawingml/2006/picture">
                 <pic:pic xmlns:pic="http://schemas.openxmlformats.org/drawingml/2006/picture">
                   <pic:nvPicPr>
-                    <pic:cNvPr id="0" name="Picture 4" descr="http://forums.ni.com/t5/image/serverpage/image-id/2608iBF2D1C82B1D61444?v=mpbl-1"/>
+                    <pic:cNvPr id="0" name="Picture 7" descr="D:\Odzyskane\bmp pogrupowane\LabVIEW\6380168.png"/>
                     <pic:cNvPicPr>
                       <a:picLocks noChangeAspect="1" noChangeArrowheads="1"/>
                     </pic:cNvPicPr>
                   </pic:nvPicPr>
                   <pic:blipFill>
                     <a:blip r:embed="rId14" cstate="print"/>
-                    <a:srcRect l="5267" t="33693" r="16327" b="13175"/>
+                    <a:srcRect/>
                     <a:stretch>
                       <a:fillRect/>
                     </a:stretch>
@@ -2607,7 +2564,7 @@
                   <pic:spPr bwMode="auto">
                     <a:xfrm>
                       <a:off x="0" y="0"/>
-                      <a:ext cx="1167554" cy="1340228"/>
+                      <a:ext cx="3175000" cy="1075055"/>
                     </a:xfrm>
                     <a:prstGeom prst="rect">
                       <a:avLst/>
@@ -2638,29 +2595,65 @@
         <w:jc w:val="center"/>
         <w:rPr>
           <w:sz w:val="20"/>
+          <w:lang w:val="en-GB"/>
         </w:rPr>
       </w:pPr>
       <w:bookmarkStart w:id="4" w:name="_Ref434103042"/>
       <w:bookmarkEnd w:id="3"/>
+      <w:proofErr w:type="spellStart"/>
       <w:r>
         <w:rPr>
           <w:sz w:val="20"/>
-        </w:rPr>
-        <w:t xml:space="preserve">Widok kontrolki typu </w:t>
+          <w:lang w:val="en-GB"/>
+        </w:rPr>
+        <w:t>Widok</w:t>
+      </w:r>
+      <w:proofErr w:type="spellEnd"/>
+      <w:r>
+        <w:rPr>
+          <w:sz w:val="20"/>
+          <w:lang w:val="en-GB"/>
+        </w:rPr>
+        <w:t xml:space="preserve"> </w:t>
       </w:r>
       <w:proofErr w:type="spellStart"/>
       <w:r>
         <w:rPr>
           <w:sz w:val="20"/>
-        </w:rPr>
-        <w:t>Slide</w:t>
+          <w:lang w:val="en-GB"/>
+        </w:rPr>
+        <w:t>struktury</w:t>
       </w:r>
       <w:proofErr w:type="spellEnd"/>
       <w:r>
         <w:rPr>
           <w:sz w:val="20"/>
-        </w:rPr>
-        <w:t xml:space="preserve"> klasycznej oraz zmodyfikowanej.</w:t>
+          <w:lang w:val="en-GB"/>
+        </w:rPr>
+        <w:t xml:space="preserve"> </w:t>
+      </w:r>
+      <w:proofErr w:type="spellStart"/>
+      <w:r>
+        <w:rPr>
+          <w:sz w:val="20"/>
+          <w:lang w:val="en-GB"/>
+        </w:rPr>
+        <w:t>aplikacji</w:t>
+      </w:r>
+      <w:proofErr w:type="spellEnd"/>
+      <w:r>
+        <w:rPr>
+          <w:sz w:val="20"/>
+          <w:lang w:val="en-GB"/>
+        </w:rPr>
+        <w:t xml:space="preserve"> Simple Measurement Structure</w:t>
+      </w:r>
+      <w:r>
+        <w:rPr>
+          <w:sz w:val="20"/>
+          <w:lang w:val="en-GB"/>
+        </w:rPr>
+        <w:t>.</w:t>
       </w:r>
       <w:bookmarkEnd w:id="4"/>
     </w:p>
@@ -2669,360 +2662,74 @@
         <w:spacing w:line="360" w:lineRule="auto"/>
         <w:ind w:firstLine="708"/>
         <w:jc w:val="both"/>
-      </w:pPr>
-    </w:p>
-    <w:p>
-      <w:pPr>
-        <w:spacing w:line="360" w:lineRule="auto"/>
-        <w:ind w:firstLine="708"/>
-        <w:jc w:val="both"/>
-      </w:pPr>
-      <w:r>
-        <w:t xml:space="preserve">W celu modyfikacji kontrolki należy wybrać </w:t>
-      </w:r>
-      <w:r>
-        <w:rPr>
-          <w:b/>
-        </w:rPr>
-        <w:t>PPM</w:t>
-      </w:r>
-      <w:r>
-        <w:t xml:space="preserve"> </w:t>
-      </w:r>
-      <w:r>
-        <w:sym w:font="Wingdings" w:char="F0E0"/>
-      </w:r>
-      <w:r>
-        <w:t xml:space="preserve"> </w:t>
-      </w:r>
-      <w:proofErr w:type="spellStart"/>
-      <w:r>
-        <w:rPr>
-          <w:b/>
-        </w:rPr>
-        <w:t>Advanced</w:t>
-      </w:r>
-      <w:proofErr w:type="spellEnd"/>
-      <w:r>
-        <w:t xml:space="preserve"> </w:t>
-      </w:r>
-      <w:r>
-        <w:sym w:font="Wingdings" w:char="F0E0"/>
-      </w:r>
-      <w:r>
-        <w:t xml:space="preserve"> </w:t>
-      </w:r>
-      <w:proofErr w:type="spellStart"/>
-      <w:r>
-        <w:rPr>
-          <w:b/>
-        </w:rPr>
-        <w:t>Customize</w:t>
-      </w:r>
-      <w:proofErr w:type="spellEnd"/>
-      <w:r>
-        <w:rPr>
-          <w:b/>
-        </w:rPr>
-        <w:t>…</w:t>
-      </w:r>
-    </w:p>
-    <w:p>
-      <w:pPr>
-        <w:spacing w:line="360" w:lineRule="auto"/>
-        <w:jc w:val="both"/>
-      </w:pPr>
-      <w:r>
-        <w:t xml:space="preserve">Na </w:t>
-      </w:r>
-      <w:r>
-        <w:fldChar w:fldCharType="begin"/>
-      </w:r>
-      <w:r>
-        <w:instrText xml:space="preserve"> REF _Ref434104139 \r \h </w:instrText>
-      </w:r>
-      <w:r>
-        <w:fldChar w:fldCharType="separate"/>
-      </w:r>
-      <w:r>
-        <w:t>Rys. 2</w:t>
-      </w:r>
-      <w:r>
-        <w:fldChar w:fldCharType="end"/>
-      </w:r>
-      <w:r>
-        <w:t xml:space="preserve"> przedstawiono okno umożliwiające zmianę wyglądu oraz właściwości kontrolek, posiada dwa tryby edycji (</w:t>
-      </w:r>
-      <w:r>
-        <w:rPr>
-          <w:b/>
-        </w:rPr>
-        <w:t xml:space="preserve">Edit </w:t>
-      </w:r>
-      <w:proofErr w:type="spellStart"/>
-      <w:r>
-        <w:rPr>
-          <w:b/>
-        </w:rPr>
-        <w:t>Mode</w:t>
-      </w:r>
-      <w:proofErr w:type="spellEnd"/>
-      <w:r>
-        <w:t>) i zmiany wyglądu (</w:t>
-      </w:r>
-      <w:proofErr w:type="spellStart"/>
-      <w:r>
-        <w:rPr>
-          <w:b/>
-        </w:rPr>
-        <w:t>Customize</w:t>
-      </w:r>
-      <w:proofErr w:type="spellEnd"/>
-      <w:r>
-        <w:rPr>
-          <w:b/>
-        </w:rPr>
-        <w:t xml:space="preserve"> </w:t>
-      </w:r>
-      <w:proofErr w:type="spellStart"/>
-      <w:r>
-        <w:rPr>
-          <w:b/>
-        </w:rPr>
-        <w:t>Mode</w:t>
-      </w:r>
-      <w:proofErr w:type="spellEnd"/>
-      <w:r>
-        <w:t>).</w:t>
-      </w:r>
-    </w:p>
-    <w:p>
-      <w:pPr>
-        <w:spacing w:line="360" w:lineRule="auto"/>
-        <w:ind w:firstLine="708"/>
-        <w:jc w:val="center"/>
-      </w:pPr>
-      <w:r>
-        <w:rPr>
-          <w:noProof/>
-        </w:rPr>
-        <w:drawing>
-          <wp:inline distT="0" distB="0" distL="0" distR="0">
-            <wp:extent cx="2516204" cy="1638605"/>
-            <wp:effectExtent l="19050" t="0" r="0" b="0"/>
-            <wp:docPr id="13" name="Obraz 13"/>
-            <wp:cNvGraphicFramePr>
-              <a:graphicFrameLocks xmlns:a="http://schemas.openxmlformats.org/drawingml/2006/main" noChangeAspect="1"/>
-            </wp:cNvGraphicFramePr>
-            <a:graphic xmlns:a="http://schemas.openxmlformats.org/drawingml/2006/main">
-              <a:graphicData uri="http://schemas.openxmlformats.org/drawingml/2006/picture">
-                <pic:pic xmlns:pic="http://schemas.openxmlformats.org/drawingml/2006/picture">
-                  <pic:nvPicPr>
-                    <pic:cNvPr id="0" name="Picture 13"/>
-                    <pic:cNvPicPr>
-                      <a:picLocks noChangeAspect="1" noChangeArrowheads="1"/>
-                    </pic:cNvPicPr>
-                  </pic:nvPicPr>
-                  <pic:blipFill>
-                    <a:blip r:embed="rId15" cstate="print"/>
-                    <a:srcRect/>
-                    <a:stretch>
-                      <a:fillRect/>
-                    </a:stretch>
-                  </pic:blipFill>
-                  <pic:spPr bwMode="auto">
-                    <a:xfrm>
-                      <a:off x="0" y="0"/>
-                      <a:ext cx="2516420" cy="1638746"/>
-                    </a:xfrm>
-                    <a:prstGeom prst="rect">
-                      <a:avLst/>
-                    </a:prstGeom>
-                    <a:noFill/>
-                    <a:ln w="9525">
-                      <a:noFill/>
-                      <a:miter lim="800000"/>
-                      <a:headEnd/>
-                      <a:tailEnd/>
-                    </a:ln>
-                  </pic:spPr>
-                </pic:pic>
-              </a:graphicData>
-            </a:graphic>
-          </wp:inline>
-        </w:drawing>
-      </w:r>
+        <w:rPr>
+          <w:lang w:val="en-GB"/>
+        </w:rPr>
+      </w:pPr>
     </w:p>
     <w:p>
       <w:pPr>
         <w:pStyle w:val="Akapitzlist"/>
         <w:numPr>
           <w:ilvl w:val="0"/>
-          <w:numId w:val="28"/>
+          <w:numId w:val="42"/>
         </w:numPr>
         <w:spacing w:line="360" w:lineRule="auto"/>
-        <w:jc w:val="center"/>
-        <w:rPr>
-          <w:sz w:val="20"/>
-        </w:rPr>
-      </w:pPr>
-      <w:bookmarkStart w:id="5" w:name="_Ref434104139"/>
-      <w:r>
-        <w:rPr>
-          <w:sz w:val="20"/>
-        </w:rPr>
-        <w:t xml:space="preserve">Okno kontrolki </w:t>
-      </w:r>
-      <w:proofErr w:type="spellStart"/>
-      <w:r>
-        <w:rPr>
-          <w:sz w:val="20"/>
-        </w:rPr>
-        <w:t>customowej</w:t>
-      </w:r>
-      <w:proofErr w:type="spellEnd"/>
-      <w:r>
-        <w:rPr>
-          <w:sz w:val="20"/>
-        </w:rPr>
-        <w:t xml:space="preserve"> umożliwiające zmianę wyglądu i ustawień komponentów pulpitu.</w:t>
-      </w:r>
-      <w:bookmarkEnd w:id="5"/>
-      <w:r>
-        <w:rPr>
-          <w:sz w:val="20"/>
-        </w:rPr>
-        <w:t xml:space="preserve"> </w:t>
-      </w:r>
-    </w:p>
-    <w:p>
-      <w:pPr>
+        <w:jc w:val="both"/>
+      </w:pPr>
+      <w:r>
+        <w:t>– konfiguracja – w tej części konfiguruje się wszystkie kanały komunikacyjne takie jak: konfiguracja urządzenia DAQ, otwarcie referencji do pliku itp.</w:t>
+      </w:r>
+    </w:p>
+    <w:p>
+      <w:pPr>
+        <w:pStyle w:val="Akapitzlist"/>
+        <w:numPr>
+          <w:ilvl w:val="0"/>
+          <w:numId w:val="42"/>
+        </w:numPr>
         <w:spacing w:line="360" w:lineRule="auto"/>
         <w:jc w:val="both"/>
       </w:pPr>
       <w:r>
-        <w:lastRenderedPageBreak/>
-        <w:t xml:space="preserve">W trybie edycji możliwa jest zmiana wyglądu porównywalna z możliwościami ukrytymi pod </w:t>
-      </w:r>
-      <w:r>
-        <w:rPr>
-          <w:b/>
-        </w:rPr>
-        <w:t>PPM</w:t>
-      </w:r>
-      <w:r>
-        <w:t>. W trybie zmiany możliwa jest bardzo głęboka ingerencja w wygląd kontrolki, możliwa jest m.in. zmiana elementów  graficznych z zastosowaniem przygotowanych plików graficznych.</w:t>
-      </w:r>
-    </w:p>
-    <w:p>
-      <w:pPr>
+        <w:t>– program właściwy – w tej części znajduje się cała funkcjonalność programu, program kończy swoje działanie w wyniku zamknięcia aplikacji przez użytkownika, wystąpienia błędu, po zakończeniu wszystkich zadań,</w:t>
+      </w:r>
+    </w:p>
+    <w:p>
+      <w:pPr>
+        <w:pStyle w:val="Akapitzlist"/>
+        <w:numPr>
+          <w:ilvl w:val="0"/>
+          <w:numId w:val="42"/>
+        </w:numPr>
         <w:spacing w:line="360" w:lineRule="auto"/>
-        <w:ind w:firstLine="708"/>
         <w:jc w:val="both"/>
       </w:pPr>
       <w:r>
-        <w:t xml:space="preserve">Wszelkie zmiany wprowadzone w kontrolkach </w:t>
-      </w:r>
-      <w:r>
-        <w:t xml:space="preserve">można zapisać w jednym z trzech trybów </w:t>
-      </w:r>
-      <w:proofErr w:type="spellStart"/>
-      <w:r>
-        <w:rPr>
-          <w:b/>
-        </w:rPr>
-        <w:t>Control</w:t>
-      </w:r>
-      <w:proofErr w:type="spellEnd"/>
-      <w:r>
-        <w:t xml:space="preserve">, </w:t>
-      </w:r>
-      <w:proofErr w:type="spellStart"/>
-      <w:r>
-        <w:rPr>
-          <w:b/>
-        </w:rPr>
-        <w:t>Type</w:t>
-      </w:r>
-      <w:proofErr w:type="spellEnd"/>
-      <w:r>
-        <w:rPr>
-          <w:b/>
-        </w:rPr>
-        <w:t xml:space="preserve"> </w:t>
-      </w:r>
-      <w:proofErr w:type="spellStart"/>
-      <w:r>
-        <w:rPr>
-          <w:b/>
-        </w:rPr>
-        <w:t>Def</w:t>
-      </w:r>
-      <w:proofErr w:type="spellEnd"/>
-      <w:r>
-        <w:rPr>
-          <w:b/>
-        </w:rPr>
-        <w:t>.</w:t>
-      </w:r>
-      <w:r>
-        <w:t xml:space="preserve"> lub </w:t>
-      </w:r>
-      <w:proofErr w:type="spellStart"/>
-      <w:r>
-        <w:rPr>
-          <w:b/>
-        </w:rPr>
-        <w:t>Strict</w:t>
-      </w:r>
-      <w:proofErr w:type="spellEnd"/>
-      <w:r>
-        <w:rPr>
-          <w:b/>
-        </w:rPr>
-        <w:t xml:space="preserve"> </w:t>
-      </w:r>
-      <w:proofErr w:type="spellStart"/>
-      <w:r>
-        <w:rPr>
-          <w:b/>
-        </w:rPr>
-        <w:t>type</w:t>
-      </w:r>
-      <w:proofErr w:type="spellEnd"/>
-      <w:r>
-        <w:rPr>
-          <w:b/>
-        </w:rPr>
-        <w:t xml:space="preserve"> </w:t>
-      </w:r>
-      <w:proofErr w:type="spellStart"/>
-      <w:r>
-        <w:rPr>
-          <w:b/>
-        </w:rPr>
-        <w:t>Def</w:t>
-      </w:r>
-      <w:proofErr w:type="spellEnd"/>
-      <w:r>
-        <w:rPr>
-          <w:b/>
-        </w:rPr>
-        <w:t>.</w:t>
-      </w:r>
-      <w:r>
-        <w:t xml:space="preserve"> opis</w:t>
-      </w:r>
-      <w:r>
-        <w:t xml:space="preserve"> tych trybów znajduje się w podrozdziale „</w:t>
-      </w:r>
-      <w:fldSimple w:instr=" REF _Ref434104933 \h  \* MERGEFORMAT ">
-        <w:r>
-          <w:t>Definicje typu</w:t>
-        </w:r>
-      </w:fldSimple>
-      <w:r>
-        <w:t>”.</w:t>
+        <w:t>– zakończenie aplikacji – w tej części kończy się połączenia otwarte w części konfiguracyjnej,</w:t>
+      </w:r>
+    </w:p>
+    <w:p>
+      <w:pPr>
+        <w:pStyle w:val="Akapitzlist"/>
+        <w:numPr>
+          <w:ilvl w:val="0"/>
+          <w:numId w:val="42"/>
+        </w:numPr>
+        <w:spacing w:line="360" w:lineRule="auto"/>
+        <w:jc w:val="both"/>
+      </w:pPr>
+      <w:r>
+        <w:t>– obsługa błędów – w najprostszej postaci w</w:t>
+      </w:r>
+      <w:r>
+        <w:t>ysyła użytkownikowi komunikat o </w:t>
+      </w:r>
+      <w:r>
+        <w:t>ewentualnym wystąpieniu</w:t>
+      </w:r>
+      <w:r>
+        <w:t xml:space="preserve"> błędu.</w:t>
       </w:r>
     </w:p>
     <w:p>
@@ -3049,22 +2756,12 @@
           <w:b/>
         </w:rPr>
       </w:pPr>
-      <w:bookmarkStart w:id="6" w:name="_Ref432704139"/>
-      <w:bookmarkStart w:id="7" w:name="_Ref434104933"/>
-      <w:r>
-        <w:rPr>
-          <w:b/>
-        </w:rPr>
-        <w:t>D</w:t>
-      </w:r>
-      <w:bookmarkEnd w:id="6"/>
-      <w:r>
-        <w:rPr>
-          <w:b/>
-        </w:rPr>
-        <w:t>efinicje typu</w:t>
-      </w:r>
-      <w:bookmarkEnd w:id="7"/>
+      <w:r>
+        <w:rPr>
+          <w:b/>
+        </w:rPr>
+        <w:t>Maszyna stanów</w:t>
+      </w:r>
     </w:p>
     <w:p>
       <w:pPr>
@@ -3081,7 +2778,11 @@
       </w:r>
       <w:proofErr w:type="spellEnd"/>
       <w:r>
-        <w:t xml:space="preserve"> rozpatrujemy jako obiekt w rozumieniu programowania obiektowego. Trzy metody zapisu </w:t>
+        <w:t xml:space="preserve"> rozpatrujemy jako obiekt </w:t>
+      </w:r>
+      <w:r>
+        <w:lastRenderedPageBreak/>
+        <w:t xml:space="preserve">w rozumieniu programowania obiektowego. Trzy metody zapisu </w:t>
       </w:r>
       <w:proofErr w:type="spellStart"/>
       <w:r>
@@ -3361,14 +3062,14 @@
           <w:b/>
         </w:rPr>
       </w:pPr>
-      <w:bookmarkStart w:id="8" w:name="_Ref427319602"/>
+      <w:bookmarkStart w:id="5" w:name="_Ref427319602"/>
       <w:r>
         <w:rPr>
           <w:b/>
         </w:rPr>
         <w:t>LABORATORYJNE STANOWISKO BADAWCZE</w:t>
       </w:r>
-      <w:bookmarkEnd w:id="8"/>
+      <w:bookmarkEnd w:id="5"/>
     </w:p>
     <w:p>
       <w:pPr>
@@ -3384,14 +3085,14 @@
           <w:b/>
         </w:rPr>
       </w:pPr>
-      <w:bookmarkStart w:id="9" w:name="_Ref427319607"/>
+      <w:bookmarkStart w:id="6" w:name="_Ref427319607"/>
       <w:r>
         <w:rPr>
           <w:b/>
         </w:rPr>
         <w:t>Obiekt badany</w:t>
       </w:r>
-      <w:bookmarkEnd w:id="9"/>
+      <w:bookmarkEnd w:id="6"/>
     </w:p>
     <w:p>
       <w:pPr>
@@ -3455,15 +3156,14 @@
           <w:b/>
         </w:rPr>
       </w:pPr>
-      <w:bookmarkStart w:id="10" w:name="_Ref427319615"/>
-      <w:r>
-        <w:rPr>
-          <w:b/>
-        </w:rPr>
-        <w:lastRenderedPageBreak/>
+      <w:bookmarkStart w:id="7" w:name="_Ref427319615"/>
+      <w:r>
+        <w:rPr>
+          <w:b/>
+        </w:rPr>
         <w:t>Urządzenia dodatkowe</w:t>
       </w:r>
-      <w:bookmarkEnd w:id="10"/>
+      <w:bookmarkEnd w:id="7"/>
     </w:p>
     <w:p>
       <w:pPr>
@@ -3501,14 +3201,14 @@
           <w:b/>
         </w:rPr>
       </w:pPr>
-      <w:bookmarkStart w:id="11" w:name="_Ref427319621"/>
+      <w:bookmarkStart w:id="8" w:name="_Ref427319621"/>
       <w:r>
         <w:rPr>
           <w:b/>
         </w:rPr>
         <w:t>Oprogramowanie</w:t>
       </w:r>
-      <w:bookmarkEnd w:id="11"/>
+      <w:bookmarkEnd w:id="8"/>
     </w:p>
     <w:p>
       <w:pPr>
@@ -3587,7 +3287,7 @@
           <w:b/>
         </w:rPr>
       </w:pPr>
-      <w:bookmarkStart w:id="12" w:name="_Ref427319634"/>
+      <w:bookmarkStart w:id="9" w:name="_Ref427319634"/>
       <w:r>
         <w:rPr>
           <w:b/>
@@ -3600,7 +3300,7 @@
         </w:rPr>
         <w:t xml:space="preserve"> – WYKAZ ZADAŃ DO REALIZACJI</w:t>
       </w:r>
-      <w:bookmarkEnd w:id="12"/>
+      <w:bookmarkEnd w:id="9"/>
     </w:p>
     <w:p>
       <w:pPr>
@@ -3720,6 +3420,7 @@
         <w:ind w:left="360"/>
       </w:pPr>
       <w:r>
+        <w:lastRenderedPageBreak/>
         <w:t xml:space="preserve">- nazwać klaster </w:t>
       </w:r>
       <w:r>
@@ -4277,7 +3978,6 @@
           <w:noProof/>
           <w:lang w:val="en-GB"/>
         </w:rPr>
-        <w:lastRenderedPageBreak/>
         <w:t>Warning text (String),</w:t>
       </w:r>
     </w:p>
@@ -4504,6 +4204,7 @@
         <w:ind w:left="360"/>
       </w:pPr>
       <w:r>
+        <w:lastRenderedPageBreak/>
         <w:t>- napisać funkcję umożliwiającą użytkownikowi przeskalowania danych,</w:t>
       </w:r>
     </w:p>
@@ -4547,16 +4248,16 @@
           <w:b/>
         </w:rPr>
       </w:pPr>
-      <w:bookmarkStart w:id="13" w:name="_Ref427319642"/>
-      <w:bookmarkStart w:id="14" w:name="_Ref431677884"/>
+      <w:bookmarkStart w:id="10" w:name="_Ref427319642"/>
+      <w:bookmarkStart w:id="11" w:name="_Ref431677884"/>
       <w:r>
         <w:rPr>
           <w:b/>
         </w:rPr>
         <w:t>PRZYKŁAD REALIZACJI ZADANIA</w:t>
       </w:r>
-      <w:bookmarkEnd w:id="13"/>
-      <w:bookmarkEnd w:id="14"/>
+      <w:bookmarkEnd w:id="10"/>
+      <w:bookmarkEnd w:id="11"/>
       <w:r>
         <w:rPr>
           <w:b/>
@@ -4642,7 +4343,7 @@
                     </pic:cNvPicPr>
                   </pic:nvPicPr>
                   <pic:blipFill>
-                    <a:blip r:embed="rId16" cstate="print"/>
+                    <a:blip r:embed="rId15" cstate="print"/>
                     <a:srcRect/>
                     <a:stretch>
                       <a:fillRect/>
@@ -4684,14 +4385,14 @@
           <w:sz w:val="20"/>
         </w:rPr>
       </w:pPr>
-      <w:bookmarkStart w:id="15" w:name="_Ref432718756"/>
+      <w:bookmarkStart w:id="12" w:name="_Ref432718756"/>
       <w:r>
         <w:rPr>
           <w:sz w:val="20"/>
         </w:rPr>
         <w:t>Przykładowa realizacja zadania obliczania histogramu – kod programu.</w:t>
       </w:r>
-      <w:bookmarkEnd w:id="15"/>
+      <w:bookmarkEnd w:id="12"/>
     </w:p>
     <w:p>
       <w:pPr>
@@ -4702,7 +4403,6 @@
         <w:rPr>
           <w:noProof/>
         </w:rPr>
-        <w:lastRenderedPageBreak/>
         <w:drawing>
           <wp:inline distT="0" distB="0" distL="0" distR="0">
             <wp:extent cx="2994812" cy="2175155"/>
@@ -4721,7 +4421,7 @@
                     </pic:cNvPicPr>
                   </pic:nvPicPr>
                   <pic:blipFill>
-                    <a:blip r:embed="rId17" cstate="print"/>
+                    <a:blip r:embed="rId16" cstate="print"/>
                     <a:srcRect/>
                     <a:stretch>
                       <a:fillRect/>
@@ -4763,7 +4463,7 @@
           <w:sz w:val="20"/>
         </w:rPr>
       </w:pPr>
-      <w:bookmarkStart w:id="16" w:name="_Ref432972393"/>
+      <w:bookmarkStart w:id="13" w:name="_Ref432972393"/>
       <w:r>
         <w:rPr>
           <w:sz w:val="20"/>
@@ -4782,7 +4482,7 @@
         </w:rPr>
         <w:t xml:space="preserve"> programu.</w:t>
       </w:r>
-      <w:bookmarkEnd w:id="16"/>
+      <w:bookmarkEnd w:id="13"/>
     </w:p>
     <w:p>
       <w:pPr>
@@ -4803,14 +4503,14 @@
           <w:b/>
         </w:rPr>
       </w:pPr>
-      <w:bookmarkStart w:id="17" w:name="_Ref427319682"/>
+      <w:bookmarkStart w:id="14" w:name="_Ref427319682"/>
       <w:r>
         <w:rPr>
           <w:b/>
         </w:rPr>
         <w:t>RAPORT</w:t>
       </w:r>
-      <w:bookmarkEnd w:id="17"/>
+      <w:bookmarkEnd w:id="14"/>
     </w:p>
     <w:p>
       <w:pPr>
@@ -4818,6 +4518,7 @@
         <w:jc w:val="both"/>
       </w:pPr>
       <w:r>
+        <w:lastRenderedPageBreak/>
         <w:t>Raport</w:t>
       </w:r>
       <w:r>
@@ -4865,14 +4566,14 @@
           <w:b/>
         </w:rPr>
       </w:pPr>
-      <w:bookmarkStart w:id="18" w:name="_Ref427319687"/>
+      <w:bookmarkStart w:id="15" w:name="_Ref427319687"/>
       <w:r>
         <w:rPr>
           <w:b/>
         </w:rPr>
         <w:t>PYTANIA</w:t>
       </w:r>
-      <w:bookmarkEnd w:id="18"/>
+      <w:bookmarkEnd w:id="15"/>
     </w:p>
     <w:p>
       <w:pPr>
@@ -5148,7 +4849,13 @@
         <w:t xml:space="preserve">- </w:t>
       </w:r>
       <w:r>
-        <w:t>ukończyć zadania z instrukcji nr 4.</w:t>
+        <w:t xml:space="preserve">ukończyć zadania z instrukcji nr </w:t>
+      </w:r>
+      <w:r>
+        <w:t>6</w:t>
+      </w:r>
+      <w:r>
+        <w:t>.</w:t>
       </w:r>
     </w:p>
     <w:p>
@@ -5170,46 +4877,10 @@
         <w:spacing w:line="360" w:lineRule="auto"/>
       </w:pPr>
       <w:r>
-        <w:t xml:space="preserve">- wyprowadzić </w:t>
-      </w:r>
-      <w:r>
-        <w:t xml:space="preserve">wspólnie </w:t>
-      </w:r>
-      <w:r>
-        <w:t>dane</w:t>
-      </w:r>
-      <w:r>
-        <w:t xml:space="preserve"> zmierzone i uśrednione</w:t>
-      </w:r>
-      <w:r>
-        <w:t xml:space="preserve"> z pętli akwizycji za pomocą </w:t>
-      </w:r>
-      <w:proofErr w:type="spellStart"/>
-      <w:r>
-        <w:t>klastra</w:t>
-      </w:r>
-      <w:proofErr w:type="spellEnd"/>
-      <w:r>
-        <w:t>,</w:t>
-      </w:r>
-    </w:p>
-    <w:p>
-      <w:pPr>
-        <w:spacing w:line="360" w:lineRule="auto"/>
-      </w:pPr>
-      <w:r>
-        <w:t xml:space="preserve">- zmienić funkcję </w:t>
-      </w:r>
-      <w:r>
-        <w:t xml:space="preserve">obliczania histogramu z zastosowaniem węzła sortowania Sort 1D </w:t>
-      </w:r>
-      <w:proofErr w:type="spellStart"/>
-      <w:r>
-        <w:t>Array</w:t>
-      </w:r>
-      <w:proofErr w:type="spellEnd"/>
-      <w:r>
-        <w:t>,</w:t>
+        <w:t xml:space="preserve">- </w:t>
+      </w:r>
+      <w:r>
+        <w:t xml:space="preserve">napisać program realizujący opóźnienie Software Timing za pomocą </w:t>
       </w:r>
     </w:p>
     <w:p>
@@ -5251,77 +4922,29 @@
           <w:sz w:val="28"/>
         </w:rPr>
       </w:pPr>
-      <w:proofErr w:type="spellStart"/>
       <w:r>
         <w:rPr>
           <w:rFonts w:ascii="Arial" w:hAnsi="Arial" w:cs="Arial"/>
           <w:b w:val="0"/>
           <w:sz w:val="28"/>
         </w:rPr>
-        <w:t>Waveform</w:t>
-      </w:r>
-      <w:proofErr w:type="spellEnd"/>
+        <w:t xml:space="preserve">Opóźnienia i zarządzanie czasem </w:t>
+      </w:r>
       <w:r>
         <w:rPr>
           <w:rFonts w:ascii="Arial" w:hAnsi="Arial" w:cs="Arial"/>
           <w:b w:val="0"/>
           <w:sz w:val="28"/>
         </w:rPr>
-        <w:t xml:space="preserve"> </w:t>
-      </w:r>
-      <w:proofErr w:type="spellStart"/>
+        <w:t>działania</w:t>
+      </w:r>
       <w:r>
         <w:rPr>
           <w:rFonts w:ascii="Arial" w:hAnsi="Arial" w:cs="Arial"/>
           <w:b w:val="0"/>
           <w:sz w:val="28"/>
         </w:rPr>
-        <w:t>Graph</w:t>
-      </w:r>
-      <w:proofErr w:type="spellEnd"/>
-      <w:r>
-        <w:rPr>
-          <w:rFonts w:ascii="Arial" w:hAnsi="Arial" w:cs="Arial"/>
-          <w:b w:val="0"/>
-          <w:sz w:val="28"/>
-        </w:rPr>
-        <w:t xml:space="preserve"> </w:t>
-      </w:r>
-      <w:proofErr w:type="spellStart"/>
-      <w:r>
-        <w:rPr>
-          <w:rFonts w:ascii="Arial" w:hAnsi="Arial" w:cs="Arial"/>
-          <w:b w:val="0"/>
-          <w:sz w:val="28"/>
-        </w:rPr>
-        <w:t>vs</w:t>
-      </w:r>
-      <w:proofErr w:type="spellEnd"/>
-      <w:r>
-        <w:rPr>
-          <w:rFonts w:ascii="Arial" w:hAnsi="Arial" w:cs="Arial"/>
-          <w:b w:val="0"/>
-          <w:sz w:val="28"/>
-        </w:rPr>
-        <w:t xml:space="preserve"> </w:t>
-      </w:r>
-      <w:proofErr w:type="spellStart"/>
-      <w:r>
-        <w:rPr>
-          <w:rFonts w:ascii="Arial" w:hAnsi="Arial" w:cs="Arial"/>
-          <w:b w:val="0"/>
-          <w:sz w:val="28"/>
-        </w:rPr>
-        <w:t>Waveform</w:t>
-      </w:r>
-      <w:proofErr w:type="spellEnd"/>
-      <w:r>
-        <w:rPr>
-          <w:rFonts w:ascii="Arial" w:hAnsi="Arial" w:cs="Arial"/>
-          <w:b w:val="0"/>
-          <w:sz w:val="28"/>
-        </w:rPr>
-        <w:t xml:space="preserve"> Chart</w:t>
+        <w:t xml:space="preserve"> aplikacji</w:t>
       </w:r>
     </w:p>
     <w:p>
@@ -5329,13 +4952,559 @@
         <w:spacing w:line="360" w:lineRule="auto"/>
         <w:jc w:val="both"/>
       </w:pPr>
+      <w:r>
+        <w:t xml:space="preserve">W </w:t>
+      </w:r>
       <w:proofErr w:type="spellStart"/>
       <w:r>
         <w:t>LabVIEW</w:t>
       </w:r>
       <w:proofErr w:type="spellEnd"/>
       <w:r>
+        <w:t xml:space="preserve"> stosuje się dwie podstawowe metody zarządzania czasem. Są to </w:t>
+      </w:r>
+      <w:proofErr w:type="spellStart"/>
+      <w:r>
+        <w:rPr>
+          <w:b/>
+        </w:rPr>
+        <w:t>Execution</w:t>
+      </w:r>
+      <w:proofErr w:type="spellEnd"/>
+      <w:r>
+        <w:rPr>
+          <w:b/>
+        </w:rPr>
+        <w:t xml:space="preserve"> Timing</w:t>
+      </w:r>
+      <w:r>
+        <w:t xml:space="preserve"> i </w:t>
+      </w:r>
+      <w:r>
+        <w:rPr>
+          <w:b/>
+        </w:rPr>
+        <w:t>Software Timing</w:t>
+      </w:r>
+      <w:r>
+        <w:t>.</w:t>
+      </w:r>
+    </w:p>
+    <w:p>
+      <w:pPr>
+        <w:spacing w:line="360" w:lineRule="auto"/>
+        <w:jc w:val="both"/>
+      </w:pPr>
+      <w:r>
+        <w:t xml:space="preserve">- </w:t>
+      </w:r>
+      <w:proofErr w:type="spellStart"/>
+      <w:r>
+        <w:rPr>
+          <w:b/>
+        </w:rPr>
+        <w:t>Execution</w:t>
+      </w:r>
+      <w:proofErr w:type="spellEnd"/>
+      <w:r>
+        <w:rPr>
+          <w:b/>
+        </w:rPr>
+        <w:t xml:space="preserve"> Timing</w:t>
+      </w:r>
+      <w:r>
+        <w:t xml:space="preserve"> – jest to zarządzanie szybkością działania i odpowiedzi (tzw. </w:t>
+      </w:r>
+      <w:proofErr w:type="spellStart"/>
+      <w:r>
+        <w:t>responsywność</w:t>
+      </w:r>
+      <w:proofErr w:type="spellEnd"/>
+      <w:r>
+        <w:t xml:space="preserve">) aplikacji. Celem jest zwolnienie aplikacji, aby umożliwić procesorowi wykonanie innych działań związanych z obsługą zadań systemu operacyjnego, jednakże czas ten nie może być zbyt długi, żeby użytkownik aplikacji nie odczuwał skutków opóźnienia. Przeciętny czas opóźnienia w </w:t>
+      </w:r>
+      <w:proofErr w:type="spellStart"/>
+      <w:r>
+        <w:t>execution</w:t>
+      </w:r>
+      <w:proofErr w:type="spellEnd"/>
+      <w:r>
+        <w:t xml:space="preserve"> timing wynosi ok. 200ms. Funkcję tą realizuje się za pomocą węzłów </w:t>
+      </w:r>
+      <w:proofErr w:type="spellStart"/>
+      <w:r>
+        <w:rPr>
+          <w:b/>
+        </w:rPr>
+        <w:t>Wait</w:t>
+      </w:r>
+      <w:proofErr w:type="spellEnd"/>
+      <w:r>
+        <w:rPr>
+          <w:b/>
+        </w:rPr>
+        <w:t xml:space="preserve"> (</w:t>
+      </w:r>
+      <w:proofErr w:type="spellStart"/>
+      <w:r>
+        <w:rPr>
+          <w:b/>
+        </w:rPr>
+        <w:t>ms</w:t>
+      </w:r>
+      <w:proofErr w:type="spellEnd"/>
+      <w:r>
+        <w:rPr>
+          <w:b/>
+        </w:rPr>
+        <w:t>)</w:t>
+      </w:r>
+      <w:r>
+        <w:t xml:space="preserve"> oraz </w:t>
+      </w:r>
+      <w:proofErr w:type="spellStart"/>
+      <w:r>
+        <w:rPr>
+          <w:b/>
+        </w:rPr>
+        <w:t>Wait</w:t>
+      </w:r>
+      <w:proofErr w:type="spellEnd"/>
+      <w:r>
+        <w:rPr>
+          <w:b/>
+        </w:rPr>
         <w:t xml:space="preserve"> </w:t>
+      </w:r>
+      <w:proofErr w:type="spellStart"/>
+      <w:r>
+        <w:rPr>
+          <w:b/>
+        </w:rPr>
+        <w:t>Until</w:t>
+      </w:r>
+      <w:proofErr w:type="spellEnd"/>
+      <w:r>
+        <w:rPr>
+          <w:b/>
+        </w:rPr>
+        <w:t xml:space="preserve"> </w:t>
+      </w:r>
+      <w:proofErr w:type="spellStart"/>
+      <w:r>
+        <w:rPr>
+          <w:b/>
+        </w:rPr>
+        <w:t>N</w:t>
+      </w:r>
+      <w:r>
+        <w:rPr>
+          <w:b/>
+        </w:rPr>
+        <w:t>ext</w:t>
+      </w:r>
+      <w:proofErr w:type="spellEnd"/>
+      <w:r>
+        <w:rPr>
+          <w:b/>
+        </w:rPr>
+        <w:t xml:space="preserve"> </w:t>
+      </w:r>
+      <w:proofErr w:type="spellStart"/>
+      <w:r>
+        <w:rPr>
+          <w:b/>
+        </w:rPr>
+        <w:t>ms</w:t>
+      </w:r>
+      <w:proofErr w:type="spellEnd"/>
+      <w:r>
+        <w:rPr>
+          <w:b/>
+        </w:rPr>
+        <w:t xml:space="preserve"> </w:t>
+      </w:r>
+      <w:proofErr w:type="spellStart"/>
+      <w:r>
+        <w:rPr>
+          <w:b/>
+        </w:rPr>
+        <w:t>Multiple</w:t>
+      </w:r>
+      <w:proofErr w:type="spellEnd"/>
+      <w:r>
+        <w:t>, przy czym drugi węzeł umożliwia dodatkowo prostą synchronizację pętli równoległych.</w:t>
+      </w:r>
+    </w:p>
+    <w:p>
+      <w:pPr>
+        <w:spacing w:line="360" w:lineRule="auto"/>
+        <w:jc w:val="center"/>
+      </w:pPr>
+      <w:r>
+        <w:rPr>
+          <w:noProof/>
+        </w:rPr>
+        <w:drawing>
+          <wp:inline distT="0" distB="0" distL="0" distR="0">
+            <wp:extent cx="2399665" cy="497205"/>
+            <wp:effectExtent l="19050" t="0" r="635" b="0"/>
+            <wp:docPr id="2" name="Obraz 4"/>
+            <wp:cNvGraphicFramePr>
+              <a:graphicFrameLocks xmlns:a="http://schemas.openxmlformats.org/drawingml/2006/main" noChangeAspect="1"/>
+            </wp:cNvGraphicFramePr>
+            <a:graphic xmlns:a="http://schemas.openxmlformats.org/drawingml/2006/main">
+              <a:graphicData uri="http://schemas.openxmlformats.org/drawingml/2006/picture">
+                <pic:pic xmlns:pic="http://schemas.openxmlformats.org/drawingml/2006/picture">
+                  <pic:nvPicPr>
+                    <pic:cNvPr id="0" name="Picture 4"/>
+                    <pic:cNvPicPr>
+                      <a:picLocks noChangeAspect="1" noChangeArrowheads="1"/>
+                    </pic:cNvPicPr>
+                  </pic:nvPicPr>
+                  <pic:blipFill>
+                    <a:blip r:embed="rId17" cstate="print"/>
+                    <a:srcRect/>
+                    <a:stretch>
+                      <a:fillRect/>
+                    </a:stretch>
+                  </pic:blipFill>
+                  <pic:spPr bwMode="auto">
+                    <a:xfrm>
+                      <a:off x="0" y="0"/>
+                      <a:ext cx="2399665" cy="497205"/>
+                    </a:xfrm>
+                    <a:prstGeom prst="rect">
+                      <a:avLst/>
+                    </a:prstGeom>
+                    <a:noFill/>
+                    <a:ln w="9525">
+                      <a:noFill/>
+                      <a:miter lim="800000"/>
+                      <a:headEnd/>
+                      <a:tailEnd/>
+                    </a:ln>
+                  </pic:spPr>
+                </pic:pic>
+              </a:graphicData>
+            </a:graphic>
+          </wp:inline>
+        </w:drawing>
+      </w:r>
+    </w:p>
+    <w:p>
+      <w:pPr>
+        <w:spacing w:line="360" w:lineRule="auto"/>
+        <w:jc w:val="both"/>
+      </w:pPr>
+      <w:r>
+        <w:t xml:space="preserve">- </w:t>
+      </w:r>
+      <w:r>
+        <w:rPr>
+          <w:b/>
+        </w:rPr>
+        <w:t>Software Timing</w:t>
+      </w:r>
+      <w:r>
+        <w:t xml:space="preserve"> – jest to zarządzanie czasem oraz częstotliwością wykonywania określonych funkcji w programie np. pomiar temperatury co określony czas (np. co 10 min). W trakcie oczekiwania na kolejne zdarzenie program nie może zostać wstrzymany, co spowodowałoby zablokowanie GUI. Funkcję tę realizuje się za pomocą węzłów </w:t>
+      </w:r>
+      <w:proofErr w:type="spellStart"/>
+      <w:r>
+        <w:rPr>
+          <w:b/>
+        </w:rPr>
+        <w:t>Elapsed</w:t>
+      </w:r>
+      <w:proofErr w:type="spellEnd"/>
+      <w:r>
+        <w:rPr>
+          <w:b/>
+        </w:rPr>
+        <w:t xml:space="preserve"> Time</w:t>
+      </w:r>
+      <w:r>
+        <w:t xml:space="preserve"> (</w:t>
+      </w:r>
+      <w:proofErr w:type="spellStart"/>
+      <w:r>
+        <w:t>SuperVI</w:t>
+      </w:r>
+      <w:proofErr w:type="spellEnd"/>
+      <w:r>
+        <w:t xml:space="preserve">) lub </w:t>
+      </w:r>
+      <w:r>
+        <w:rPr>
+          <w:b/>
+        </w:rPr>
+        <w:t xml:space="preserve">Get </w:t>
+      </w:r>
+      <w:proofErr w:type="spellStart"/>
+      <w:r>
+        <w:rPr>
+          <w:b/>
+        </w:rPr>
+        <w:t>Date</w:t>
+      </w:r>
+      <w:proofErr w:type="spellEnd"/>
+      <w:r>
+        <w:rPr>
+          <w:b/>
+        </w:rPr>
+        <w:t xml:space="preserve">/Time In </w:t>
+      </w:r>
+      <w:proofErr w:type="spellStart"/>
+      <w:r>
+        <w:rPr>
+          <w:b/>
+        </w:rPr>
+        <w:t>Seconds</w:t>
+      </w:r>
+      <w:proofErr w:type="spellEnd"/>
+      <w:r>
+        <w:t xml:space="preserve">. Nie zaleca się w tym celu stosowania węzła </w:t>
+      </w:r>
+      <w:proofErr w:type="spellStart"/>
+      <w:r>
+        <w:rPr>
+          <w:b/>
+        </w:rPr>
+        <w:t>Tick</w:t>
+      </w:r>
+      <w:proofErr w:type="spellEnd"/>
+      <w:r>
+        <w:rPr>
+          <w:b/>
+        </w:rPr>
+        <w:t xml:space="preserve"> </w:t>
+      </w:r>
+      <w:proofErr w:type="spellStart"/>
+      <w:r>
+        <w:rPr>
+          <w:b/>
+        </w:rPr>
+        <w:t>Count</w:t>
+      </w:r>
+      <w:proofErr w:type="spellEnd"/>
+      <w:r>
+        <w:rPr>
+          <w:b/>
+        </w:rPr>
+        <w:t xml:space="preserve"> (</w:t>
+      </w:r>
+      <w:proofErr w:type="spellStart"/>
+      <w:r>
+        <w:rPr>
+          <w:b/>
+        </w:rPr>
+        <w:t>ms</w:t>
+      </w:r>
+      <w:proofErr w:type="spellEnd"/>
+      <w:r>
+        <w:rPr>
+          <w:b/>
+        </w:rPr>
+        <w:t>)</w:t>
+      </w:r>
+      <w:r>
+        <w:t xml:space="preserve">. </w:t>
+      </w:r>
+    </w:p>
+    <w:p>
+      <w:pPr>
+        <w:spacing w:line="360" w:lineRule="auto"/>
+        <w:jc w:val="center"/>
+      </w:pPr>
+      <w:r>
+        <w:rPr>
+          <w:noProof/>
+        </w:rPr>
+        <w:drawing>
+          <wp:inline distT="0" distB="0" distL="0" distR="0">
+            <wp:extent cx="3381375" cy="1447800"/>
+            <wp:effectExtent l="19050" t="0" r="9525" b="0"/>
+            <wp:docPr id="3" name="Obraz 5"/>
+            <wp:cNvGraphicFramePr>
+              <a:graphicFrameLocks xmlns:a="http://schemas.openxmlformats.org/drawingml/2006/main" noChangeAspect="1"/>
+            </wp:cNvGraphicFramePr>
+            <a:graphic xmlns:a="http://schemas.openxmlformats.org/drawingml/2006/main">
+              <a:graphicData uri="http://schemas.openxmlformats.org/drawingml/2006/picture">
+                <pic:pic xmlns:pic="http://schemas.openxmlformats.org/drawingml/2006/picture">
+                  <pic:nvPicPr>
+                    <pic:cNvPr id="0" name="Picture 5"/>
+                    <pic:cNvPicPr>
+                      <a:picLocks noChangeAspect="1" noChangeArrowheads="1"/>
+                    </pic:cNvPicPr>
+                  </pic:nvPicPr>
+                  <pic:blipFill>
+                    <a:blip r:embed="rId18" cstate="print"/>
+                    <a:srcRect/>
+                    <a:stretch>
+                      <a:fillRect/>
+                    </a:stretch>
+                  </pic:blipFill>
+                  <pic:spPr bwMode="auto">
+                    <a:xfrm>
+                      <a:off x="0" y="0"/>
+                      <a:ext cx="3381375" cy="1447800"/>
+                    </a:xfrm>
+                    <a:prstGeom prst="rect">
+                      <a:avLst/>
+                    </a:prstGeom>
+                    <a:noFill/>
+                    <a:ln w="9525">
+                      <a:noFill/>
+                      <a:miter lim="800000"/>
+                      <a:headEnd/>
+                      <a:tailEnd/>
+                    </a:ln>
+                  </pic:spPr>
+                </pic:pic>
+              </a:graphicData>
+            </a:graphic>
+          </wp:inline>
+        </w:drawing>
+      </w:r>
+    </w:p>
+    <w:p>
+      <w:pPr>
+        <w:spacing w:line="360" w:lineRule="auto"/>
+        <w:jc w:val="both"/>
+      </w:pPr>
+      <w:r>
+        <w:t xml:space="preserve">Przykład realizacji obydwu funkcji został przedstawiony na rysunku. Sekcje </w:t>
+      </w:r>
+      <w:proofErr w:type="spellStart"/>
+      <w:r>
+        <w:t>Execution</w:t>
+      </w:r>
+      <w:proofErr w:type="spellEnd"/>
+      <w:r>
+        <w:t xml:space="preserve"> i Software zostały oddzielone. Czas </w:t>
+      </w:r>
+      <w:proofErr w:type="spellStart"/>
+      <w:r>
+        <w:t>Execution</w:t>
+      </w:r>
+      <w:proofErr w:type="spellEnd"/>
+      <w:r>
+        <w:t xml:space="preserve"> Timing został ustawiony za pomocą stałej na wartość 250ms, czas Software Timing jest regulowany za pomocą kontrolki </w:t>
+      </w:r>
+      <w:r>
+        <w:rPr>
+          <w:b/>
+        </w:rPr>
+        <w:t>Time Target (s)</w:t>
+      </w:r>
+      <w:r>
+        <w:t>.</w:t>
+      </w:r>
+    </w:p>
+    <w:p>
+      <w:pPr>
+        <w:spacing w:line="360" w:lineRule="auto"/>
+        <w:jc w:val="both"/>
+      </w:pPr>
+    </w:p>
+    <w:p>
+      <w:pPr>
+        <w:spacing w:line="360" w:lineRule="auto"/>
+        <w:jc w:val="both"/>
+      </w:pPr>
+      <w:r>
+        <w:t>Inną metodą stosowaną do pomiaru czasu Software Timing jest zastosowanie zmiennej funkcjonalnej (</w:t>
+      </w:r>
+      <w:r>
+        <w:rPr>
+          <w:b/>
+        </w:rPr>
+        <w:t>FVG</w:t>
+      </w:r>
+      <w:r>
+        <w:t xml:space="preserve"> – </w:t>
+      </w:r>
+      <w:proofErr w:type="spellStart"/>
+      <w:r>
+        <w:rPr>
+          <w:b/>
+        </w:rPr>
+        <w:t>Functional</w:t>
+      </w:r>
+      <w:proofErr w:type="spellEnd"/>
+      <w:r>
+        <w:rPr>
+          <w:b/>
+        </w:rPr>
+        <w:t xml:space="preserve"> Global </w:t>
+      </w:r>
+      <w:proofErr w:type="spellStart"/>
+      <w:r>
+        <w:rPr>
+          <w:b/>
+        </w:rPr>
+        <w:t>Variable</w:t>
+      </w:r>
+      <w:proofErr w:type="spellEnd"/>
+      <w:r>
+        <w:t>).</w:t>
+      </w:r>
+    </w:p>
+    <w:p>
+      <w:pPr>
+        <w:spacing w:line="360" w:lineRule="auto"/>
+        <w:jc w:val="both"/>
+      </w:pPr>
+      <w:r>
+        <w:rPr>
+          <w:noProof/>
+        </w:rPr>
+        <w:lastRenderedPageBreak/>
+        <w:drawing>
+          <wp:inline distT="0" distB="0" distL="0" distR="0">
+            <wp:extent cx="5753100" cy="3076575"/>
+            <wp:effectExtent l="19050" t="0" r="0" b="0"/>
+            <wp:docPr id="7" name="Obraz 6"/>
+            <wp:cNvGraphicFramePr>
+              <a:graphicFrameLocks xmlns:a="http://schemas.openxmlformats.org/drawingml/2006/main" noChangeAspect="1"/>
+            </wp:cNvGraphicFramePr>
+            <a:graphic xmlns:a="http://schemas.openxmlformats.org/drawingml/2006/main">
+              <a:graphicData uri="http://schemas.openxmlformats.org/drawingml/2006/picture">
+                <pic:pic xmlns:pic="http://schemas.openxmlformats.org/drawingml/2006/picture">
+                  <pic:nvPicPr>
+                    <pic:cNvPr id="0" name="Picture 6"/>
+                    <pic:cNvPicPr>
+                      <a:picLocks noChangeAspect="1" noChangeArrowheads="1"/>
+                    </pic:cNvPicPr>
+                  </pic:nvPicPr>
+                  <pic:blipFill>
+                    <a:blip r:embed="rId19" cstate="print"/>
+                    <a:srcRect/>
+                    <a:stretch>
+                      <a:fillRect/>
+                    </a:stretch>
+                  </pic:blipFill>
+                  <pic:spPr bwMode="auto">
+                    <a:xfrm>
+                      <a:off x="0" y="0"/>
+                      <a:ext cx="5753100" cy="3076575"/>
+                    </a:xfrm>
+                    <a:prstGeom prst="rect">
+                      <a:avLst/>
+                    </a:prstGeom>
+                    <a:noFill/>
+                    <a:ln w="9525">
+                      <a:noFill/>
+                      <a:miter lim="800000"/>
+                      <a:headEnd/>
+                      <a:tailEnd/>
+                    </a:ln>
+                  </pic:spPr>
+                </pic:pic>
+              </a:graphicData>
+            </a:graphic>
+          </wp:inline>
+        </w:drawing>
       </w:r>
     </w:p>
     <w:sectPr>
@@ -5627,7 +5796,7 @@
               <v:shape id="_x0000_i1025" type="#_x0000_t75" style="width:17.3pt;height:27.05pt" o:ole="">
                 <v:imagedata r:id="rId1" o:title=""/>
               </v:shape>
-              <o:OLEObject Type="Embed" ProgID="CorelDRAW.Graphic.11" ShapeID="_x0000_i1025" DrawAspect="Content" ObjectID="_1508184224" r:id="rId2"/>
+              <o:OLEObject Type="Embed" ProgID="CorelDRAW.Graphic.11" ShapeID="_x0000_i1025" DrawAspect="Content" ObjectID="_1508417459" r:id="rId2"/>
             </w:object>
           </w:r>
         </w:p>
@@ -7409,6 +7578,95 @@
     </w:lvl>
   </w:abstractNum>
   <w:abstractNum w:abstractNumId="15">
+    <w:nsid w:val="2BA63A52"/>
+    <w:multiLevelType w:val="hybridMultilevel"/>
+    <w:tmpl w:val="E502238E"/>
+    <w:lvl w:ilvl="0" w:tplc="A0AC6360">
+      <w:start w:val="1"/>
+      <w:numFmt w:val="decimal"/>
+      <w:lvlText w:val="(%1)"/>
+      <w:lvlJc w:val="left"/>
+      <w:pPr>
+        <w:ind w:left="1068" w:hanging="360"/>
+      </w:pPr>
+      <w:rPr>
+        <w:rFonts w:hint="default"/>
+      </w:rPr>
+    </w:lvl>
+    <w:lvl w:ilvl="1" w:tplc="04150019" w:tentative="1">
+      <w:start w:val="1"/>
+      <w:numFmt w:val="lowerLetter"/>
+      <w:lvlText w:val="%2."/>
+      <w:lvlJc w:val="left"/>
+      <w:pPr>
+        <w:ind w:left="1788" w:hanging="360"/>
+      </w:pPr>
+    </w:lvl>
+    <w:lvl w:ilvl="2" w:tplc="0415001B" w:tentative="1">
+      <w:start w:val="1"/>
+      <w:numFmt w:val="lowerRoman"/>
+      <w:lvlText w:val="%3."/>
+      <w:lvlJc w:val="right"/>
+      <w:pPr>
+        <w:ind w:left="2508" w:hanging="180"/>
+      </w:pPr>
+    </w:lvl>
+    <w:lvl w:ilvl="3" w:tplc="0415000F" w:tentative="1">
+      <w:start w:val="1"/>
+      <w:numFmt w:val="decimal"/>
+      <w:lvlText w:val="%4."/>
+      <w:lvlJc w:val="left"/>
+      <w:pPr>
+        <w:ind w:left="3228" w:hanging="360"/>
+      </w:pPr>
+    </w:lvl>
+    <w:lvl w:ilvl="4" w:tplc="04150019" w:tentative="1">
+      <w:start w:val="1"/>
+      <w:numFmt w:val="lowerLetter"/>
+      <w:lvlText w:val="%5."/>
+      <w:lvlJc w:val="left"/>
+      <w:pPr>
+        <w:ind w:left="3948" w:hanging="360"/>
+      </w:pPr>
+    </w:lvl>
+    <w:lvl w:ilvl="5" w:tplc="0415001B" w:tentative="1">
+      <w:start w:val="1"/>
+      <w:numFmt w:val="lowerRoman"/>
+      <w:lvlText w:val="%6."/>
+      <w:lvlJc w:val="right"/>
+      <w:pPr>
+        <w:ind w:left="4668" w:hanging="180"/>
+      </w:pPr>
+    </w:lvl>
+    <w:lvl w:ilvl="6" w:tplc="0415000F" w:tentative="1">
+      <w:start w:val="1"/>
+      <w:numFmt w:val="decimal"/>
+      <w:lvlText w:val="%7."/>
+      <w:lvlJc w:val="left"/>
+      <w:pPr>
+        <w:ind w:left="5388" w:hanging="360"/>
+      </w:pPr>
+    </w:lvl>
+    <w:lvl w:ilvl="7" w:tplc="04150019" w:tentative="1">
+      <w:start w:val="1"/>
+      <w:numFmt w:val="lowerLetter"/>
+      <w:lvlText w:val="%8."/>
+      <w:lvlJc w:val="left"/>
+      <w:pPr>
+        <w:ind w:left="6108" w:hanging="360"/>
+      </w:pPr>
+    </w:lvl>
+    <w:lvl w:ilvl="8" w:tplc="0415001B" w:tentative="1">
+      <w:start w:val="1"/>
+      <w:numFmt w:val="lowerRoman"/>
+      <w:lvlText w:val="%9."/>
+      <w:lvlJc w:val="right"/>
+      <w:pPr>
+        <w:ind w:left="6828" w:hanging="180"/>
+      </w:pPr>
+    </w:lvl>
+  </w:abstractNum>
+  <w:abstractNum w:abstractNumId="16">
     <w:nsid w:val="2C920A7C"/>
     <w:multiLevelType w:val="hybridMultilevel"/>
     <w:tmpl w:val="0B4CAF30"/>
@@ -7508,7 +7766,7 @@
       </w:pPr>
     </w:lvl>
   </w:abstractNum>
-  <w:abstractNum w:abstractNumId="16">
+  <w:abstractNum w:abstractNumId="17">
     <w:nsid w:val="2DF97086"/>
     <w:multiLevelType w:val="hybridMultilevel"/>
     <w:tmpl w:val="47863560"/>
@@ -7648,7 +7906,7 @@
       </w:rPr>
     </w:lvl>
   </w:abstractNum>
-  <w:abstractNum w:abstractNumId="17">
+  <w:abstractNum w:abstractNumId="18">
     <w:nsid w:val="309464A4"/>
     <w:multiLevelType w:val="hybridMultilevel"/>
     <w:tmpl w:val="555E4994"/>
@@ -7761,7 +8019,7 @@
       </w:rPr>
     </w:lvl>
   </w:abstractNum>
-  <w:abstractNum w:abstractNumId="18">
+  <w:abstractNum w:abstractNumId="19">
     <w:nsid w:val="309A4745"/>
     <w:multiLevelType w:val="hybridMultilevel"/>
     <w:tmpl w:val="D8B4058C"/>
@@ -7874,7 +8132,7 @@
       </w:rPr>
     </w:lvl>
   </w:abstractNum>
-  <w:abstractNum w:abstractNumId="19">
+  <w:abstractNum w:abstractNumId="20">
     <w:nsid w:val="39EC5BF6"/>
     <w:multiLevelType w:val="hybridMultilevel"/>
     <w:tmpl w:val="4CD02256"/>
@@ -7987,7 +8245,7 @@
       </w:rPr>
     </w:lvl>
   </w:abstractNum>
-  <w:abstractNum w:abstractNumId="20">
+  <w:abstractNum w:abstractNumId="21">
     <w:nsid w:val="3F532490"/>
     <w:multiLevelType w:val="hybridMultilevel"/>
     <w:tmpl w:val="E2CC35E4"/>
@@ -8127,7 +8385,7 @@
       </w:rPr>
     </w:lvl>
   </w:abstractNum>
-  <w:abstractNum w:abstractNumId="21">
+  <w:abstractNum w:abstractNumId="22">
     <w:nsid w:val="428B0B79"/>
     <w:multiLevelType w:val="hybridMultilevel"/>
     <w:tmpl w:val="C7B2A4C0"/>
@@ -8240,7 +8498,7 @@
       </w:rPr>
     </w:lvl>
   </w:abstractNum>
-  <w:abstractNum w:abstractNumId="22">
+  <w:abstractNum w:abstractNumId="23">
     <w:nsid w:val="44BA5F6D"/>
     <w:multiLevelType w:val="hybridMultilevel"/>
     <w:tmpl w:val="39642ED2"/>
@@ -8329,7 +8587,7 @@
       </w:pPr>
     </w:lvl>
   </w:abstractNum>
-  <w:abstractNum w:abstractNumId="23">
+  <w:abstractNum w:abstractNumId="24">
     <w:nsid w:val="44D0229D"/>
     <w:multiLevelType w:val="hybridMultilevel"/>
     <w:tmpl w:val="49661E84"/>
@@ -8469,7 +8727,7 @@
       </w:rPr>
     </w:lvl>
   </w:abstractNum>
-  <w:abstractNum w:abstractNumId="24">
+  <w:abstractNum w:abstractNumId="25">
     <w:nsid w:val="46DF1D18"/>
     <w:multiLevelType w:val="hybridMultilevel"/>
     <w:tmpl w:val="A7502938"/>
@@ -8558,7 +8816,7 @@
       </w:pPr>
     </w:lvl>
   </w:abstractNum>
-  <w:abstractNum w:abstractNumId="25">
+  <w:abstractNum w:abstractNumId="26">
     <w:nsid w:val="4A0B58C9"/>
     <w:multiLevelType w:val="hybridMultilevel"/>
     <w:tmpl w:val="CCAEEB10"/>
@@ -8698,7 +8956,7 @@
       </w:rPr>
     </w:lvl>
   </w:abstractNum>
-  <w:abstractNum w:abstractNumId="26">
+  <w:abstractNum w:abstractNumId="27">
     <w:nsid w:val="4A5858A9"/>
     <w:multiLevelType w:val="hybridMultilevel"/>
     <w:tmpl w:val="4EAEBBF6"/>
@@ -8838,7 +9096,7 @@
       </w:rPr>
     </w:lvl>
   </w:abstractNum>
-  <w:abstractNum w:abstractNumId="27">
+  <w:abstractNum w:abstractNumId="28">
     <w:nsid w:val="4F9009AB"/>
     <w:multiLevelType w:val="hybridMultilevel"/>
     <w:tmpl w:val="169246D8"/>
@@ -8978,7 +9236,7 @@
       </w:rPr>
     </w:lvl>
   </w:abstractNum>
-  <w:abstractNum w:abstractNumId="28">
+  <w:abstractNum w:abstractNumId="29">
     <w:nsid w:val="50330A07"/>
     <w:multiLevelType w:val="hybridMultilevel"/>
     <w:tmpl w:val="8CE80A54"/>
@@ -9068,7 +9326,7 @@
       </w:pPr>
     </w:lvl>
   </w:abstractNum>
-  <w:abstractNum w:abstractNumId="29">
+  <w:abstractNum w:abstractNumId="30">
     <w:nsid w:val="507E2F1A"/>
     <w:multiLevelType w:val="hybridMultilevel"/>
     <w:tmpl w:val="6E92481C"/>
@@ -9181,7 +9439,7 @@
       </w:rPr>
     </w:lvl>
   </w:abstractNum>
-  <w:abstractNum w:abstractNumId="30">
+  <w:abstractNum w:abstractNumId="31">
     <w:nsid w:val="57CE4EF9"/>
     <w:multiLevelType w:val="hybridMultilevel"/>
     <w:tmpl w:val="BCD8415A"/>
@@ -9321,7 +9579,7 @@
       </w:rPr>
     </w:lvl>
   </w:abstractNum>
-  <w:abstractNum w:abstractNumId="31">
+  <w:abstractNum w:abstractNumId="32">
     <w:nsid w:val="5DC4639E"/>
     <w:multiLevelType w:val="hybridMultilevel"/>
     <w:tmpl w:val="E36C49C2"/>
@@ -9461,7 +9719,7 @@
       </w:rPr>
     </w:lvl>
   </w:abstractNum>
-  <w:abstractNum w:abstractNumId="32">
+  <w:abstractNum w:abstractNumId="33">
     <w:nsid w:val="60FD1859"/>
     <w:multiLevelType w:val="multilevel"/>
     <w:tmpl w:val="0415001F"/>
@@ -9547,7 +9805,7 @@
       </w:pPr>
     </w:lvl>
   </w:abstractNum>
-  <w:abstractNum w:abstractNumId="33">
+  <w:abstractNum w:abstractNumId="34">
     <w:nsid w:val="64F25570"/>
     <w:multiLevelType w:val="hybridMultilevel"/>
     <w:tmpl w:val="FD50839A"/>
@@ -9660,7 +9918,7 @@
       </w:rPr>
     </w:lvl>
   </w:abstractNum>
-  <w:abstractNum w:abstractNumId="34">
+  <w:abstractNum w:abstractNumId="35">
     <w:nsid w:val="69095227"/>
     <w:multiLevelType w:val="hybridMultilevel"/>
     <w:tmpl w:val="B12EE482"/>
@@ -9773,7 +10031,7 @@
       </w:rPr>
     </w:lvl>
   </w:abstractNum>
-  <w:abstractNum w:abstractNumId="35">
+  <w:abstractNum w:abstractNumId="36">
     <w:nsid w:val="6B236F82"/>
     <w:multiLevelType w:val="hybridMultilevel"/>
     <w:tmpl w:val="297492D4"/>
@@ -9913,7 +10171,7 @@
       </w:rPr>
     </w:lvl>
   </w:abstractNum>
-  <w:abstractNum w:abstractNumId="36">
+  <w:abstractNum w:abstractNumId="37">
     <w:nsid w:val="6BEF740E"/>
     <w:multiLevelType w:val="multilevel"/>
     <w:tmpl w:val="0415001F"/>
@@ -9999,7 +10257,7 @@
       </w:pPr>
     </w:lvl>
   </w:abstractNum>
-  <w:abstractNum w:abstractNumId="37">
+  <w:abstractNum w:abstractNumId="38">
     <w:nsid w:val="704E34B3"/>
     <w:multiLevelType w:val="hybridMultilevel"/>
     <w:tmpl w:val="9B1E3A34"/>
@@ -10111,7 +10369,7 @@
       </w:rPr>
     </w:lvl>
   </w:abstractNum>
-  <w:abstractNum w:abstractNumId="38">
+  <w:abstractNum w:abstractNumId="39">
     <w:nsid w:val="721E28C3"/>
     <w:multiLevelType w:val="hybridMultilevel"/>
     <w:tmpl w:val="2202E854"/>
@@ -10223,7 +10481,7 @@
       </w:rPr>
     </w:lvl>
   </w:abstractNum>
-  <w:abstractNum w:abstractNumId="39">
+  <w:abstractNum w:abstractNumId="40">
     <w:nsid w:val="76C66C13"/>
     <w:multiLevelType w:val="hybridMultilevel"/>
     <w:tmpl w:val="CAA49C9A"/>
@@ -10336,7 +10594,7 @@
       </w:pPr>
     </w:lvl>
   </w:abstractNum>
-  <w:abstractNum w:abstractNumId="40">
+  <w:abstractNum w:abstractNumId="41">
     <w:nsid w:val="7E5D7D8E"/>
     <w:multiLevelType w:val="hybridMultilevel"/>
     <w:tmpl w:val="8CE80A54"/>
@@ -10427,10 +10685,10 @@
     </w:lvl>
   </w:abstractNum>
   <w:num w:numId="1">
-    <w:abstractNumId w:val="35"/>
+    <w:abstractNumId w:val="36"/>
   </w:num>
   <w:num w:numId="2">
-    <w:abstractNumId w:val="23"/>
+    <w:abstractNumId w:val="24"/>
   </w:num>
   <w:num w:numId="3">
     <w:abstractNumId w:val="8"/>
@@ -10439,7 +10697,7 @@
     <w:abstractNumId w:val="9"/>
   </w:num>
   <w:num w:numId="5">
-    <w:abstractNumId w:val="20"/>
+    <w:abstractNumId w:val="21"/>
   </w:num>
   <w:num w:numId="6">
     <w:abstractNumId w:val="0"/>
@@ -10448,79 +10706,79 @@
     <w:abstractNumId w:val="12"/>
   </w:num>
   <w:num w:numId="8">
-    <w:abstractNumId w:val="25"/>
+    <w:abstractNumId w:val="26"/>
   </w:num>
   <w:num w:numId="9">
-    <w:abstractNumId w:val="16"/>
+    <w:abstractNumId w:val="17"/>
   </w:num>
   <w:num w:numId="10">
     <w:abstractNumId w:val="4"/>
   </w:num>
   <w:num w:numId="11">
-    <w:abstractNumId w:val="27"/>
+    <w:abstractNumId w:val="28"/>
   </w:num>
   <w:num w:numId="12">
-    <w:abstractNumId w:val="31"/>
+    <w:abstractNumId w:val="32"/>
   </w:num>
   <w:num w:numId="13">
-    <w:abstractNumId w:val="39"/>
+    <w:abstractNumId w:val="40"/>
   </w:num>
   <w:num w:numId="14">
     <w:abstractNumId w:val="14"/>
   </w:num>
   <w:num w:numId="15">
-    <w:abstractNumId w:val="26"/>
+    <w:abstractNumId w:val="27"/>
   </w:num>
   <w:num w:numId="16">
-    <w:abstractNumId w:val="15"/>
+    <w:abstractNumId w:val="16"/>
   </w:num>
   <w:num w:numId="17">
     <w:abstractNumId w:val="6"/>
   </w:num>
   <w:num w:numId="18">
-    <w:abstractNumId w:val="33"/>
+    <w:abstractNumId w:val="34"/>
   </w:num>
   <w:num w:numId="19">
-    <w:abstractNumId w:val="21"/>
+    <w:abstractNumId w:val="22"/>
   </w:num>
   <w:num w:numId="20">
-    <w:abstractNumId w:val="22"/>
+    <w:abstractNumId w:val="23"/>
   </w:num>
   <w:num w:numId="21">
-    <w:abstractNumId w:val="29"/>
+    <w:abstractNumId w:val="30"/>
   </w:num>
   <w:num w:numId="22">
     <w:abstractNumId w:val="3"/>
   </w:num>
   <w:num w:numId="23">
-    <w:abstractNumId w:val="18"/>
+    <w:abstractNumId w:val="19"/>
   </w:num>
   <w:num w:numId="24">
-    <w:abstractNumId w:val="32"/>
+    <w:abstractNumId w:val="33"/>
   </w:num>
   <w:num w:numId="25">
-    <w:abstractNumId w:val="36"/>
+    <w:abstractNumId w:val="37"/>
   </w:num>
   <w:num w:numId="26">
     <w:abstractNumId w:val="5"/>
   </w:num>
   <w:num w:numId="27">
-    <w:abstractNumId w:val="24"/>
+    <w:abstractNumId w:val="25"/>
   </w:num>
   <w:num w:numId="28">
-    <w:abstractNumId w:val="40"/>
+    <w:abstractNumId w:val="41"/>
   </w:num>
   <w:num w:numId="29">
-    <w:abstractNumId w:val="30"/>
+    <w:abstractNumId w:val="31"/>
   </w:num>
   <w:num w:numId="30">
-    <w:abstractNumId w:val="34"/>
+    <w:abstractNumId w:val="35"/>
   </w:num>
   <w:num w:numId="31">
-    <w:abstractNumId w:val="17"/>
+    <w:abstractNumId w:val="18"/>
   </w:num>
   <w:num w:numId="32">
-    <w:abstractNumId w:val="19"/>
+    <w:abstractNumId w:val="20"/>
   </w:num>
   <w:num w:numId="33">
     <w:abstractNumId w:val="13"/>
@@ -10532,7 +10790,7 @@
     <w:abstractNumId w:val="10"/>
   </w:num>
   <w:num w:numId="36">
-    <w:abstractNumId w:val="28"/>
+    <w:abstractNumId w:val="29"/>
   </w:num>
   <w:num w:numId="37">
     <w:abstractNumId w:val="7"/>
@@ -10544,10 +10802,13 @@
     <w:abstractNumId w:val="2"/>
   </w:num>
   <w:num w:numId="40">
-    <w:abstractNumId w:val="37"/>
+    <w:abstractNumId w:val="38"/>
   </w:num>
   <w:num w:numId="41">
-    <w:abstractNumId w:val="38"/>
+    <w:abstractNumId w:val="39"/>
+  </w:num>
+  <w:num w:numId="42">
+    <w:abstractNumId w:val="15"/>
   </w:num>
 </w:numbering>
 </file>
@@ -11298,7 +11559,7 @@
 </file>
 
 <file path=customXml/itemProps1.xml><?xml version="1.0" encoding="utf-8"?>
-<ds:datastoreItem xmlns:ds="http://schemas.openxmlformats.org/officeDocument/2006/customXml" ds:itemID="{5001A047-9E75-466E-BD7C-05A8948849EF}">
+<ds:datastoreItem xmlns:ds="http://schemas.openxmlformats.org/officeDocument/2006/customXml" ds:itemID="{B8282C98-7B5E-46ED-A5AC-F0883A8F9D3E}">
   <ds:schemaRefs>
     <ds:schemaRef ds:uri="http://schemas.openxmlformats.org/officeDocument/2006/bibliography"/>
   </ds:schemaRefs>

</xml_diff>

<commit_message>
modyfikacja ustawień plików i katalogów Drobna poprawka w ćwiczeniu 7
</commit_message>
<xml_diff>
--- a/Cw7 Maszyna stanow/PiWDP7 Maszyna stanow.docx
+++ b/Cw7 Maszyna stanow/PiWDP7 Maszyna stanow.docx
@@ -786,8 +786,9 @@
             <w:r>
               <w:rPr>
                 <w:b/>
+                <w:bCs/>
               </w:rPr>
-              <w:t>Wektory</w:t>
+              <w:t>Błąd! Nie można odnaleźć źródła odwołania.</w:t>
             </w:r>
             <w:r>
               <w:fldChar w:fldCharType="end"/>
@@ -815,9 +816,11 @@
             </w:r>
             <w:r>
               <w:rPr>
+                <w:b/>
+                <w:bCs/>
                 <w:noProof/>
               </w:rPr>
-              <w:t>3</w:t>
+              <w:t>Błąd! Nie zdefiniowano zakładki.</w:t>
             </w:r>
             <w:r>
               <w:fldChar w:fldCharType="end"/>
@@ -858,14 +861,13 @@
             <w:r>
               <w:fldChar w:fldCharType="separate"/>
             </w:r>
-            <w:proofErr w:type="spellStart"/>
             <w:r>
               <w:rPr>
                 <w:b/>
+                <w:bCs/>
               </w:rPr>
-              <w:t>Klastry</w:t>
-            </w:r>
-            <w:proofErr w:type="spellEnd"/>
+              <w:t>Błąd! Nie można odnaleźć źródła odwołania.</w:t>
+            </w:r>
             <w:r>
               <w:fldChar w:fldCharType="end"/>
             </w:r>
@@ -892,9 +894,11 @@
             </w:r>
             <w:r>
               <w:rPr>
+                <w:b/>
+                <w:bCs/>
                 <w:noProof/>
               </w:rPr>
-              <w:t>5</w:t>
+              <w:t>Błąd! Nie zdefiniowano zakładki.</w:t>
             </w:r>
             <w:r>
               <w:fldChar w:fldCharType="end"/>
@@ -972,7 +976,7 @@
               <w:rPr>
                 <w:noProof/>
               </w:rPr>
-              <w:t>6</w:t>
+              <w:t>5</w:t>
             </w:r>
             <w:r>
               <w:fldChar w:fldCharType="end"/>
@@ -1047,7 +1051,7 @@
               <w:rPr>
                 <w:noProof/>
               </w:rPr>
-              <w:t>6</w:t>
+              <w:t>5</w:t>
             </w:r>
             <w:r>
               <w:fldChar w:fldCharType="end"/>
@@ -1122,7 +1126,7 @@
               <w:rPr>
                 <w:noProof/>
               </w:rPr>
-              <w:t>6</w:t>
+              <w:t>5</w:t>
             </w:r>
             <w:r>
               <w:fldChar w:fldCharType="end"/>
@@ -1450,6 +1454,7 @@
               <w:spacing w:before="120" w:after="120"/>
             </w:pPr>
             <w:r>
+              <w:lastRenderedPageBreak/>
               <w:t>7.</w:t>
             </w:r>
           </w:p>
@@ -1527,7 +1532,6 @@
         <w:rPr>
           <w:color w:val="auto"/>
         </w:rPr>
-        <w:lastRenderedPageBreak/>
         <w:t>SPIS RYSUNKÓW</w:t>
       </w:r>
     </w:p>
@@ -1538,9 +1542,9 @@
         <w:tblLook w:val="01E0"/>
       </w:tblPr>
       <w:tblGrid>
-        <w:gridCol w:w="720"/>
-        <w:gridCol w:w="7560"/>
-        <w:gridCol w:w="824"/>
+        <w:gridCol w:w="687"/>
+        <w:gridCol w:w="6914"/>
+        <w:gridCol w:w="1577"/>
       </w:tblGrid>
       <w:tr>
         <w:tc>
@@ -1568,6 +1572,7 @@
               <w:rPr>
                 <w:sz w:val="22"/>
                 <w:szCs w:val="22"/>
+                <w:lang w:val="en-GB"/>
               </w:rPr>
             </w:pPr>
             <w:r>
@@ -1581,6 +1586,7 @@
               <w:rPr>
                 <w:sz w:val="22"/>
                 <w:szCs w:val="22"/>
+                <w:lang w:val="en-GB"/>
               </w:rPr>
               <w:instrText xml:space="preserve"> REF _Ref434103042 \h </w:instrText>
             </w:r>
@@ -1597,25 +1603,53 @@
               </w:rPr>
               <w:fldChar w:fldCharType="separate"/>
             </w:r>
+            <w:proofErr w:type="spellStart"/>
             <w:r>
               <w:rPr>
                 <w:sz w:val="20"/>
+                <w:lang w:val="en-GB"/>
               </w:rPr>
-              <w:t xml:space="preserve">Widok kontrolki typu </w:t>
-            </w:r>
-            <w:proofErr w:type="spellStart"/>
+              <w:t>Widok</w:t>
+            </w:r>
+            <w:proofErr w:type="spellEnd"/>
             <w:r>
               <w:rPr>
                 <w:sz w:val="20"/>
+                <w:lang w:val="en-GB"/>
               </w:rPr>
-              <w:t>Slide</w:t>
-            </w:r>
-            <w:proofErr w:type="spellEnd"/>
+              <w:t xml:space="preserve"> </w:t>
+            </w:r>
+            <w:proofErr w:type="spellStart"/>
             <w:r>
               <w:rPr>
                 <w:sz w:val="20"/>
+                <w:lang w:val="en-GB"/>
               </w:rPr>
-              <w:t xml:space="preserve"> klasycznej oraz zmodyfikowanej.</w:t>
+              <w:t>struktury</w:t>
+            </w:r>
+            <w:proofErr w:type="spellEnd"/>
+            <w:r>
+              <w:rPr>
+                <w:sz w:val="20"/>
+                <w:lang w:val="en-GB"/>
+              </w:rPr>
+              <w:t xml:space="preserve"> </w:t>
+            </w:r>
+            <w:proofErr w:type="spellStart"/>
+            <w:r>
+              <w:rPr>
+                <w:sz w:val="20"/>
+                <w:lang w:val="en-GB"/>
+              </w:rPr>
+              <w:t>aplikacji</w:t>
+            </w:r>
+            <w:proofErr w:type="spellEnd"/>
+            <w:r>
+              <w:rPr>
+                <w:sz w:val="20"/>
+                <w:lang w:val="en-GB"/>
+              </w:rPr>
+              <w:t xml:space="preserve"> Simple Measurement Structure.</w:t>
             </w:r>
             <w:r>
               <w:rPr>
@@ -1708,9 +1742,11 @@
             </w:r>
             <w:r>
               <w:rPr>
+                <w:b/>
+                <w:bCs/>
                 <w:noProof/>
               </w:rPr>
-              <w:t>4</w:t>
+              <w:t>Błąd! Nie zdefiniowano zakładki.</w:t>
             </w:r>
             <w:r>
               <w:fldChar w:fldCharType="end"/>
@@ -1771,7 +1807,7 @@
               <w:rPr>
                 <w:noProof/>
               </w:rPr>
-              <w:t>4</w:t>
+              <w:t>3</w:t>
             </w:r>
             <w:r>
               <w:fldChar w:fldCharType="end"/>
@@ -1830,9 +1866,11 @@
             </w:r>
             <w:r>
               <w:rPr>
+                <w:b/>
+                <w:bCs/>
                 <w:noProof/>
               </w:rPr>
-              <w:t>4</w:t>
+              <w:t>Błąd! Nie zdefiniowano zakładki.</w:t>
             </w:r>
             <w:r>
               <w:fldChar w:fldCharType="end"/>
@@ -1891,9 +1929,11 @@
             </w:r>
             <w:r>
               <w:rPr>
+                <w:b/>
+                <w:bCs/>
                 <w:noProof/>
               </w:rPr>
-              <w:t>5</w:t>
+              <w:t>Błąd! Nie zdefiniowano zakładki.</w:t>
             </w:r>
             <w:r>
               <w:fldChar w:fldCharType="end"/>
@@ -1952,9 +1992,11 @@
             </w:r>
             <w:r>
               <w:rPr>
+                <w:b/>
+                <w:bCs/>
                 <w:noProof/>
               </w:rPr>
-              <w:t>5</w:t>
+              <w:t>Błąd! Nie zdefiniowano zakładki.</w:t>
             </w:r>
             <w:r>
               <w:fldChar w:fldCharType="end"/>
@@ -2013,9 +2055,11 @@
             </w:r>
             <w:r>
               <w:rPr>
+                <w:b/>
+                <w:bCs/>
                 <w:noProof/>
               </w:rPr>
-              <w:t>6</w:t>
+              <w:t>Błąd! Nie zdefiniowano zakładki.</w:t>
             </w:r>
             <w:r>
               <w:fldChar w:fldCharType="end"/>
@@ -2737,9 +2781,151 @@
         <w:spacing w:line="360" w:lineRule="auto"/>
         <w:ind w:firstLine="708"/>
         <w:jc w:val="both"/>
-        <w:rPr>
-          <w:b/>
-        </w:rPr>
+      </w:pPr>
+      <w:r>
+        <w:t>Pamiętać należy, żeby w tej strukturze stosować opóźnienie działania aplikacji (</w:t>
+      </w:r>
+      <w:proofErr w:type="spellStart"/>
+      <w:r>
+        <w:t>Execution</w:t>
+      </w:r>
+      <w:proofErr w:type="spellEnd"/>
+      <w:r>
+        <w:t xml:space="preserve"> Timing) – informacje w załączniku.</w:t>
+      </w:r>
+    </w:p>
+    <w:p>
+      <w:pPr>
+        <w:spacing w:line="360" w:lineRule="auto"/>
+        <w:ind w:firstLine="708"/>
+        <w:jc w:val="both"/>
+      </w:pPr>
+      <w:r>
+        <w:t xml:space="preserve">Przykładowy program realizujący akwizycję danych, napisany w strukturze Simple </w:t>
+      </w:r>
+      <w:proofErr w:type="spellStart"/>
+      <w:r>
+        <w:t>Measurement</w:t>
+      </w:r>
+      <w:proofErr w:type="spellEnd"/>
+      <w:r>
+        <w:t xml:space="preserve"> </w:t>
+      </w:r>
+      <w:proofErr w:type="spellStart"/>
+      <w:r>
+        <w:t>Structure</w:t>
+      </w:r>
+      <w:proofErr w:type="spellEnd"/>
+      <w:r>
+        <w:t xml:space="preserve"> jest przedstawiony na </w:t>
+      </w:r>
+      <w:r>
+        <w:fldChar w:fldCharType="begin"/>
+      </w:r>
+      <w:r>
+        <w:instrText xml:space="preserve"> REF _Ref434688893 \r \h </w:instrText>
+      </w:r>
+      <w:r>
+        <w:fldChar w:fldCharType="separate"/>
+      </w:r>
+      <w:r>
+        <w:t>Rys. 2</w:t>
+      </w:r>
+      <w:r>
+        <w:fldChar w:fldCharType="end"/>
+      </w:r>
+      <w:r>
+        <w:t xml:space="preserve">. Elementy 1-3 </w:t>
+      </w:r>
+      <w:r>
+        <w:t xml:space="preserve">to konfiguracja </w:t>
+      </w:r>
+    </w:p>
+    <w:p>
+      <w:pPr>
+        <w:spacing w:line="360" w:lineRule="auto"/>
+        <w:jc w:val="both"/>
+      </w:pPr>
+      <w:r>
+        <w:rPr>
+          <w:noProof/>
+        </w:rPr>
+        <w:lastRenderedPageBreak/>
+        <w:drawing>
+          <wp:inline distT="0" distB="0" distL="0" distR="0">
+            <wp:extent cx="5756910" cy="1704340"/>
+            <wp:effectExtent l="19050" t="0" r="0" b="0"/>
+            <wp:docPr id="1" name="Obraz 4"/>
+            <wp:cNvGraphicFramePr>
+              <a:graphicFrameLocks xmlns:a="http://schemas.openxmlformats.org/drawingml/2006/main" noChangeAspect="1"/>
+            </wp:cNvGraphicFramePr>
+            <a:graphic xmlns:a="http://schemas.openxmlformats.org/drawingml/2006/main">
+              <a:graphicData uri="http://schemas.openxmlformats.org/drawingml/2006/picture">
+                <pic:pic xmlns:pic="http://schemas.openxmlformats.org/drawingml/2006/picture">
+                  <pic:nvPicPr>
+                    <pic:cNvPr id="0" name="Picture 4"/>
+                    <pic:cNvPicPr>
+                      <a:picLocks noChangeAspect="1" noChangeArrowheads="1"/>
+                    </pic:cNvPicPr>
+                  </pic:nvPicPr>
+                  <pic:blipFill>
+                    <a:blip r:embed="rId15" cstate="print"/>
+                    <a:srcRect/>
+                    <a:stretch>
+                      <a:fillRect/>
+                    </a:stretch>
+                  </pic:blipFill>
+                  <pic:spPr bwMode="auto">
+                    <a:xfrm>
+                      <a:off x="0" y="0"/>
+                      <a:ext cx="5756910" cy="1704340"/>
+                    </a:xfrm>
+                    <a:prstGeom prst="rect">
+                      <a:avLst/>
+                    </a:prstGeom>
+                    <a:noFill/>
+                    <a:ln w="9525">
+                      <a:noFill/>
+                      <a:miter lim="800000"/>
+                      <a:headEnd/>
+                      <a:tailEnd/>
+                    </a:ln>
+                  </pic:spPr>
+                </pic:pic>
+              </a:graphicData>
+            </a:graphic>
+          </wp:inline>
+        </w:drawing>
+      </w:r>
+    </w:p>
+    <w:p>
+      <w:pPr>
+        <w:pStyle w:val="Akapitzlist"/>
+        <w:numPr>
+          <w:ilvl w:val="0"/>
+          <w:numId w:val="28"/>
+        </w:numPr>
+        <w:spacing w:line="360" w:lineRule="auto"/>
+        <w:jc w:val="center"/>
+        <w:rPr>
+          <w:sz w:val="20"/>
+          <w:lang w:val="en-GB"/>
+        </w:rPr>
+      </w:pPr>
+      <w:bookmarkStart w:id="5" w:name="_Ref434688893"/>
+      <w:r>
+        <w:rPr>
+          <w:sz w:val="20"/>
+          <w:lang w:val="en-GB"/>
+        </w:rPr>
+        <w:t>Przykładowa struktura Simple Measurement Structure do akwizycji danych z karty DAQ.</w:t>
+      </w:r>
+      <w:bookmarkEnd w:id="5"/>
+    </w:p>
+    <w:p>
+      <w:pPr>
+        <w:spacing w:line="360" w:lineRule="auto"/>
+        <w:jc w:val="both"/>
       </w:pPr>
     </w:p>
     <w:p>
@@ -2770,124 +2956,110 @@
         <w:jc w:val="both"/>
       </w:pPr>
       <w:r>
-        <w:t xml:space="preserve">Definicje typu służą do zapisu dedykowanych struktur danych używanych za równo jako złożone tryby danych dostępne w różnych miejscach programu (projektu) jak i do zapisu dedykowanych kontrolek. Każdy obiekt panelu w </w:t>
-      </w:r>
-      <w:proofErr w:type="spellStart"/>
-      <w:r>
-        <w:t>LabVIEW</w:t>
-      </w:r>
-      <w:proofErr w:type="spellEnd"/>
-      <w:r>
-        <w:t xml:space="preserve"> rozpatrujemy jako obiekt </w:t>
-      </w:r>
-      <w:r>
-        <w:lastRenderedPageBreak/>
-        <w:t xml:space="preserve">w rozumieniu programowania obiektowego. Trzy metody zapisu </w:t>
-      </w:r>
-      <w:proofErr w:type="spellStart"/>
-      <w:r>
-        <w:rPr>
-          <w:b/>
-        </w:rPr>
-        <w:t>Control</w:t>
-      </w:r>
-      <w:proofErr w:type="spellEnd"/>
-      <w:r>
-        <w:t xml:space="preserve">, </w:t>
-      </w:r>
-      <w:proofErr w:type="spellStart"/>
-      <w:r>
-        <w:rPr>
-          <w:b/>
-        </w:rPr>
-        <w:t>Type</w:t>
-      </w:r>
-      <w:proofErr w:type="spellEnd"/>
-      <w:r>
-        <w:rPr>
-          <w:b/>
-        </w:rPr>
-        <w:t xml:space="preserve"> </w:t>
-      </w:r>
-      <w:proofErr w:type="spellStart"/>
-      <w:r>
-        <w:rPr>
-          <w:b/>
-        </w:rPr>
-        <w:t>Def</w:t>
-      </w:r>
-      <w:proofErr w:type="spellEnd"/>
-      <w:r>
-        <w:rPr>
-          <w:b/>
-        </w:rPr>
+        <w:t xml:space="preserve">Maszyna stanów jest bardzo popularną strukturą programistyczną. Jej działanie można </w:t>
+      </w:r>
+      <w:r>
+        <w:t xml:space="preserve">zaprezentować za pomocą diagramu. Diagram składa się z kółek oznaczających stany i strzałek oznaczających przejścia między stanami. Przykładowy diagram aplikacji do akwizycji i wyświetlania danych został przedstawiony na </w:t>
+      </w:r>
+      <w:r>
+        <w:fldChar w:fldCharType="begin"/>
+      </w:r>
+      <w:r>
+        <w:instrText xml:space="preserve"> REF _Ref434690784 \r \h </w:instrText>
+      </w:r>
+      <w:r>
+        <w:fldChar w:fldCharType="separate"/>
+      </w:r>
+      <w:r>
+        <w:t>Rys. 3</w:t>
+      </w:r>
+      <w:r>
+        <w:fldChar w:fldCharType="end"/>
+      </w:r>
+      <w:r>
         <w:t>.</w:t>
       </w:r>
-      <w:r>
-        <w:t xml:space="preserve"> lub </w:t>
-      </w:r>
-      <w:proofErr w:type="spellStart"/>
-      <w:r>
-        <w:rPr>
-          <w:b/>
-        </w:rPr>
-        <w:t>Strict</w:t>
-      </w:r>
-      <w:proofErr w:type="spellEnd"/>
-      <w:r>
-        <w:rPr>
-          <w:b/>
-        </w:rPr>
-        <w:t xml:space="preserve"> </w:t>
-      </w:r>
-      <w:proofErr w:type="spellStart"/>
-      <w:r>
-        <w:rPr>
-          <w:b/>
-        </w:rPr>
-        <w:t>type</w:t>
-      </w:r>
-      <w:proofErr w:type="spellEnd"/>
-      <w:r>
-        <w:rPr>
-          <w:b/>
-        </w:rPr>
-        <w:t xml:space="preserve"> </w:t>
-      </w:r>
-      <w:proofErr w:type="spellStart"/>
-      <w:r>
-        <w:rPr>
-          <w:b/>
-        </w:rPr>
-        <w:t>Def</w:t>
-      </w:r>
-      <w:proofErr w:type="spellEnd"/>
-      <w:r>
-        <w:rPr>
-          <w:b/>
-        </w:rPr>
-        <w:t>.</w:t>
-      </w:r>
-      <w:r>
-        <w:t xml:space="preserve"> związane są z głębokością ingerencji we właściwości obiektu </w:t>
-      </w:r>
-      <w:r>
-        <w:t>i powiązania go z klasą</w:t>
-      </w:r>
-      <w:r>
-        <w:t>.</w:t>
-      </w:r>
-      <w:r>
-        <w:t xml:space="preserve"> Plik </w:t>
-      </w:r>
-      <w:proofErr w:type="spellStart"/>
-      <w:r>
-        <w:t>ctl</w:t>
-      </w:r>
-      <w:proofErr w:type="spellEnd"/>
-      <w:r>
-        <w:t xml:space="preserve"> stanowi definicję klasy.</w:t>
-      </w:r>
+    </w:p>
+    <w:p>
+      <w:pPr>
+        <w:spacing w:line="360" w:lineRule="auto"/>
+        <w:ind w:firstLine="708"/>
+        <w:jc w:val="center"/>
+      </w:pPr>
+      <w:r>
+        <w:rPr>
+          <w:noProof/>
+        </w:rPr>
+        <w:drawing>
+          <wp:inline distT="0" distB="0" distL="0" distR="0">
+            <wp:extent cx="2197456" cy="1831168"/>
+            <wp:effectExtent l="19050" t="0" r="0" b="0"/>
+            <wp:docPr id="8" name="Obraz 4"/>
+            <wp:cNvGraphicFramePr>
+              <a:graphicFrameLocks xmlns:a="http://schemas.openxmlformats.org/drawingml/2006/main" noChangeAspect="1"/>
+            </wp:cNvGraphicFramePr>
+            <a:graphic xmlns:a="http://schemas.openxmlformats.org/drawingml/2006/main">
+              <a:graphicData uri="http://schemas.openxmlformats.org/drawingml/2006/picture">
+                <pic:pic xmlns:pic="http://schemas.openxmlformats.org/drawingml/2006/picture">
+                  <pic:nvPicPr>
+                    <pic:cNvPr id="0" name="Picture 4"/>
+                    <pic:cNvPicPr>
+                      <a:picLocks noChangeAspect="1" noChangeArrowheads="1"/>
+                    </pic:cNvPicPr>
+                  </pic:nvPicPr>
+                  <pic:blipFill>
+                    <a:blip r:embed="rId16" cstate="print"/>
+                    <a:srcRect/>
+                    <a:stretch>
+                      <a:fillRect/>
+                    </a:stretch>
+                  </pic:blipFill>
+                  <pic:spPr bwMode="auto">
+                    <a:xfrm>
+                      <a:off x="0" y="0"/>
+                      <a:ext cx="2197391" cy="1831114"/>
+                    </a:xfrm>
+                    <a:prstGeom prst="rect">
+                      <a:avLst/>
+                    </a:prstGeom>
+                    <a:noFill/>
+                    <a:ln w="9525">
+                      <a:noFill/>
+                      <a:miter lim="800000"/>
+                      <a:headEnd/>
+                      <a:tailEnd/>
+                    </a:ln>
+                  </pic:spPr>
+                </pic:pic>
+              </a:graphicData>
+            </a:graphic>
+          </wp:inline>
+        </w:drawing>
+      </w:r>
+    </w:p>
+    <w:p>
+      <w:pPr>
+        <w:pStyle w:val="Akapitzlist"/>
+        <w:numPr>
+          <w:ilvl w:val="0"/>
+          <w:numId w:val="28"/>
+        </w:numPr>
+        <w:spacing w:line="360" w:lineRule="auto"/>
+        <w:jc w:val="center"/>
+        <w:rPr>
+          <w:sz w:val="20"/>
+          <w:lang w:val="en-GB"/>
+        </w:rPr>
+      </w:pPr>
+      <w:bookmarkStart w:id="6" w:name="_Ref434690784"/>
+      <w:r>
+        <w:rPr>
+          <w:sz w:val="20"/>
+          <w:lang w:val="en-GB"/>
+        </w:rPr>
+        <w:t>Diagram aplikacji akwizycji i wyświetlania danych.</w:t>
+      </w:r>
+      <w:bookmarkEnd w:id="6"/>
     </w:p>
     <w:p>
       <w:pPr>
@@ -2895,67 +3067,540 @@
         <w:ind w:firstLine="708"/>
         <w:jc w:val="both"/>
       </w:pPr>
-      <w:r>
-        <w:t>Tryb zapisu:</w:t>
-      </w:r>
     </w:p>
     <w:p>
       <w:pPr>
         <w:spacing w:line="360" w:lineRule="auto"/>
+        <w:ind w:firstLine="708"/>
         <w:jc w:val="both"/>
       </w:pPr>
       <w:r>
-        <w:t xml:space="preserve">- </w:t>
+        <w:t xml:space="preserve">Struktura maszyny stanów składa się z pętli </w:t>
       </w:r>
       <w:proofErr w:type="spellStart"/>
       <w:r>
-        <w:t>control</w:t>
+        <w:t>While</w:t>
       </w:r>
       <w:proofErr w:type="spellEnd"/>
       <w:r>
-        <w:t xml:space="preserve"> – umożliwia zapis wszystkich zmian wprowadzonych w kontrol</w:t>
-      </w:r>
-      <w:r>
-        <w:t>c</w:t>
-      </w:r>
-      <w:r>
-        <w:t>e</w:t>
-      </w:r>
-      <w:r>
-        <w:t xml:space="preserve"> (zarówno </w:t>
-      </w:r>
-      <w:r>
-        <w:t>konfiguracji jak i wyglądu</w:t>
-      </w:r>
-      <w:r>
-        <w:t>)</w:t>
-      </w:r>
-      <w:r>
-        <w:t>, jednak</w:t>
-      </w:r>
-      <w:r>
-        <w:t xml:space="preserve"> kontrolka po umieszczeniu na pulpicie nie jest powiązana z klasą, z której została utworzona, wszelkie zmiany w pliku </w:t>
+        <w:t xml:space="preserve"> z rejestrem przesuwnym oraz struktury </w:t>
       </w:r>
       <w:proofErr w:type="spellStart"/>
       <w:r>
-        <w:t>ctl</w:t>
+        <w:t>Case</w:t>
       </w:r>
       <w:proofErr w:type="spellEnd"/>
       <w:r>
-        <w:t xml:space="preserve"> nie będą miały wpływu na obiekty znajdujące się na pulpicie.</w:t>
+        <w:t xml:space="preserve">. W strukturze </w:t>
+      </w:r>
+      <w:proofErr w:type="spellStart"/>
+      <w:r>
+        <w:t>Case</w:t>
+      </w:r>
+      <w:proofErr w:type="spellEnd"/>
+      <w:r>
+        <w:t xml:space="preserve"> programowane są stany oraz definiowane warunki przejść. Kolejne stany są pamiętane w rejestrze przesuwnym. Strukturę maszyny stanów przedstawiono na </w:t>
+      </w:r>
+      <w:r>
+        <w:fldChar w:fldCharType="begin"/>
+      </w:r>
+      <w:r>
+        <w:instrText xml:space="preserve"> REF _Ref434691530 \r \h </w:instrText>
+      </w:r>
+      <w:r>
+        <w:fldChar w:fldCharType="separate"/>
+      </w:r>
+      <w:r>
+        <w:t>Rys. 4</w:t>
+      </w:r>
+      <w:r>
+        <w:fldChar w:fldCharType="end"/>
+      </w:r>
+      <w:r>
+        <w:t xml:space="preserve">. Z jednego stanu możliwe jest przejście do innego stanu, do dwóch stanów, lub większej ilości stanów. W przypadku wyboru między dwoma stanami </w:t>
+      </w:r>
+      <w:r>
+        <w:t xml:space="preserve">można skorzystać z węzła </w:t>
+      </w:r>
+      <w:proofErr w:type="spellStart"/>
+      <w:r>
+        <w:rPr>
+          <w:b/>
+        </w:rPr>
+        <w:t>Select</w:t>
+      </w:r>
+      <w:proofErr w:type="spellEnd"/>
+      <w:r>
+        <w:t xml:space="preserve">. Jeżeli istnieje </w:t>
+      </w:r>
+      <w:r>
+        <w:t xml:space="preserve"> </w:t>
+      </w:r>
+      <w:r>
+        <w:t xml:space="preserve">możliwość przejścia do jednego z większej niż dwóch stanów można zastosować strukturę </w:t>
+      </w:r>
+      <w:proofErr w:type="spellStart"/>
+      <w:r>
+        <w:t>case</w:t>
+      </w:r>
+      <w:proofErr w:type="spellEnd"/>
+      <w:r>
+        <w:t xml:space="preserve"> lub kaskadowo węzły </w:t>
+      </w:r>
+      <w:proofErr w:type="spellStart"/>
+      <w:r>
+        <w:t>Select</w:t>
+      </w:r>
+      <w:proofErr w:type="spellEnd"/>
+      <w:r>
+        <w:t xml:space="preserve">, jednak lepsze i bardziej skalowalne rozwiązania zostały przedstawione na </w:t>
+      </w:r>
+      <w:r>
+        <w:fldChar w:fldCharType="begin"/>
+      </w:r>
+      <w:r>
+        <w:instrText xml:space="preserve"> REF _Ref434692239 \r \h </w:instrText>
+      </w:r>
+      <w:r>
+        <w:fldChar w:fldCharType="separate"/>
+      </w:r>
+      <w:r>
+        <w:t>Rys. 5</w:t>
+      </w:r>
+      <w:r>
+        <w:fldChar w:fldCharType="end"/>
+      </w:r>
+      <w:r>
+        <w:t>.</w:t>
       </w:r>
     </w:p>
     <w:p>
       <w:pPr>
         <w:spacing w:line="360" w:lineRule="auto"/>
+        <w:ind w:firstLine="708"/>
         <w:jc w:val="both"/>
       </w:pPr>
       <w:r>
-        <w:t xml:space="preserve">- </w:t>
+        <w:rPr>
+          <w:noProof/>
+        </w:rPr>
+        <w:lastRenderedPageBreak/>
+        <w:drawing>
+          <wp:inline distT="0" distB="0" distL="0" distR="0">
+            <wp:extent cx="4450537" cy="1775794"/>
+            <wp:effectExtent l="19050" t="0" r="7163" b="0"/>
+            <wp:docPr id="10" name="Obraz 5"/>
+            <wp:cNvGraphicFramePr>
+              <a:graphicFrameLocks xmlns:a="http://schemas.openxmlformats.org/drawingml/2006/main" noChangeAspect="1"/>
+            </wp:cNvGraphicFramePr>
+            <a:graphic xmlns:a="http://schemas.openxmlformats.org/drawingml/2006/main">
+              <a:graphicData uri="http://schemas.openxmlformats.org/drawingml/2006/picture">
+                <pic:pic xmlns:pic="http://schemas.openxmlformats.org/drawingml/2006/picture">
+                  <pic:nvPicPr>
+                    <pic:cNvPr id="0" name="Picture 5"/>
+                    <pic:cNvPicPr>
+                      <a:picLocks noChangeAspect="1" noChangeArrowheads="1"/>
+                    </pic:cNvPicPr>
+                  </pic:nvPicPr>
+                  <pic:blipFill>
+                    <a:blip r:embed="rId17" cstate="print"/>
+                    <a:srcRect/>
+                    <a:stretch>
+                      <a:fillRect/>
+                    </a:stretch>
+                  </pic:blipFill>
+                  <pic:spPr bwMode="auto">
+                    <a:xfrm>
+                      <a:off x="0" y="0"/>
+                      <a:ext cx="4450891" cy="1775935"/>
+                    </a:xfrm>
+                    <a:prstGeom prst="rect">
+                      <a:avLst/>
+                    </a:prstGeom>
+                    <a:noFill/>
+                    <a:ln w="9525">
+                      <a:noFill/>
+                      <a:miter lim="800000"/>
+                      <a:headEnd/>
+                      <a:tailEnd/>
+                    </a:ln>
+                  </pic:spPr>
+                </pic:pic>
+              </a:graphicData>
+            </a:graphic>
+          </wp:inline>
+        </w:drawing>
+      </w:r>
+    </w:p>
+    <w:p>
+      <w:pPr>
+        <w:pStyle w:val="Akapitzlist"/>
+        <w:numPr>
+          <w:ilvl w:val="0"/>
+          <w:numId w:val="28"/>
+        </w:numPr>
+        <w:spacing w:line="360" w:lineRule="auto"/>
+        <w:jc w:val="center"/>
+        <w:rPr>
+          <w:sz w:val="20"/>
+        </w:rPr>
+      </w:pPr>
+      <w:bookmarkStart w:id="7" w:name="_Ref434691530"/>
+      <w:r>
+        <w:rPr>
+          <w:sz w:val="20"/>
+        </w:rPr>
+        <w:t>Struktura maszyny stanów.</w:t>
+      </w:r>
+      <w:bookmarkEnd w:id="7"/>
+    </w:p>
+    <w:p>
+      <w:pPr>
+        <w:pStyle w:val="Akapitzlist"/>
+        <w:spacing w:line="360" w:lineRule="auto"/>
+        <w:rPr>
+          <w:sz w:val="20"/>
+        </w:rPr>
+      </w:pPr>
+    </w:p>
+    <w:tbl>
+      <w:tblPr>
+        <w:tblStyle w:val="Tabela-Siatka"/>
+        <w:tblW w:w="9468" w:type="dxa"/>
+        <w:tblCellMar>
+          <w:left w:w="57" w:type="dxa"/>
+          <w:right w:w="57" w:type="dxa"/>
+        </w:tblCellMar>
+        <w:tblLook w:val="04A0"/>
+      </w:tblPr>
+      <w:tblGrid>
+        <w:gridCol w:w="4734"/>
+        <w:gridCol w:w="4734"/>
+      </w:tblGrid>
+      <w:tr>
+        <w:tc>
+          <w:tcPr>
+            <w:tcW w:w="4734" w:type="dxa"/>
+            <w:tcBorders>
+              <w:top w:val="nil"/>
+              <w:left w:val="nil"/>
+              <w:bottom w:val="nil"/>
+              <w:right w:val="nil"/>
+            </w:tcBorders>
+          </w:tcPr>
+          <w:p>
+            <w:pPr>
+              <w:jc w:val="both"/>
+            </w:pPr>
+            <w:r>
+              <w:t>a)</w:t>
+            </w:r>
+            <w:r>
+              <w:rPr>
+                <w:noProof/>
+              </w:rPr>
+              <w:drawing>
+                <wp:inline distT="0" distB="0" distL="0" distR="0">
+                  <wp:extent cx="2911805" cy="1309420"/>
+                  <wp:effectExtent l="19050" t="0" r="2845" b="0"/>
+                  <wp:docPr id="13" name="Obraz 6" descr="D:\PiWDP 2014\State_machine_przejscia.png"/>
+                  <wp:cNvGraphicFramePr>
+                    <a:graphicFrameLocks xmlns:a="http://schemas.openxmlformats.org/drawingml/2006/main" noChangeAspect="1"/>
+                  </wp:cNvGraphicFramePr>
+                  <a:graphic xmlns:a="http://schemas.openxmlformats.org/drawingml/2006/main">
+                    <a:graphicData uri="http://schemas.openxmlformats.org/drawingml/2006/picture">
+                      <pic:pic xmlns:pic="http://schemas.openxmlformats.org/drawingml/2006/picture">
+                        <pic:nvPicPr>
+                          <pic:cNvPr id="0" name="Picture 6" descr="D:\PiWDP 2014\State_machine_przejscia.png"/>
+                          <pic:cNvPicPr>
+                            <a:picLocks noChangeAspect="1" noChangeArrowheads="1"/>
+                          </pic:cNvPicPr>
+                        </pic:nvPicPr>
+                        <pic:blipFill>
+                          <a:blip r:embed="rId18" cstate="print"/>
+                          <a:srcRect t="3319" b="71923"/>
+                          <a:stretch>
+                            <a:fillRect/>
+                          </a:stretch>
+                        </pic:blipFill>
+                        <pic:spPr bwMode="auto">
+                          <a:xfrm>
+                            <a:off x="0" y="0"/>
+                            <a:ext cx="2911805" cy="1309420"/>
+                          </a:xfrm>
+                          <a:prstGeom prst="rect">
+                            <a:avLst/>
+                          </a:prstGeom>
+                          <a:noFill/>
+                          <a:ln w="9525">
+                            <a:noFill/>
+                            <a:miter lim="800000"/>
+                            <a:headEnd/>
+                            <a:tailEnd/>
+                          </a:ln>
+                        </pic:spPr>
+                      </pic:pic>
+                    </a:graphicData>
+                  </a:graphic>
+                </wp:inline>
+              </w:drawing>
+            </w:r>
+          </w:p>
+        </w:tc>
+        <w:tc>
+          <w:tcPr>
+            <w:tcW w:w="4734" w:type="dxa"/>
+            <w:tcBorders>
+              <w:top w:val="nil"/>
+              <w:left w:val="nil"/>
+              <w:bottom w:val="nil"/>
+              <w:right w:val="nil"/>
+            </w:tcBorders>
+          </w:tcPr>
+          <w:p>
+            <w:pPr>
+              <w:jc w:val="both"/>
+            </w:pPr>
+            <w:r>
+              <w:t>b)</w:t>
+            </w:r>
+            <w:r>
+              <w:drawing>
+                <wp:inline distT="0" distB="0" distL="0" distR="0">
+                  <wp:extent cx="2911805" cy="1046073"/>
+                  <wp:effectExtent l="19050" t="0" r="2845" b="0"/>
+                  <wp:docPr id="14" name="Obraz 6" descr="D:\PiWDP 2014\State_machine_przejscia.png"/>
+                  <wp:cNvGraphicFramePr>
+                    <a:graphicFrameLocks xmlns:a="http://schemas.openxmlformats.org/drawingml/2006/main" noChangeAspect="1"/>
+                  </wp:cNvGraphicFramePr>
+                  <a:graphic xmlns:a="http://schemas.openxmlformats.org/drawingml/2006/main">
+                    <a:graphicData uri="http://schemas.openxmlformats.org/drawingml/2006/picture">
+                      <pic:pic xmlns:pic="http://schemas.openxmlformats.org/drawingml/2006/picture">
+                        <pic:nvPicPr>
+                          <pic:cNvPr id="0" name="Picture 6" descr="D:\PiWDP 2014\State_machine_przejscia.png"/>
+                          <pic:cNvPicPr>
+                            <a:picLocks noChangeAspect="1" noChangeArrowheads="1"/>
+                          </pic:cNvPicPr>
+                        </pic:nvPicPr>
+                        <pic:blipFill>
+                          <a:blip r:embed="rId18" cstate="print"/>
+                          <a:srcRect t="36376" b="43845"/>
+                          <a:stretch>
+                            <a:fillRect/>
+                          </a:stretch>
+                        </pic:blipFill>
+                        <pic:spPr bwMode="auto">
+                          <a:xfrm>
+                            <a:off x="0" y="0"/>
+                            <a:ext cx="2911805" cy="1046073"/>
+                          </a:xfrm>
+                          <a:prstGeom prst="rect">
+                            <a:avLst/>
+                          </a:prstGeom>
+                          <a:noFill/>
+                          <a:ln w="9525">
+                            <a:noFill/>
+                            <a:miter lim="800000"/>
+                            <a:headEnd/>
+                            <a:tailEnd/>
+                          </a:ln>
+                        </pic:spPr>
+                      </pic:pic>
+                    </a:graphicData>
+                  </a:graphic>
+                </wp:inline>
+              </w:drawing>
+            </w:r>
+          </w:p>
+        </w:tc>
+      </w:tr>
+      <w:tr>
+        <w:tc>
+          <w:tcPr>
+            <w:tcW w:w="4734" w:type="dxa"/>
+            <w:tcBorders>
+              <w:top w:val="nil"/>
+              <w:left w:val="nil"/>
+              <w:bottom w:val="nil"/>
+              <w:right w:val="nil"/>
+            </w:tcBorders>
+          </w:tcPr>
+          <w:p>
+            <w:pPr>
+              <w:jc w:val="both"/>
+            </w:pPr>
+            <w:r>
+              <w:t>c)</w:t>
+            </w:r>
+            <w:r>
+              <w:drawing>
+                <wp:inline distT="0" distB="0" distL="0" distR="0">
+                  <wp:extent cx="2911805" cy="672998"/>
+                  <wp:effectExtent l="19050" t="0" r="2845" b="0"/>
+                  <wp:docPr id="15" name="Obraz 6" descr="D:\PiWDP 2014\State_machine_przejscia.png"/>
+                  <wp:cNvGraphicFramePr>
+                    <a:graphicFrameLocks xmlns:a="http://schemas.openxmlformats.org/drawingml/2006/main" noChangeAspect="1"/>
+                  </wp:cNvGraphicFramePr>
+                  <a:graphic xmlns:a="http://schemas.openxmlformats.org/drawingml/2006/main">
+                    <a:graphicData uri="http://schemas.openxmlformats.org/drawingml/2006/picture">
+                      <pic:pic xmlns:pic="http://schemas.openxmlformats.org/drawingml/2006/picture">
+                        <pic:nvPicPr>
+                          <pic:cNvPr id="0" name="Picture 6" descr="D:\PiWDP 2014\State_machine_przejscia.png"/>
+                          <pic:cNvPicPr>
+                            <a:picLocks noChangeAspect="1" noChangeArrowheads="1"/>
+                          </pic:cNvPicPr>
+                        </pic:nvPicPr>
+                        <pic:blipFill>
+                          <a:blip r:embed="rId18" cstate="print"/>
+                          <a:srcRect t="57815" b="29460"/>
+                          <a:stretch>
+                            <a:fillRect/>
+                          </a:stretch>
+                        </pic:blipFill>
+                        <pic:spPr bwMode="auto">
+                          <a:xfrm>
+                            <a:off x="0" y="0"/>
+                            <a:ext cx="2911805" cy="672998"/>
+                          </a:xfrm>
+                          <a:prstGeom prst="rect">
+                            <a:avLst/>
+                          </a:prstGeom>
+                          <a:noFill/>
+                          <a:ln w="9525">
+                            <a:noFill/>
+                            <a:miter lim="800000"/>
+                            <a:headEnd/>
+                            <a:tailEnd/>
+                          </a:ln>
+                        </pic:spPr>
+                      </pic:pic>
+                    </a:graphicData>
+                  </a:graphic>
+                </wp:inline>
+              </w:drawing>
+            </w:r>
+          </w:p>
+        </w:tc>
+        <w:tc>
+          <w:tcPr>
+            <w:tcW w:w="4734" w:type="dxa"/>
+            <w:tcBorders>
+              <w:top w:val="nil"/>
+              <w:left w:val="nil"/>
+              <w:bottom w:val="nil"/>
+              <w:right w:val="nil"/>
+            </w:tcBorders>
+          </w:tcPr>
+          <w:p>
+            <w:pPr>
+              <w:jc w:val="both"/>
+            </w:pPr>
+            <w:r>
+              <w:t>d)</w:t>
+            </w:r>
+            <w:r>
+              <w:drawing>
+                <wp:inline distT="0" distB="0" distL="0" distR="0">
+                  <wp:extent cx="2911805" cy="1470355"/>
+                  <wp:effectExtent l="19050" t="0" r="2845" b="0"/>
+                  <wp:docPr id="16" name="Obraz 6" descr="D:\PiWDP 2014\State_machine_przejscia.png"/>
+                  <wp:cNvGraphicFramePr>
+                    <a:graphicFrameLocks xmlns:a="http://schemas.openxmlformats.org/drawingml/2006/main" noChangeAspect="1"/>
+                  </wp:cNvGraphicFramePr>
+                  <a:graphic xmlns:a="http://schemas.openxmlformats.org/drawingml/2006/main">
+                    <a:graphicData uri="http://schemas.openxmlformats.org/drawingml/2006/picture">
+                      <pic:pic xmlns:pic="http://schemas.openxmlformats.org/drawingml/2006/picture">
+                        <pic:nvPicPr>
+                          <pic:cNvPr id="0" name="Picture 6" descr="D:\PiWDP 2014\State_machine_przejscia.png"/>
+                          <pic:cNvPicPr>
+                            <a:picLocks noChangeAspect="1" noChangeArrowheads="1"/>
+                          </pic:cNvPicPr>
+                        </pic:nvPicPr>
+                        <pic:blipFill>
+                          <a:blip r:embed="rId18" cstate="print"/>
+                          <a:srcRect t="72199"/>
+                          <a:stretch>
+                            <a:fillRect/>
+                          </a:stretch>
+                        </pic:blipFill>
+                        <pic:spPr bwMode="auto">
+                          <a:xfrm>
+                            <a:off x="0" y="0"/>
+                            <a:ext cx="2911805" cy="1470355"/>
+                          </a:xfrm>
+                          <a:prstGeom prst="rect">
+                            <a:avLst/>
+                          </a:prstGeom>
+                          <a:noFill/>
+                          <a:ln w="9525">
+                            <a:noFill/>
+                            <a:miter lim="800000"/>
+                            <a:headEnd/>
+                            <a:tailEnd/>
+                          </a:ln>
+                        </pic:spPr>
+                      </pic:pic>
+                    </a:graphicData>
+                  </a:graphic>
+                </wp:inline>
+              </w:drawing>
+            </w:r>
+          </w:p>
+        </w:tc>
+      </w:tr>
+      <w:tr>
+        <w:tc>
+          <w:tcPr>
+            <w:tcW w:w="9468" w:type="dxa"/>
+            <w:gridSpan w:val="2"/>
+            <w:tcBorders>
+              <w:top w:val="nil"/>
+              <w:left w:val="nil"/>
+              <w:bottom w:val="nil"/>
+              <w:right w:val="nil"/>
+            </w:tcBorders>
+          </w:tcPr>
+          <w:p>
+            <w:pPr>
+              <w:pStyle w:val="Akapitzlist"/>
+              <w:numPr>
+                <w:ilvl w:val="0"/>
+                <w:numId w:val="28"/>
+              </w:numPr>
+              <w:spacing w:line="360" w:lineRule="auto"/>
+              <w:jc w:val="center"/>
+            </w:pPr>
+            <w:bookmarkStart w:id="8" w:name="_Ref434692239"/>
+            <w:r>
+              <w:rPr>
+                <w:sz w:val="20"/>
+              </w:rPr>
+              <w:t>Metody wyboru kolejnych stanów</w:t>
+            </w:r>
+            <w:bookmarkEnd w:id="8"/>
+          </w:p>
+        </w:tc>
+      </w:tr>
+    </w:tbl>
+    <w:p>
+      <w:pPr>
+        <w:spacing w:line="360" w:lineRule="auto"/>
+        <w:ind w:firstLine="708"/>
+        <w:jc w:val="both"/>
+      </w:pPr>
+    </w:p>
+    <w:p>
+      <w:pPr>
+        <w:spacing w:line="360" w:lineRule="auto"/>
+        <w:ind w:firstLine="708"/>
+        <w:jc w:val="both"/>
+      </w:pPr>
+      <w:r>
+        <w:t>Przykładem maszyny stanów jest struktura sterowana zdarzeniami (</w:t>
       </w:r>
       <w:proofErr w:type="spellStart"/>
       <w:r>
-        <w:t>Type</w:t>
+        <w:t>Event</w:t>
       </w:r>
       <w:proofErr w:type="spellEnd"/>
       <w:r>
@@ -2963,82 +3608,43 @@
       </w:r>
       <w:proofErr w:type="spellStart"/>
       <w:r>
-        <w:t>Def</w:t>
+        <w:t>D</w:t>
+      </w:r>
+      <w:r>
+        <w:t>riven</w:t>
       </w:r>
       <w:proofErr w:type="spellEnd"/>
       <w:r>
-        <w:t>. – definicja typu zapamiętuje konfigurację kontrolki, nie zapamiętuje wyglądu, stosowana do przechowywania struktur danych programu, wszystkie kontrolki i stałe umieszczone na panelu lub w diagramie są powiązane z definicją typu znajdują</w:t>
-      </w:r>
-      <w:r>
-        <w:t xml:space="preserve">cą się w pliku </w:t>
+        <w:t xml:space="preserve"> </w:t>
       </w:r>
       <w:proofErr w:type="spellStart"/>
       <w:r>
-        <w:t>ctl</w:t>
+        <w:t>S</w:t>
+      </w:r>
+      <w:r>
+        <w:t>tatemachine</w:t>
       </w:r>
       <w:proofErr w:type="spellEnd"/>
       <w:r>
-        <w:t xml:space="preserve">, zmiany wprowadzone w pliku </w:t>
+        <w:t xml:space="preserve"> [5]).</w:t>
+      </w:r>
+    </w:p>
+    <w:p>
+      <w:pPr>
+        <w:spacing w:line="360" w:lineRule="auto"/>
+        <w:ind w:firstLine="708"/>
+        <w:jc w:val="both"/>
+      </w:pPr>
+      <w:r>
+        <w:t>Pamiętać należy, żeby w tej strukturze stosować opóźnienie działania aplikacji (</w:t>
       </w:r>
       <w:proofErr w:type="spellStart"/>
       <w:r>
-        <w:t>ctl</w:t>
+        <w:t>Execution</w:t>
       </w:r>
       <w:proofErr w:type="spellEnd"/>
       <w:r>
-        <w:t xml:space="preserve"> powodują zmiany we wszystkich obiektach tego typu. </w:t>
-      </w:r>
-    </w:p>
-    <w:p>
-      <w:pPr>
-        <w:spacing w:line="360" w:lineRule="auto"/>
-        <w:jc w:val="both"/>
-      </w:pPr>
-      <w:r>
-        <w:t xml:space="preserve">- </w:t>
-      </w:r>
-      <w:proofErr w:type="spellStart"/>
-      <w:r>
-        <w:t>Strict</w:t>
-      </w:r>
-      <w:proofErr w:type="spellEnd"/>
-      <w:r>
-        <w:t xml:space="preserve"> </w:t>
-      </w:r>
-      <w:proofErr w:type="spellStart"/>
-      <w:r>
-        <w:t>Type</w:t>
-      </w:r>
-      <w:proofErr w:type="spellEnd"/>
-      <w:r>
-        <w:t xml:space="preserve"> </w:t>
-      </w:r>
-      <w:proofErr w:type="spellStart"/>
-      <w:r>
-        <w:t>Def</w:t>
-      </w:r>
-      <w:proofErr w:type="spellEnd"/>
-      <w:r>
-        <w:t>. – zapamiętuje zarówno konfigurację jak i wygląd kontrolki</w:t>
-      </w:r>
-      <w:r>
-        <w:t xml:space="preserve">, poza tym działa tak samo jak </w:t>
-      </w:r>
-      <w:proofErr w:type="spellStart"/>
-      <w:r>
-        <w:t>Type</w:t>
-      </w:r>
-      <w:proofErr w:type="spellEnd"/>
-      <w:r>
-        <w:t xml:space="preserve"> </w:t>
-      </w:r>
-      <w:proofErr w:type="spellStart"/>
-      <w:r>
-        <w:t>Def</w:t>
-      </w:r>
-      <w:proofErr w:type="spellEnd"/>
-      <w:r>
-        <w:t>.</w:t>
+        <w:t xml:space="preserve"> Timing) – informacje w załączniku.</w:t>
       </w:r>
     </w:p>
     <w:p>
@@ -3062,14 +3668,14 @@
           <w:b/>
         </w:rPr>
       </w:pPr>
-      <w:bookmarkStart w:id="5" w:name="_Ref427319602"/>
+      <w:bookmarkStart w:id="9" w:name="_Ref427319602"/>
       <w:r>
         <w:rPr>
           <w:b/>
         </w:rPr>
         <w:t>LABORATORYJNE STANOWISKO BADAWCZE</w:t>
       </w:r>
-      <w:bookmarkEnd w:id="5"/>
+      <w:bookmarkEnd w:id="9"/>
     </w:p>
     <w:p>
       <w:pPr>
@@ -3085,14 +3691,14 @@
           <w:b/>
         </w:rPr>
       </w:pPr>
-      <w:bookmarkStart w:id="6" w:name="_Ref427319607"/>
+      <w:bookmarkStart w:id="10" w:name="_Ref427319607"/>
       <w:r>
         <w:rPr>
           <w:b/>
         </w:rPr>
         <w:t>Obiekt badany</w:t>
       </w:r>
-      <w:bookmarkEnd w:id="6"/>
+      <w:bookmarkEnd w:id="10"/>
     </w:p>
     <w:p>
       <w:pPr>
@@ -3156,14 +3762,15 @@
           <w:b/>
         </w:rPr>
       </w:pPr>
-      <w:bookmarkStart w:id="7" w:name="_Ref427319615"/>
+      <w:bookmarkStart w:id="11" w:name="_Ref427319615"/>
       <w:r>
         <w:rPr>
           <w:b/>
         </w:rPr>
+        <w:lastRenderedPageBreak/>
         <w:t>Urządzenia dodatkowe</w:t>
       </w:r>
-      <w:bookmarkEnd w:id="7"/>
+      <w:bookmarkEnd w:id="11"/>
     </w:p>
     <w:p>
       <w:pPr>
@@ -3201,14 +3808,14 @@
           <w:b/>
         </w:rPr>
       </w:pPr>
-      <w:bookmarkStart w:id="8" w:name="_Ref427319621"/>
+      <w:bookmarkStart w:id="12" w:name="_Ref427319621"/>
       <w:r>
         <w:rPr>
           <w:b/>
         </w:rPr>
         <w:t>Oprogramowanie</w:t>
       </w:r>
-      <w:bookmarkEnd w:id="8"/>
+      <w:bookmarkEnd w:id="12"/>
     </w:p>
     <w:p>
       <w:pPr>
@@ -3287,7 +3894,7 @@
           <w:b/>
         </w:rPr>
       </w:pPr>
-      <w:bookmarkStart w:id="9" w:name="_Ref427319634"/>
+      <w:bookmarkStart w:id="13" w:name="_Ref427319634"/>
       <w:r>
         <w:rPr>
           <w:b/>
@@ -3300,7 +3907,7 @@
         </w:rPr>
         <w:t xml:space="preserve"> – WYKAZ ZADAŃ DO REALIZACJI</w:t>
       </w:r>
-      <w:bookmarkEnd w:id="9"/>
+      <w:bookmarkEnd w:id="13"/>
     </w:p>
     <w:p>
       <w:pPr>
@@ -3420,7 +4027,6 @@
         <w:ind w:left="360"/>
       </w:pPr>
       <w:r>
-        <w:lastRenderedPageBreak/>
         <w:t xml:space="preserve">- nazwać klaster </w:t>
       </w:r>
       <w:r>
@@ -3978,6 +4584,7 @@
           <w:noProof/>
           <w:lang w:val="en-GB"/>
         </w:rPr>
+        <w:lastRenderedPageBreak/>
         <w:t>Warning text (String),</w:t>
       </w:r>
     </w:p>
@@ -4204,7 +4811,6 @@
         <w:ind w:left="360"/>
       </w:pPr>
       <w:r>
-        <w:lastRenderedPageBreak/>
         <w:t>- napisać funkcję umożliwiającą użytkownikowi przeskalowania danych,</w:t>
       </w:r>
     </w:p>
@@ -4248,16 +4854,16 @@
           <w:b/>
         </w:rPr>
       </w:pPr>
-      <w:bookmarkStart w:id="10" w:name="_Ref427319642"/>
-      <w:bookmarkStart w:id="11" w:name="_Ref431677884"/>
+      <w:bookmarkStart w:id="14" w:name="_Ref427319642"/>
+      <w:bookmarkStart w:id="15" w:name="_Ref431677884"/>
       <w:r>
         <w:rPr>
           <w:b/>
         </w:rPr>
         <w:t>PRZYKŁAD REALIZACJI ZADANIA</w:t>
       </w:r>
-      <w:bookmarkEnd w:id="10"/>
-      <w:bookmarkEnd w:id="11"/>
+      <w:bookmarkEnd w:id="14"/>
+      <w:bookmarkEnd w:id="15"/>
       <w:r>
         <w:rPr>
           <w:b/>
@@ -4287,7 +4893,7 @@
         <w:fldChar w:fldCharType="separate"/>
       </w:r>
       <w:r>
-        <w:t>Rys. 8</w:t>
+        <w:t>Rys. 5</w:t>
       </w:r>
       <w:r>
         <w:fldChar w:fldCharType="end"/>
@@ -4343,7 +4949,7 @@
                     </pic:cNvPicPr>
                   </pic:nvPicPr>
                   <pic:blipFill>
-                    <a:blip r:embed="rId15" cstate="print"/>
+                    <a:blip r:embed="rId19" cstate="print"/>
                     <a:srcRect/>
                     <a:stretch>
                       <a:fillRect/>
@@ -4385,14 +4991,14 @@
           <w:sz w:val="20"/>
         </w:rPr>
       </w:pPr>
-      <w:bookmarkStart w:id="12" w:name="_Ref432718756"/>
+      <w:bookmarkStart w:id="16" w:name="_Ref432718756"/>
       <w:r>
         <w:rPr>
           <w:sz w:val="20"/>
         </w:rPr>
         <w:t>Przykładowa realizacja zadania obliczania histogramu – kod programu.</w:t>
       </w:r>
-      <w:bookmarkEnd w:id="12"/>
+      <w:bookmarkEnd w:id="16"/>
     </w:p>
     <w:p>
       <w:pPr>
@@ -4403,6 +5009,7 @@
         <w:rPr>
           <w:noProof/>
         </w:rPr>
+        <w:lastRenderedPageBreak/>
         <w:drawing>
           <wp:inline distT="0" distB="0" distL="0" distR="0">
             <wp:extent cx="2994812" cy="2175155"/>
@@ -4421,7 +5028,7 @@
                     </pic:cNvPicPr>
                   </pic:nvPicPr>
                   <pic:blipFill>
-                    <a:blip r:embed="rId16" cstate="print"/>
+                    <a:blip r:embed="rId20" cstate="print"/>
                     <a:srcRect/>
                     <a:stretch>
                       <a:fillRect/>
@@ -4463,7 +5070,7 @@
           <w:sz w:val="20"/>
         </w:rPr>
       </w:pPr>
-      <w:bookmarkStart w:id="13" w:name="_Ref432972393"/>
+      <w:bookmarkStart w:id="17" w:name="_Ref432972393"/>
       <w:r>
         <w:rPr>
           <w:sz w:val="20"/>
@@ -4482,7 +5089,7 @@
         </w:rPr>
         <w:t xml:space="preserve"> programu.</w:t>
       </w:r>
-      <w:bookmarkEnd w:id="13"/>
+      <w:bookmarkEnd w:id="17"/>
     </w:p>
     <w:p>
       <w:pPr>
@@ -4503,14 +5110,14 @@
           <w:b/>
         </w:rPr>
       </w:pPr>
-      <w:bookmarkStart w:id="14" w:name="_Ref427319682"/>
+      <w:bookmarkStart w:id="18" w:name="_Ref427319682"/>
       <w:r>
         <w:rPr>
           <w:b/>
         </w:rPr>
         <w:t>RAPORT</w:t>
       </w:r>
-      <w:bookmarkEnd w:id="14"/>
+      <w:bookmarkEnd w:id="18"/>
     </w:p>
     <w:p>
       <w:pPr>
@@ -4518,7 +5125,6 @@
         <w:jc w:val="both"/>
       </w:pPr>
       <w:r>
-        <w:lastRenderedPageBreak/>
         <w:t>Raport</w:t>
       </w:r>
       <w:r>
@@ -4566,14 +5172,14 @@
           <w:b/>
         </w:rPr>
       </w:pPr>
-      <w:bookmarkStart w:id="15" w:name="_Ref427319687"/>
+      <w:bookmarkStart w:id="19" w:name="_Ref427319687"/>
       <w:r>
         <w:rPr>
           <w:b/>
         </w:rPr>
         <w:t>PYTANIA</w:t>
       </w:r>
-      <w:bookmarkEnd w:id="15"/>
+      <w:bookmarkEnd w:id="19"/>
     </w:p>
     <w:p>
       <w:pPr>
@@ -4784,9 +5390,6 @@
         <w:ind w:left="360"/>
         <w:jc w:val="both"/>
       </w:pPr>
-      <w:r>
-        <w:t>Nota katalogowa LM35</w:t>
-      </w:r>
     </w:p>
     <w:p>
       <w:pPr>
@@ -5163,7 +5766,7 @@
                     </pic:cNvPicPr>
                   </pic:nvPicPr>
                   <pic:blipFill>
-                    <a:blip r:embed="rId17" cstate="print"/>
+                    <a:blip r:embed="rId21" cstate="print"/>
                     <a:srcRect/>
                     <a:stretch>
                       <a:fillRect/>
@@ -5338,7 +5941,7 @@
                     </pic:cNvPicPr>
                   </pic:nvPicPr>
                   <pic:blipFill>
-                    <a:blip r:embed="rId18" cstate="print"/>
+                    <a:blip r:embed="rId22" cstate="print"/>
                     <a:srcRect/>
                     <a:stretch>
                       <a:fillRect/>
@@ -5478,7 +6081,7 @@
                     </pic:cNvPicPr>
                   </pic:nvPicPr>
                   <pic:blipFill>
-                    <a:blip r:embed="rId19" cstate="print"/>
+                    <a:blip r:embed="rId23" cstate="print"/>
                     <a:srcRect/>
                     <a:stretch>
                       <a:fillRect/>
@@ -5609,7 +6212,7 @@
         <w:rStyle w:val="Numerstrony"/>
         <w:noProof/>
       </w:rPr>
-      <w:t>3</w:t>
+      <w:t>5</w:t>
     </w:r>
     <w:r>
       <w:rPr>
@@ -5796,7 +6399,7 @@
               <v:shape id="_x0000_i1025" type="#_x0000_t75" style="width:17.3pt;height:27.05pt" o:ole="">
                 <v:imagedata r:id="rId1" o:title=""/>
               </v:shape>
-              <o:OLEObject Type="Embed" ProgID="CorelDRAW.Graphic.11" ShapeID="_x0000_i1025" DrawAspect="Content" ObjectID="_1508417459" r:id="rId2"/>
+              <o:OLEObject Type="Embed" ProgID="CorelDRAW.Graphic.11" ShapeID="_x0000_i1025" DrawAspect="Content" ObjectID="_1508435325" r:id="rId2"/>
             </w:object>
           </w:r>
         </w:p>
@@ -11559,7 +12162,7 @@
 </file>
 
 <file path=customXml/itemProps1.xml><?xml version="1.0" encoding="utf-8"?>
-<ds:datastoreItem xmlns:ds="http://schemas.openxmlformats.org/officeDocument/2006/customXml" ds:itemID="{B8282C98-7B5E-46ED-A5AC-F0883A8F9D3E}">
+<ds:datastoreItem xmlns:ds="http://schemas.openxmlformats.org/officeDocument/2006/customXml" ds:itemID="{A371B158-7ED1-48AB-A4B7-E8DD78EE379D}">
   <ds:schemaRefs>
     <ds:schemaRef ds:uri="http://schemas.openxmlformats.org/officeDocument/2006/bibliography"/>
   </ds:schemaRefs>

</xml_diff>

<commit_message>
Uzupełniono zadania do realizacji w ćwiczeniu 7,
</commit_message>
<xml_diff>
--- a/Cw7 Maszyna stanow/PiWDP7 Maszyna stanow.docx
+++ b/Cw7 Maszyna stanow/PiWDP7 Maszyna stanow.docx
@@ -778,7 +778,7 @@
               <w:fldChar w:fldCharType="begin"/>
             </w:r>
             <w:r>
-              <w:instrText xml:space="preserve"> REF _Ref432704123 \h </w:instrText>
+              <w:instrText xml:space="preserve"> REF _Ref435036006 \h </w:instrText>
             </w:r>
             <w:r>
               <w:fldChar w:fldCharType="separate"/>
@@ -786,9 +786,8 @@
             <w:r>
               <w:rPr>
                 <w:b/>
-                <w:bCs/>
-              </w:rPr>
-              <w:t>Błąd! Nie można odnaleźć źródła odwołania.</w:t>
+              </w:rPr>
+              <w:t>Prosty VI</w:t>
             </w:r>
             <w:r>
               <w:fldChar w:fldCharType="end"/>
@@ -809,18 +808,16 @@
               <w:fldChar w:fldCharType="begin"/>
             </w:r>
             <w:r>
-              <w:instrText xml:space="preserve"> PAGEREF _Ref432704123 \h </w:instrText>
+              <w:instrText xml:space="preserve"> PAGEREF _Ref435036006 \h </w:instrText>
             </w:r>
             <w:r>
               <w:fldChar w:fldCharType="separate"/>
             </w:r>
             <w:r>
               <w:rPr>
-                <w:b/>
-                <w:bCs/>
                 <w:noProof/>
               </w:rPr>
-              <w:t>Błąd! Nie zdefiniowano zakładki.</w:t>
+              <w:t>3</w:t>
             </w:r>
             <w:r>
               <w:fldChar w:fldCharType="end"/>
@@ -856,7 +853,7 @@
               <w:fldChar w:fldCharType="begin"/>
             </w:r>
             <w:r>
-              <w:instrText xml:space="preserve"> REF _Ref432704139 \h </w:instrText>
+              <w:instrText xml:space="preserve"> REF _Ref435036011 \h </w:instrText>
             </w:r>
             <w:r>
               <w:fldChar w:fldCharType="separate"/>
@@ -864,9 +861,8 @@
             <w:r>
               <w:rPr>
                 <w:b/>
-                <w:bCs/>
-              </w:rPr>
-              <w:t>Błąd! Nie można odnaleźć źródła odwołania.</w:t>
+              </w:rPr>
+              <w:t>Maszyna stanów</w:t>
             </w:r>
             <w:r>
               <w:fldChar w:fldCharType="end"/>
@@ -887,18 +883,16 @@
               <w:fldChar w:fldCharType="begin"/>
             </w:r>
             <w:r>
-              <w:instrText xml:space="preserve"> PAGEREF _Ref432704139 \h </w:instrText>
+              <w:instrText xml:space="preserve"> PAGEREF _Ref435036011 \h </w:instrText>
             </w:r>
             <w:r>
               <w:fldChar w:fldCharType="separate"/>
             </w:r>
             <w:r>
               <w:rPr>
-                <w:b/>
-                <w:bCs/>
                 <w:noProof/>
               </w:rPr>
-              <w:t>Błąd! Nie zdefiniowano zakładki.</w:t>
+              <w:t>4</w:t>
             </w:r>
             <w:r>
               <w:fldChar w:fldCharType="end"/>
@@ -1318,7 +1312,7 @@
               <w:fldChar w:fldCharType="begin"/>
             </w:r>
             <w:r>
-              <w:instrText xml:space="preserve"> REF _Ref431677884 \h </w:instrText>
+              <w:instrText xml:space="preserve"> REF _Ref435049848 \h </w:instrText>
             </w:r>
             <w:r>
               <w:fldChar w:fldCharType="separate"/>
@@ -1328,6 +1322,12 @@
                 <w:b/>
               </w:rPr>
               <w:t>PRZYKŁAD REALIZACJI ZADANIA</w:t>
+            </w:r>
+            <w:r>
+              <w:rPr>
+                <w:b/>
+              </w:rPr>
+              <w:t xml:space="preserve"> – przygotowanie funkcjonującej struktury maszyny stanów</w:t>
             </w:r>
             <w:r>
               <w:fldChar w:fldCharType="end"/>
@@ -1348,7 +1348,7 @@
               <w:fldChar w:fldCharType="begin"/>
             </w:r>
             <w:r>
-              <w:instrText xml:space="preserve"> PAGEREF _Ref427319642 \h </w:instrText>
+              <w:instrText xml:space="preserve"> PAGEREF _Ref435049848 \h </w:instrText>
             </w:r>
             <w:r>
               <w:fldChar w:fldCharType="separate"/>
@@ -1357,7 +1357,7 @@
               <w:rPr>
                 <w:noProof/>
               </w:rPr>
-              <w:t>7</w:t>
+              <w:t>6</w:t>
             </w:r>
             <w:r>
               <w:fldChar w:fldCharType="end"/>
@@ -1435,7 +1435,7 @@
               <w:rPr>
                 <w:noProof/>
               </w:rPr>
-              <w:t>8</w:t>
+              <w:t>7</w:t>
             </w:r>
             <w:r>
               <w:fldChar w:fldCharType="end"/>
@@ -1454,7 +1454,6 @@
               <w:spacing w:before="120" w:after="120"/>
             </w:pPr>
             <w:r>
-              <w:lastRenderedPageBreak/>
               <w:t>7.</w:t>
             </w:r>
           </w:p>
@@ -1511,7 +1510,7 @@
               <w:rPr>
                 <w:noProof/>
               </w:rPr>
-              <w:t>8</w:t>
+              <w:t>7</w:t>
             </w:r>
             <w:r>
               <w:fldChar w:fldCharType="end"/>
@@ -1532,6 +1531,7 @@
         <w:rPr>
           <w:color w:val="auto"/>
         </w:rPr>
+        <w:lastRenderedPageBreak/>
         <w:t>SPIS RYSUNKÓW</w:t>
       </w:r>
     </w:p>
@@ -1542,9 +1542,9 @@
         <w:tblLook w:val="01E0"/>
       </w:tblPr>
       <w:tblGrid>
-        <w:gridCol w:w="687"/>
-        <w:gridCol w:w="6914"/>
-        <w:gridCol w:w="1577"/>
+        <w:gridCol w:w="720"/>
+        <w:gridCol w:w="7560"/>
+        <w:gridCol w:w="824"/>
       </w:tblGrid>
       <w:tr>
         <w:tc>
@@ -1719,6 +1719,74 @@
                 <w:szCs w:val="22"/>
               </w:rPr>
             </w:pPr>
+            <w:r>
+              <w:rPr>
+                <w:sz w:val="22"/>
+                <w:szCs w:val="22"/>
+              </w:rPr>
+              <w:fldChar w:fldCharType="begin"/>
+            </w:r>
+            <w:r>
+              <w:rPr>
+                <w:sz w:val="22"/>
+                <w:szCs w:val="22"/>
+              </w:rPr>
+              <w:instrText xml:space="preserve"> REF _Ref434688893 \h </w:instrText>
+            </w:r>
+            <w:r>
+              <w:rPr>
+                <w:sz w:val="22"/>
+                <w:szCs w:val="22"/>
+              </w:rPr>
+            </w:r>
+            <w:r>
+              <w:rPr>
+                <w:sz w:val="22"/>
+                <w:szCs w:val="22"/>
+              </w:rPr>
+              <w:fldChar w:fldCharType="separate"/>
+            </w:r>
+            <w:r>
+              <w:rPr>
+                <w:sz w:val="20"/>
+              </w:rPr>
+              <w:t xml:space="preserve">Przykładowa struktura Simple </w:t>
+            </w:r>
+            <w:proofErr w:type="spellStart"/>
+            <w:r>
+              <w:rPr>
+                <w:sz w:val="20"/>
+              </w:rPr>
+              <w:t>Measurement</w:t>
+            </w:r>
+            <w:proofErr w:type="spellEnd"/>
+            <w:r>
+              <w:rPr>
+                <w:sz w:val="20"/>
+              </w:rPr>
+              <w:t xml:space="preserve"> </w:t>
+            </w:r>
+            <w:proofErr w:type="spellStart"/>
+            <w:r>
+              <w:rPr>
+                <w:sz w:val="20"/>
+              </w:rPr>
+              <w:t>Structure</w:t>
+            </w:r>
+            <w:proofErr w:type="spellEnd"/>
+            <w:r>
+              <w:rPr>
+                <w:sz w:val="20"/>
+              </w:rPr>
+              <w:t xml:space="preserve"> do akwizycji danych z karty DAQ.</w:t>
+            </w:r>
+            <w:r>
+              <w:rPr>
+                <w:sz w:val="22"/>
+                <w:szCs w:val="22"/>
+              </w:rPr>
+              <w:fldChar w:fldCharType="end"/>
+            </w:r>
           </w:p>
         </w:tc>
         <w:tc>
@@ -1735,18 +1803,16 @@
               <w:fldChar w:fldCharType="begin"/>
             </w:r>
             <w:r>
-              <w:instrText xml:space="preserve"> PAGEREF _Ref432707510 \h </w:instrText>
+              <w:instrText xml:space="preserve"> PAGEREF _Ref434688893 \h </w:instrText>
             </w:r>
             <w:r>
               <w:fldChar w:fldCharType="separate"/>
             </w:r>
             <w:r>
               <w:rPr>
-                <w:b/>
-                <w:bCs/>
                 <w:noProof/>
               </w:rPr>
-              <w:t>Błąd! Nie zdefiniowano zakładki.</w:t>
+              <w:t>4</w:t>
             </w:r>
             <w:r>
               <w:fldChar w:fldCharType="end"/>
@@ -1782,6 +1848,46 @@
                 <w:szCs w:val="22"/>
               </w:rPr>
             </w:pPr>
+            <w:r>
+              <w:rPr>
+                <w:sz w:val="22"/>
+                <w:szCs w:val="22"/>
+              </w:rPr>
+              <w:fldChar w:fldCharType="begin"/>
+            </w:r>
+            <w:r>
+              <w:rPr>
+                <w:sz w:val="22"/>
+                <w:szCs w:val="22"/>
+              </w:rPr>
+              <w:instrText xml:space="preserve"> REF _Ref434690784 \h </w:instrText>
+            </w:r>
+            <w:r>
+              <w:rPr>
+                <w:sz w:val="22"/>
+                <w:szCs w:val="22"/>
+              </w:rPr>
+            </w:r>
+            <w:r>
+              <w:rPr>
+                <w:sz w:val="22"/>
+                <w:szCs w:val="22"/>
+              </w:rPr>
+              <w:fldChar w:fldCharType="separate"/>
+            </w:r>
+            <w:r>
+              <w:rPr>
+                <w:sz w:val="20"/>
+              </w:rPr>
+              <w:t>Diagram aplikacji akwizycji i wyświetlania danych.</w:t>
+            </w:r>
+            <w:r>
+              <w:rPr>
+                <w:sz w:val="22"/>
+                <w:szCs w:val="22"/>
+              </w:rPr>
+              <w:fldChar w:fldCharType="end"/>
+            </w:r>
           </w:p>
         </w:tc>
         <w:tc>
@@ -1798,7 +1904,7 @@
               <w:fldChar w:fldCharType="begin"/>
             </w:r>
             <w:r>
-              <w:instrText xml:space="preserve"> PAGEREF _Ref432709058 \h </w:instrText>
+              <w:instrText xml:space="preserve"> PAGEREF _Ref434690784 \h </w:instrText>
             </w:r>
             <w:r>
               <w:fldChar w:fldCharType="separate"/>
@@ -1807,7 +1913,7 @@
               <w:rPr>
                 <w:noProof/>
               </w:rPr>
-              <w:t>3</w:t>
+              <w:t>4</w:t>
             </w:r>
             <w:r>
               <w:fldChar w:fldCharType="end"/>
@@ -1843,6 +1949,46 @@
                 <w:szCs w:val="22"/>
               </w:rPr>
             </w:pPr>
+            <w:r>
+              <w:rPr>
+                <w:sz w:val="22"/>
+                <w:szCs w:val="22"/>
+              </w:rPr>
+              <w:fldChar w:fldCharType="begin"/>
+            </w:r>
+            <w:r>
+              <w:rPr>
+                <w:sz w:val="22"/>
+                <w:szCs w:val="22"/>
+              </w:rPr>
+              <w:instrText xml:space="preserve"> REF _Ref434691530 \h </w:instrText>
+            </w:r>
+            <w:r>
+              <w:rPr>
+                <w:sz w:val="22"/>
+                <w:szCs w:val="22"/>
+              </w:rPr>
+            </w:r>
+            <w:r>
+              <w:rPr>
+                <w:sz w:val="22"/>
+                <w:szCs w:val="22"/>
+              </w:rPr>
+              <w:fldChar w:fldCharType="separate"/>
+            </w:r>
+            <w:r>
+              <w:rPr>
+                <w:sz w:val="20"/>
+              </w:rPr>
+              <w:t>Struktura maszyny stanów.</w:t>
+            </w:r>
+            <w:r>
+              <w:rPr>
+                <w:sz w:val="22"/>
+                <w:szCs w:val="22"/>
+              </w:rPr>
+              <w:fldChar w:fldCharType="end"/>
+            </w:r>
           </w:p>
         </w:tc>
         <w:tc>
@@ -1859,18 +2005,16 @@
               <w:fldChar w:fldCharType="begin"/>
             </w:r>
             <w:r>
-              <w:instrText xml:space="preserve"> PAGEREF _Ref432709955 \h </w:instrText>
+              <w:instrText xml:space="preserve"> PAGEREF _Ref434691530 \h </w:instrText>
             </w:r>
             <w:r>
               <w:fldChar w:fldCharType="separate"/>
             </w:r>
             <w:r>
               <w:rPr>
-                <w:b/>
-                <w:bCs/>
                 <w:noProof/>
               </w:rPr>
-              <w:t>Błąd! Nie zdefiniowano zakładki.</w:t>
+              <w:t>5</w:t>
             </w:r>
             <w:r>
               <w:fldChar w:fldCharType="end"/>
@@ -1906,6 +2050,46 @@
                 <w:szCs w:val="22"/>
               </w:rPr>
             </w:pPr>
+            <w:r>
+              <w:rPr>
+                <w:sz w:val="22"/>
+                <w:szCs w:val="22"/>
+              </w:rPr>
+              <w:fldChar w:fldCharType="begin"/>
+            </w:r>
+            <w:r>
+              <w:rPr>
+                <w:sz w:val="22"/>
+                <w:szCs w:val="22"/>
+              </w:rPr>
+              <w:instrText xml:space="preserve"> REF _Ref434692239 \h </w:instrText>
+            </w:r>
+            <w:r>
+              <w:rPr>
+                <w:sz w:val="22"/>
+                <w:szCs w:val="22"/>
+              </w:rPr>
+            </w:r>
+            <w:r>
+              <w:rPr>
+                <w:sz w:val="22"/>
+                <w:szCs w:val="22"/>
+              </w:rPr>
+              <w:fldChar w:fldCharType="separate"/>
+            </w:r>
+            <w:r>
+              <w:rPr>
+                <w:sz w:val="20"/>
+              </w:rPr>
+              <w:t>Metody wyboru kolejnych stanów</w:t>
+            </w:r>
+            <w:r>
+              <w:rPr>
+                <w:sz w:val="22"/>
+                <w:szCs w:val="22"/>
+              </w:rPr>
+              <w:fldChar w:fldCharType="end"/>
+            </w:r>
           </w:p>
         </w:tc>
         <w:tc>
@@ -1922,18 +2106,16 @@
               <w:fldChar w:fldCharType="begin"/>
             </w:r>
             <w:r>
-              <w:instrText xml:space="preserve"> PAGEREF _Ref432711212 \h </w:instrText>
+              <w:instrText xml:space="preserve"> PAGEREF _Ref434692239 \h </w:instrText>
             </w:r>
             <w:r>
               <w:fldChar w:fldCharType="separate"/>
             </w:r>
             <w:r>
               <w:rPr>
-                <w:b/>
-                <w:bCs/>
                 <w:noProof/>
               </w:rPr>
-              <w:t>Błąd! Nie zdefiniowano zakładki.</w:t>
+              <w:t>5</w:t>
             </w:r>
             <w:r>
               <w:fldChar w:fldCharType="end"/>
@@ -1981,26 +2163,6 @@
               <w:spacing w:before="120" w:after="120"/>
               <w:jc w:val="right"/>
             </w:pPr>
-            <w:r>
-              <w:fldChar w:fldCharType="begin"/>
-            </w:r>
-            <w:r>
-              <w:instrText xml:space="preserve"> PAGEREF _Ref432711595 \h </w:instrText>
-            </w:r>
-            <w:r>
-              <w:fldChar w:fldCharType="separate"/>
-            </w:r>
-            <w:r>
-              <w:rPr>
-                <w:b/>
-                <w:bCs/>
-                <w:noProof/>
-              </w:rPr>
-              <w:t>Błąd! Nie zdefiniowano zakładki.</w:t>
-            </w:r>
-            <w:r>
-              <w:fldChar w:fldCharType="end"/>
-            </w:r>
           </w:p>
         </w:tc>
       </w:tr>
@@ -2044,26 +2206,6 @@
               <w:spacing w:before="120" w:after="120"/>
               <w:jc w:val="right"/>
             </w:pPr>
-            <w:r>
-              <w:fldChar w:fldCharType="begin"/>
-            </w:r>
-            <w:r>
-              <w:instrText xml:space="preserve"> PAGEREF _Ref432712659 \h </w:instrText>
-            </w:r>
-            <w:r>
-              <w:fldChar w:fldCharType="separate"/>
-            </w:r>
-            <w:r>
-              <w:rPr>
-                <w:b/>
-                <w:bCs/>
-                <w:noProof/>
-              </w:rPr>
-              <w:t>Błąd! Nie zdefiniowano zakładki.</w:t>
-            </w:r>
-            <w:r>
-              <w:fldChar w:fldCharType="end"/>
-            </w:r>
           </w:p>
         </w:tc>
       </w:tr>
@@ -2111,24 +2253,6 @@
               <w:spacing w:before="120" w:after="120"/>
               <w:jc w:val="right"/>
             </w:pPr>
-            <w:r>
-              <w:fldChar w:fldCharType="begin"/>
-            </w:r>
-            <w:r>
-              <w:instrText xml:space="preserve"> PAGEREF _Ref432718756 \h </w:instrText>
-            </w:r>
-            <w:r>
-              <w:fldChar w:fldCharType="separate"/>
-            </w:r>
-            <w:r>
-              <w:rPr>
-                <w:noProof/>
-              </w:rPr>
-              <w:t>7</w:t>
-            </w:r>
-            <w:r>
-              <w:fldChar w:fldCharType="end"/>
-            </w:r>
           </w:p>
         </w:tc>
       </w:tr>
@@ -2178,24 +2302,6 @@
               <w:spacing w:before="120" w:after="120"/>
               <w:jc w:val="right"/>
             </w:pPr>
-            <w:r>
-              <w:fldChar w:fldCharType="begin"/>
-            </w:r>
-            <w:r>
-              <w:instrText xml:space="preserve"> PAGEREF _Ref432972393 \h </w:instrText>
-            </w:r>
-            <w:r>
-              <w:fldChar w:fldCharType="separate"/>
-            </w:r>
-            <w:r>
-              <w:rPr>
-                <w:noProof/>
-              </w:rPr>
-              <w:t>8</w:t>
-            </w:r>
-            <w:r>
-              <w:fldChar w:fldCharType="end"/>
-            </w:r>
           </w:p>
         </w:tc>
       </w:tr>
@@ -2460,7 +2566,6 @@
       <w:bookmarkStart w:id="2" w:name="_Ref427667032"/>
       <w:bookmarkEnd w:id="1"/>
     </w:p>
-    <w:bookmarkEnd w:id="2"/>
     <w:p>
       <w:pPr>
         <w:pStyle w:val="Akapitzlist"/>
@@ -2475,12 +2580,15 @@
           <w:b/>
         </w:rPr>
       </w:pPr>
+      <w:bookmarkStart w:id="3" w:name="_Ref435036006"/>
+      <w:bookmarkEnd w:id="2"/>
       <w:r>
         <w:rPr>
           <w:b/>
         </w:rPr>
         <w:t>Prosty VI</w:t>
       </w:r>
+      <w:bookmarkEnd w:id="3"/>
     </w:p>
     <w:p>
       <w:pPr>
@@ -2488,7 +2596,7 @@
         <w:ind w:firstLine="708"/>
         <w:jc w:val="both"/>
       </w:pPr>
-      <w:bookmarkStart w:id="3" w:name="_Ref432709058"/>
+      <w:bookmarkStart w:id="4" w:name="_Ref432709058"/>
       <w:r>
         <w:t xml:space="preserve">Podstawową strukturą głównego pliku aplikacji jest prosty VI, nazywany </w:t>
       </w:r>
@@ -2642,8 +2750,8 @@
           <w:lang w:val="en-GB"/>
         </w:rPr>
       </w:pPr>
-      <w:bookmarkStart w:id="4" w:name="_Ref434103042"/>
-      <w:bookmarkEnd w:id="3"/>
+      <w:bookmarkStart w:id="5" w:name="_Ref434103042"/>
+      <w:bookmarkEnd w:id="4"/>
       <w:proofErr w:type="spellStart"/>
       <w:r>
         <w:rPr>
@@ -2699,7 +2807,7 @@
         </w:rPr>
         <w:t>.</w:t>
       </w:r>
-      <w:bookmarkEnd w:id="4"/>
+      <w:bookmarkEnd w:id="5"/>
     </w:p>
     <w:p>
       <w:pPr>
@@ -2838,7 +2946,16 @@
         <w:t xml:space="preserve">. Elementy 1-3 </w:t>
       </w:r>
       <w:r>
-        <w:t xml:space="preserve">to konfiguracja </w:t>
+        <w:t>to konfiguracja</w:t>
+      </w:r>
+      <w:r>
+        <w:t>,</w:t>
+      </w:r>
+      <w:r>
+        <w:t xml:space="preserve"> </w:t>
+      </w:r>
+      <w:r>
+        <w:t>4 – program główny, 5 – zakończenie, 6 – obsługa błędów.</w:t>
       </w:r>
     </w:p>
     <w:p>
@@ -2909,18 +3026,44 @@
         <w:jc w:val="center"/>
         <w:rPr>
           <w:sz w:val="20"/>
-          <w:lang w:val="en-GB"/>
-        </w:rPr>
-      </w:pPr>
-      <w:bookmarkStart w:id="5" w:name="_Ref434688893"/>
+        </w:rPr>
+      </w:pPr>
+      <w:bookmarkStart w:id="6" w:name="_Ref434688893"/>
       <w:r>
         <w:rPr>
           <w:sz w:val="20"/>
-          <w:lang w:val="en-GB"/>
-        </w:rPr>
-        <w:t>Przykładowa struktura Simple Measurement Structure do akwizycji danych z karty DAQ.</w:t>
-      </w:r>
-      <w:bookmarkEnd w:id="5"/>
+        </w:rPr>
+        <w:t xml:space="preserve">Przykładowa struktura Simple </w:t>
+      </w:r>
+      <w:proofErr w:type="spellStart"/>
+      <w:r>
+        <w:rPr>
+          <w:sz w:val="20"/>
+        </w:rPr>
+        <w:t>Measurement</w:t>
+      </w:r>
+      <w:proofErr w:type="spellEnd"/>
+      <w:r>
+        <w:rPr>
+          <w:sz w:val="20"/>
+        </w:rPr>
+        <w:t xml:space="preserve"> </w:t>
+      </w:r>
+      <w:proofErr w:type="spellStart"/>
+      <w:r>
+        <w:rPr>
+          <w:sz w:val="20"/>
+        </w:rPr>
+        <w:t>Structure</w:t>
+      </w:r>
+      <w:proofErr w:type="spellEnd"/>
+      <w:r>
+        <w:rPr>
+          <w:sz w:val="20"/>
+        </w:rPr>
+        <w:t xml:space="preserve"> do akwizycji danych z karty DAQ.</w:t>
+      </w:r>
+      <w:bookmarkEnd w:id="6"/>
     </w:p>
     <w:p>
       <w:pPr>
@@ -2942,12 +3085,14 @@
           <w:b/>
         </w:rPr>
       </w:pPr>
+      <w:bookmarkStart w:id="7" w:name="_Ref435036011"/>
       <w:r>
         <w:rPr>
           <w:b/>
         </w:rPr>
         <w:t>Maszyna stanów</w:t>
       </w:r>
+      <w:bookmarkEnd w:id="7"/>
     </w:p>
     <w:p>
       <w:pPr>
@@ -3048,18 +3193,16 @@
         <w:jc w:val="center"/>
         <w:rPr>
           <w:sz w:val="20"/>
-          <w:lang w:val="en-GB"/>
-        </w:rPr>
-      </w:pPr>
-      <w:bookmarkStart w:id="6" w:name="_Ref434690784"/>
+        </w:rPr>
+      </w:pPr>
+      <w:bookmarkStart w:id="8" w:name="_Ref434690784"/>
       <w:r>
         <w:rPr>
           <w:sz w:val="20"/>
-          <w:lang w:val="en-GB"/>
         </w:rPr>
         <w:t>Diagram aplikacji akwizycji i wyświetlania danych.</w:t>
       </w:r>
-      <w:bookmarkEnd w:id="6"/>
+      <w:bookmarkEnd w:id="8"/>
     </w:p>
     <w:p>
       <w:pPr>
@@ -3137,10 +3280,19 @@
         <w:t xml:space="preserve"> </w:t>
       </w:r>
       <w:r>
-        <w:t xml:space="preserve">możliwość przejścia do jednego z większej niż dwóch stanów można zastosować strukturę </w:t>
+        <w:t xml:space="preserve">możliwość przejścia do jednego z większej niż dwóch stanów można zastosować </w:t>
+      </w:r>
+      <w:r>
+        <w:t xml:space="preserve">wewnętrzną </w:t>
+      </w:r>
+      <w:r>
+        <w:t xml:space="preserve">strukturę </w:t>
       </w:r>
       <w:proofErr w:type="spellStart"/>
       <w:r>
+        <w:rPr>
+          <w:b/>
+        </w:rPr>
         <w:t>case</w:t>
       </w:r>
       <w:proofErr w:type="spellEnd"/>
@@ -3245,14 +3397,14 @@
           <w:sz w:val="20"/>
         </w:rPr>
       </w:pPr>
-      <w:bookmarkStart w:id="7" w:name="_Ref434691530"/>
+      <w:bookmarkStart w:id="9" w:name="_Ref434691530"/>
       <w:r>
         <w:rPr>
           <w:sz w:val="20"/>
         </w:rPr>
         <w:t>Struktura maszyny stanów.</w:t>
       </w:r>
-      <w:bookmarkEnd w:id="7"/>
+      <w:bookmarkEnd w:id="9"/>
     </w:p>
     <w:p>
       <w:pPr>
@@ -3365,6 +3517,9 @@
               <w:t>b)</w:t>
             </w:r>
             <w:r>
+              <w:rPr>
+                <w:noProof/>
+              </w:rPr>
               <w:drawing>
                 <wp:inline distT="0" distB="0" distL="0" distR="0">
                   <wp:extent cx="2911805" cy="1046073"/>
@@ -3433,6 +3588,9 @@
               <w:t>c)</w:t>
             </w:r>
             <w:r>
+              <w:rPr>
+                <w:noProof/>
+              </w:rPr>
               <w:drawing>
                 <wp:inline distT="0" distB="0" distL="0" distR="0">
                   <wp:extent cx="2911805" cy="672998"/>
@@ -3499,6 +3657,9 @@
               <w:t>d)</w:t>
             </w:r>
             <w:r>
+              <w:rPr>
+                <w:noProof/>
+              </w:rPr>
               <w:drawing>
                 <wp:inline distT="0" distB="0" distL="0" distR="0">
                   <wp:extent cx="2911805" cy="1470355"/>
@@ -3570,14 +3731,14 @@
               <w:spacing w:line="360" w:lineRule="auto"/>
               <w:jc w:val="center"/>
             </w:pPr>
-            <w:bookmarkStart w:id="8" w:name="_Ref434692239"/>
+            <w:bookmarkStart w:id="10" w:name="_Ref434692239"/>
             <w:r>
               <w:rPr>
                 <w:sz w:val="20"/>
               </w:rPr>
               <w:t>Metody wyboru kolejnych stanów</w:t>
             </w:r>
-            <w:bookmarkEnd w:id="8"/>
+            <w:bookmarkEnd w:id="10"/>
           </w:p>
         </w:tc>
       </w:tr>
@@ -3596,37 +3757,86 @@
         <w:jc w:val="both"/>
       </w:pPr>
       <w:r>
-        <w:t>Przykładem maszyny stanów jest struktura sterowana zdarzeniami (</w:t>
+        <w:t xml:space="preserve">W przykładach zaprezentowanych na </w:t>
+      </w:r>
+      <w:r>
+        <w:fldChar w:fldCharType="begin"/>
+      </w:r>
+      <w:r>
+        <w:instrText xml:space="preserve"> REF _Ref434692239 \r \h </w:instrText>
+      </w:r>
+      <w:r>
+        <w:fldChar w:fldCharType="separate"/>
+      </w:r>
+      <w:r>
+        <w:t>Rys. 5</w:t>
+      </w:r>
+      <w:r>
+        <w:fldChar w:fldCharType="end"/>
+      </w:r>
+      <w:r>
+        <w:t xml:space="preserve"> sterowanie odbywa się za pomocą dwóch przycisków </w:t>
       </w:r>
       <w:proofErr w:type="spellStart"/>
       <w:r>
-        <w:t>Event</w:t>
+        <w:rPr>
+          <w:b/>
+        </w:rPr>
+        <w:t>bMEASURE</w:t>
       </w:r>
       <w:proofErr w:type="spellEnd"/>
       <w:r>
-        <w:t xml:space="preserve"> </w:t>
+        <w:t xml:space="preserve"> oraz </w:t>
       </w:r>
       <w:proofErr w:type="spellStart"/>
       <w:r>
-        <w:t>D</w:t>
-      </w:r>
-      <w:r>
-        <w:t>riven</w:t>
+        <w:rPr>
+          <w:b/>
+        </w:rPr>
+        <w:t>bSAVE</w:t>
       </w:r>
       <w:proofErr w:type="spellEnd"/>
       <w:r>
-        <w:t xml:space="preserve"> </w:t>
+        <w:t xml:space="preserve">. W przypadku braku naciśnięcia któregoś przycisku </w:t>
       </w:r>
       <w:proofErr w:type="spellStart"/>
       <w:r>
-        <w:t>S</w:t>
-      </w:r>
-      <w:r>
-        <w:t>tatemachine</w:t>
+        <w:t>powtażany</w:t>
       </w:r>
       <w:proofErr w:type="spellEnd"/>
       <w:r>
-        <w:t xml:space="preserve"> [5]).</w:t>
+        <w:t xml:space="preserve"> jest aktualny stan (IDLE). </w:t>
+      </w:r>
+      <w:r>
+        <w:t xml:space="preserve">W rozwiązaniach z zastosowaniem węzła wyszukiwania </w:t>
+      </w:r>
+      <w:proofErr w:type="spellStart"/>
+      <w:r>
+        <w:rPr>
+          <w:b/>
+        </w:rPr>
+        <w:t>Search</w:t>
+      </w:r>
+      <w:proofErr w:type="spellEnd"/>
+      <w:r>
+        <w:rPr>
+          <w:b/>
+        </w:rPr>
+        <w:t xml:space="preserve"> 1D </w:t>
+      </w:r>
+      <w:proofErr w:type="spellStart"/>
+      <w:r>
+        <w:rPr>
+          <w:b/>
+        </w:rPr>
+        <w:t>Array</w:t>
+      </w:r>
+      <w:proofErr w:type="spellEnd"/>
+      <w:r>
+        <w:t xml:space="preserve"> ważna jest kolejność stanów ponieważ węzeł w wyniku swojego działania zwraca pierwszy element spełniający warunek wyszukiwania. W przypadku d) następuje konwersja wektora </w:t>
+      </w:r>
+      <w:r>
+        <w:t>na liczbę, tutaj należy zwrócić uwagę na fakt, że w wektorze przejść pojawiają się pozycje, które nie mogą wystąpić, w przykładzie stan taki nazwano „Wolny”.</w:t>
       </w:r>
     </w:p>
     <w:p>
@@ -3636,6 +3846,50 @@
         <w:jc w:val="both"/>
       </w:pPr>
       <w:r>
+        <w:t>Ciekawym p</w:t>
+      </w:r>
+      <w:r>
+        <w:t>rzykładem maszyny stanów jest struktura sterowana zdarzeniami (</w:t>
+      </w:r>
+      <w:proofErr w:type="spellStart"/>
+      <w:r>
+        <w:t>Event</w:t>
+      </w:r>
+      <w:proofErr w:type="spellEnd"/>
+      <w:r>
+        <w:t xml:space="preserve"> </w:t>
+      </w:r>
+      <w:proofErr w:type="spellStart"/>
+      <w:r>
+        <w:t>D</w:t>
+      </w:r>
+      <w:r>
+        <w:t>riven</w:t>
+      </w:r>
+      <w:proofErr w:type="spellEnd"/>
+      <w:r>
+        <w:t xml:space="preserve"> </w:t>
+      </w:r>
+      <w:proofErr w:type="spellStart"/>
+      <w:r>
+        <w:t>S</w:t>
+      </w:r>
+      <w:r>
+        <w:t>tatemachine</w:t>
+      </w:r>
+      <w:proofErr w:type="spellEnd"/>
+      <w:r>
+        <w:t xml:space="preserve"> [5]).</w:t>
+      </w:r>
+    </w:p>
+    <w:p>
+      <w:pPr>
+        <w:spacing w:line="360" w:lineRule="auto"/>
+        <w:ind w:firstLine="708"/>
+        <w:jc w:val="both"/>
+      </w:pPr>
+      <w:r>
+        <w:lastRenderedPageBreak/>
         <w:t>Pamiętać należy, żeby w tej strukturze stosować opóźnienie działania aplikacji (</w:t>
       </w:r>
       <w:proofErr w:type="spellStart"/>
@@ -3668,14 +3922,14 @@
           <w:b/>
         </w:rPr>
       </w:pPr>
-      <w:bookmarkStart w:id="9" w:name="_Ref427319602"/>
+      <w:bookmarkStart w:id="11" w:name="_Ref427319602"/>
       <w:r>
         <w:rPr>
           <w:b/>
         </w:rPr>
         <w:t>LABORATORYJNE STANOWISKO BADAWCZE</w:t>
       </w:r>
-      <w:bookmarkEnd w:id="9"/>
+      <w:bookmarkEnd w:id="11"/>
     </w:p>
     <w:p>
       <w:pPr>
@@ -3691,14 +3945,14 @@
           <w:b/>
         </w:rPr>
       </w:pPr>
-      <w:bookmarkStart w:id="10" w:name="_Ref427319607"/>
+      <w:bookmarkStart w:id="12" w:name="_Ref427319607"/>
       <w:r>
         <w:rPr>
           <w:b/>
         </w:rPr>
         <w:t>Obiekt badany</w:t>
       </w:r>
-      <w:bookmarkEnd w:id="10"/>
+      <w:bookmarkEnd w:id="12"/>
     </w:p>
     <w:p>
       <w:pPr>
@@ -3720,17 +3974,8 @@
           <w:sz w:val="22"/>
           <w:szCs w:val="22"/>
         </w:rPr>
-        <w:t xml:space="preserve">Środowisko programistyczne </w:t>
-      </w:r>
-      <w:proofErr w:type="spellStart"/>
-      <w:r>
-        <w:rPr>
-          <w:sz w:val="22"/>
-          <w:szCs w:val="22"/>
-        </w:rPr>
-        <w:t>LabVIEW</w:t>
-      </w:r>
-      <w:proofErr w:type="spellEnd"/>
+        <w:t>Środowisko programistyczne LabVIEW</w:t>
+      </w:r>
       <w:r>
         <w:rPr>
           <w:sz w:val="22"/>
@@ -3762,15 +4007,14 @@
           <w:b/>
         </w:rPr>
       </w:pPr>
-      <w:bookmarkStart w:id="11" w:name="_Ref427319615"/>
+      <w:bookmarkStart w:id="13" w:name="_Ref427319615"/>
       <w:r>
         <w:rPr>
           <w:b/>
         </w:rPr>
-        <w:lastRenderedPageBreak/>
         <w:t>Urządzenia dodatkowe</w:t>
       </w:r>
-      <w:bookmarkEnd w:id="11"/>
+      <w:bookmarkEnd w:id="13"/>
     </w:p>
     <w:p>
       <w:pPr>
@@ -3808,14 +4052,14 @@
           <w:b/>
         </w:rPr>
       </w:pPr>
-      <w:bookmarkStart w:id="12" w:name="_Ref427319621"/>
+      <w:bookmarkStart w:id="14" w:name="_Ref427319621"/>
       <w:r>
         <w:rPr>
           <w:b/>
         </w:rPr>
         <w:t>Oprogramowanie</w:t>
       </w:r>
-      <w:bookmarkEnd w:id="12"/>
+      <w:bookmarkEnd w:id="14"/>
     </w:p>
     <w:p>
       <w:pPr>
@@ -3834,19 +4078,11 @@
           <w:lang w:val="en-US"/>
         </w:rPr>
       </w:pPr>
-      <w:proofErr w:type="spellStart"/>
       <w:r>
         <w:rPr>
           <w:lang w:val="en-US"/>
         </w:rPr>
-        <w:t>LabVIEW</w:t>
-      </w:r>
-      <w:proofErr w:type="spellEnd"/>
-      <w:r>
-        <w:rPr>
-          <w:lang w:val="en-US"/>
-        </w:rPr>
-        <w:t xml:space="preserve"> 2013 </w:t>
+        <w:t xml:space="preserve">LabVIEW 2013 </w:t>
       </w:r>
       <w:proofErr w:type="spellStart"/>
       <w:r>
@@ -3894,7 +4130,7 @@
           <w:b/>
         </w:rPr>
       </w:pPr>
-      <w:bookmarkStart w:id="13" w:name="_Ref427319634"/>
+      <w:bookmarkStart w:id="15" w:name="_Ref427319634"/>
       <w:r>
         <w:rPr>
           <w:b/>
@@ -3907,7 +4143,7 @@
         </w:rPr>
         <w:t xml:space="preserve"> – WYKAZ ZADAŃ DO REALIZACJI</w:t>
       </w:r>
-      <w:bookmarkEnd w:id="13"/>
+      <w:bookmarkEnd w:id="15"/>
     </w:p>
     <w:p>
       <w:pPr>
@@ -3930,11 +4166,9 @@
       <w:r>
         <w:t xml:space="preserve">Zastosowanie </w:t>
       </w:r>
-      <w:proofErr w:type="spellStart"/>
-      <w:r>
-        <w:t>klastrów</w:t>
-      </w:r>
-      <w:proofErr w:type="spellEnd"/>
+      <w:r>
+        <w:t>maszyny stanów</w:t>
+      </w:r>
       <w:r>
         <w:t>:</w:t>
       </w:r>
@@ -3967,860 +4201,6 @@
       </w:r>
       <w:r>
         <w:t>”,</w:t>
-      </w:r>
-    </w:p>
-    <w:p>
-      <w:pPr>
-        <w:spacing w:line="360" w:lineRule="auto"/>
-        <w:ind w:left="360"/>
-      </w:pPr>
-      <w:r>
-        <w:t xml:space="preserve">- </w:t>
-      </w:r>
-      <w:r>
-        <w:t xml:space="preserve">otworzyć plik </w:t>
-      </w:r>
-      <w:r>
-        <w:t>„</w:t>
-      </w:r>
-      <w:r>
-        <w:rPr>
-          <w:i/>
-        </w:rPr>
-        <w:t xml:space="preserve">temp </w:t>
-      </w:r>
-      <w:proofErr w:type="spellStart"/>
-      <w:r>
-        <w:rPr>
-          <w:i/>
-        </w:rPr>
-        <w:t>konwersa.vi</w:t>
-      </w:r>
-      <w:proofErr w:type="spellEnd"/>
-      <w:r>
-        <w:t>”</w:t>
-      </w:r>
-      <w:r>
-        <w:t>,</w:t>
-      </w:r>
-    </w:p>
-    <w:p>
-      <w:pPr>
-        <w:spacing w:line="360" w:lineRule="auto"/>
-        <w:ind w:left="360"/>
-      </w:pPr>
-      <w:r>
-        <w:t xml:space="preserve">- przenieść powłokę </w:t>
-      </w:r>
-      <w:proofErr w:type="spellStart"/>
-      <w:r>
-        <w:t>klastra</w:t>
-      </w:r>
-      <w:proofErr w:type="spellEnd"/>
-      <w:r>
-        <w:t xml:space="preserve"> na pulpit,</w:t>
-      </w:r>
-    </w:p>
-    <w:p>
-      <w:pPr>
-        <w:spacing w:line="360" w:lineRule="auto"/>
-        <w:ind w:left="360"/>
-      </w:pPr>
-      <w:r>
-        <w:t xml:space="preserve">- nazwać klaster </w:t>
-      </w:r>
-      <w:r>
-        <w:rPr>
-          <w:i/>
-        </w:rPr>
-        <w:t xml:space="preserve">Temp </w:t>
-      </w:r>
-      <w:proofErr w:type="spellStart"/>
-      <w:r>
-        <w:rPr>
-          <w:i/>
-        </w:rPr>
-        <w:t>limits</w:t>
-      </w:r>
-      <w:proofErr w:type="spellEnd"/>
-      <w:r>
-        <w:t>,</w:t>
-      </w:r>
-    </w:p>
-    <w:p>
-      <w:pPr>
-        <w:spacing w:line="360" w:lineRule="auto"/>
-        <w:ind w:left="360"/>
-      </w:pPr>
-      <w:r>
-        <w:t>-</w:t>
-      </w:r>
-      <w:r>
-        <w:t xml:space="preserve"> w </w:t>
-      </w:r>
-      <w:proofErr w:type="spellStart"/>
-      <w:r>
-        <w:t>klastrze</w:t>
-      </w:r>
-      <w:proofErr w:type="spellEnd"/>
-      <w:r>
-        <w:t xml:space="preserve"> umieścić dwie kontrolki typu double o nazwach </w:t>
-      </w:r>
-      <w:r>
-        <w:rPr>
-          <w:i/>
-        </w:rPr>
-        <w:t>Min</w:t>
-      </w:r>
-      <w:r>
-        <w:t xml:space="preserve"> i </w:t>
-      </w:r>
-      <w:r>
-        <w:rPr>
-          <w:i/>
-        </w:rPr>
-        <w:t>Max</w:t>
-      </w:r>
-      <w:r>
-        <w:t>,</w:t>
-      </w:r>
-    </w:p>
-    <w:p>
-      <w:pPr>
-        <w:spacing w:line="360" w:lineRule="auto"/>
-        <w:ind w:left="360"/>
-      </w:pPr>
-      <w:r>
-        <w:t>- zmodyfikować kod zastępując dwie kontrolki zakresu temperatury jedną kontrolką typu klaster,</w:t>
-      </w:r>
-    </w:p>
-    <w:p>
-      <w:pPr>
-        <w:spacing w:line="360" w:lineRule="auto"/>
-        <w:ind w:left="360"/>
-      </w:pPr>
-      <w:r>
-        <w:t xml:space="preserve">- zapisać klaster jako definicję typu </w:t>
-      </w:r>
-      <w:r>
-        <w:rPr>
-          <w:b/>
-        </w:rPr>
-        <w:t>PPM</w:t>
-      </w:r>
-      <w:r>
-        <w:t xml:space="preserve"> </w:t>
-      </w:r>
-      <w:r>
-        <w:sym w:font="Wingdings" w:char="F0E0"/>
-      </w:r>
-      <w:r>
-        <w:t xml:space="preserve"> </w:t>
-      </w:r>
-      <w:proofErr w:type="spellStart"/>
-      <w:r>
-        <w:rPr>
-          <w:b/>
-        </w:rPr>
-        <w:t>Advanced</w:t>
-      </w:r>
-      <w:proofErr w:type="spellEnd"/>
-      <w:r>
-        <w:t xml:space="preserve"> </w:t>
-      </w:r>
-      <w:r>
-        <w:sym w:font="Wingdings" w:char="F0E0"/>
-      </w:r>
-      <w:r>
-        <w:rPr>
-          <w:b/>
-        </w:rPr>
-        <w:t xml:space="preserve"> </w:t>
-      </w:r>
-      <w:proofErr w:type="spellStart"/>
-      <w:r>
-        <w:rPr>
-          <w:b/>
-        </w:rPr>
-        <w:t>Customize</w:t>
-      </w:r>
-      <w:proofErr w:type="spellEnd"/>
-      <w:r>
-        <w:rPr>
-          <w:b/>
-        </w:rPr>
-        <w:t>…</w:t>
-      </w:r>
-      <w:r>
-        <w:t>,</w:t>
-      </w:r>
-    </w:p>
-    <w:p>
-      <w:pPr>
-        <w:pStyle w:val="Akapitzlist"/>
-        <w:numPr>
-          <w:ilvl w:val="0"/>
-          <w:numId w:val="37"/>
-        </w:numPr>
-        <w:spacing w:line="360" w:lineRule="auto"/>
-      </w:pPr>
-      <w:r>
-        <w:t xml:space="preserve">zmienić typ kontrolki na </w:t>
-      </w:r>
-      <w:proofErr w:type="spellStart"/>
-      <w:r>
-        <w:rPr>
-          <w:i/>
-        </w:rPr>
-        <w:t>Type</w:t>
-      </w:r>
-      <w:proofErr w:type="spellEnd"/>
-      <w:r>
-        <w:rPr>
-          <w:i/>
-        </w:rPr>
-        <w:t xml:space="preserve"> </w:t>
-      </w:r>
-      <w:proofErr w:type="spellStart"/>
-      <w:r>
-        <w:rPr>
-          <w:i/>
-        </w:rPr>
-        <w:t>def</w:t>
-      </w:r>
-      <w:proofErr w:type="spellEnd"/>
-      <w:r>
-        <w:rPr>
-          <w:i/>
-        </w:rPr>
-        <w:t>.</w:t>
-      </w:r>
-      <w:r>
-        <w:t>,</w:t>
-      </w:r>
-    </w:p>
-    <w:p>
-      <w:pPr>
-        <w:pStyle w:val="Akapitzlist"/>
-        <w:numPr>
-          <w:ilvl w:val="0"/>
-          <w:numId w:val="37"/>
-        </w:numPr>
-        <w:spacing w:line="360" w:lineRule="auto"/>
-      </w:pPr>
-      <w:r>
-        <w:t xml:space="preserve">zapisać plik </w:t>
-      </w:r>
-      <w:r>
-        <w:t xml:space="preserve">pod nazwą </w:t>
-      </w:r>
-      <w:proofErr w:type="spellStart"/>
-      <w:r>
-        <w:rPr>
-          <w:i/>
-        </w:rPr>
-        <w:t>Params.ctl</w:t>
-      </w:r>
-      <w:proofErr w:type="spellEnd"/>
-      <w:r>
-        <w:t>,</w:t>
-      </w:r>
-    </w:p>
-    <w:p>
-      <w:pPr>
-        <w:pStyle w:val="Akapitzlist"/>
-        <w:numPr>
-          <w:ilvl w:val="0"/>
-          <w:numId w:val="37"/>
-        </w:numPr>
-        <w:spacing w:line="360" w:lineRule="auto"/>
-      </w:pPr>
-      <w:r>
-        <w:t xml:space="preserve">założyć nowy wirtualny katalog w oknie projektu </w:t>
-      </w:r>
-      <w:r>
-        <w:rPr>
-          <w:i/>
-        </w:rPr>
-        <w:t>Kontrolki</w:t>
-      </w:r>
-      <w:r>
-        <w:t>,</w:t>
-      </w:r>
-    </w:p>
-    <w:p>
-      <w:pPr>
-        <w:pStyle w:val="Akapitzlist"/>
-        <w:numPr>
-          <w:ilvl w:val="0"/>
-          <w:numId w:val="37"/>
-        </w:numPr>
-        <w:spacing w:line="360" w:lineRule="auto"/>
-      </w:pPr>
-      <w:r>
-        <w:t xml:space="preserve">przenieść plik </w:t>
-      </w:r>
-      <w:proofErr w:type="spellStart"/>
-      <w:r>
-        <w:rPr>
-          <w:i/>
-        </w:rPr>
-        <w:t>Params.ctl</w:t>
-      </w:r>
-      <w:proofErr w:type="spellEnd"/>
-      <w:r>
-        <w:t xml:space="preserve"> do katalogu </w:t>
-      </w:r>
-      <w:r>
-        <w:rPr>
-          <w:i/>
-        </w:rPr>
-        <w:t>Kontrolki</w:t>
-      </w:r>
-      <w:r>
-        <w:t>,</w:t>
-      </w:r>
-    </w:p>
-    <w:p>
-      <w:pPr>
-        <w:spacing w:line="360" w:lineRule="auto"/>
-        <w:ind w:left="360"/>
-      </w:pPr>
-      <w:r>
-        <w:t>- umieścić klaster na panelu połączeń</w:t>
-      </w:r>
-      <w:r>
-        <w:t xml:space="preserve"> (</w:t>
-      </w:r>
-      <w:proofErr w:type="spellStart"/>
-      <w:r>
-        <w:rPr>
-          <w:b/>
-        </w:rPr>
-        <w:t>Connector</w:t>
-      </w:r>
-      <w:proofErr w:type="spellEnd"/>
-      <w:r>
-        <w:rPr>
-          <w:b/>
-        </w:rPr>
-        <w:t xml:space="preserve"> </w:t>
-      </w:r>
-      <w:proofErr w:type="spellStart"/>
-      <w:r>
-        <w:rPr>
-          <w:b/>
-        </w:rPr>
-        <w:t>Pane</w:t>
-      </w:r>
-      <w:proofErr w:type="spellEnd"/>
-      <w:r>
-        <w:t>)</w:t>
-      </w:r>
-      <w:r>
-        <w:t>,</w:t>
-      </w:r>
-    </w:p>
-    <w:p>
-      <w:pPr>
-        <w:spacing w:line="360" w:lineRule="auto"/>
-        <w:ind w:left="360"/>
-      </w:pPr>
-      <w:r>
-        <w:t xml:space="preserve">- </w:t>
-      </w:r>
-      <w:r>
-        <w:t>zadać wartości domyślne takie same jakie miały wcześniej kontrolki,</w:t>
-      </w:r>
-    </w:p>
-    <w:p>
-      <w:pPr>
-        <w:spacing w:line="360" w:lineRule="auto"/>
-        <w:ind w:left="360"/>
-      </w:pPr>
-      <w:r>
-        <w:t>- uzupełnić informacje w dokumentacji pliku,</w:t>
-      </w:r>
-    </w:p>
-    <w:p>
-      <w:pPr>
-        <w:spacing w:line="360" w:lineRule="auto"/>
-        <w:ind w:left="360"/>
-      </w:pPr>
-      <w:r>
-        <w:t>- zapisać plik,</w:t>
-      </w:r>
-    </w:p>
-    <w:p>
-      <w:pPr>
-        <w:spacing w:line="360" w:lineRule="auto"/>
-        <w:ind w:left="360"/>
-      </w:pPr>
-      <w:r>
-        <w:t xml:space="preserve">- poprawić kod w pliku </w:t>
-      </w:r>
-      <w:proofErr w:type="spellStart"/>
-      <w:r>
-        <w:rPr>
-          <w:i/>
-        </w:rPr>
-        <w:t>main.vi</w:t>
-      </w:r>
-      <w:proofErr w:type="spellEnd"/>
-      <w:r>
-        <w:t>,</w:t>
-      </w:r>
-    </w:p>
-    <w:p>
-      <w:pPr>
-        <w:spacing w:line="360" w:lineRule="auto"/>
-        <w:ind w:left="360"/>
-      </w:pPr>
-      <w:r>
-        <w:t xml:space="preserve">- przygotować kontrolkę typu </w:t>
-      </w:r>
-      <w:proofErr w:type="spellStart"/>
-      <w:r>
-        <w:rPr>
-          <w:b/>
-        </w:rPr>
-        <w:t>Type</w:t>
-      </w:r>
-      <w:proofErr w:type="spellEnd"/>
-      <w:r>
-        <w:rPr>
-          <w:b/>
-        </w:rPr>
-        <w:t xml:space="preserve"> </w:t>
-      </w:r>
-      <w:proofErr w:type="spellStart"/>
-      <w:r>
-        <w:rPr>
-          <w:b/>
-        </w:rPr>
-        <w:t>def</w:t>
-      </w:r>
-      <w:proofErr w:type="spellEnd"/>
-      <w:r>
-        <w:rPr>
-          <w:b/>
-        </w:rPr>
-        <w:t>.</w:t>
-      </w:r>
-      <w:r>
-        <w:t xml:space="preserve"> zawierającą następujące komponenty:</w:t>
-      </w:r>
-    </w:p>
-    <w:p>
-      <w:pPr>
-        <w:spacing w:line="360" w:lineRule="auto"/>
-        <w:ind w:left="360"/>
-      </w:pPr>
-      <w:r>
-        <w:t xml:space="preserve">(można skorzystać z </w:t>
-      </w:r>
-      <w:r>
-        <w:rPr>
-          <w:b/>
-        </w:rPr>
-        <w:t>File</w:t>
-      </w:r>
-      <w:r>
-        <w:t xml:space="preserve"> </w:t>
-      </w:r>
-      <w:r>
-        <w:sym w:font="Wingdings" w:char="F0E0"/>
-      </w:r>
-      <w:r>
-        <w:t xml:space="preserve"> </w:t>
-      </w:r>
-      <w:r>
-        <w:rPr>
-          <w:b/>
-        </w:rPr>
-        <w:t>New…</w:t>
-      </w:r>
-      <w:r>
-        <w:t xml:space="preserve"> </w:t>
-      </w:r>
-      <w:r>
-        <w:sym w:font="Wingdings" w:char="F0E0"/>
-      </w:r>
-      <w:r>
-        <w:t xml:space="preserve"> </w:t>
-      </w:r>
-      <w:proofErr w:type="spellStart"/>
-      <w:r>
-        <w:rPr>
-          <w:b/>
-        </w:rPr>
-        <w:t>Other</w:t>
-      </w:r>
-      <w:proofErr w:type="spellEnd"/>
-      <w:r>
-        <w:rPr>
-          <w:b/>
-        </w:rPr>
-        <w:t xml:space="preserve"> </w:t>
-      </w:r>
-      <w:proofErr w:type="spellStart"/>
-      <w:r>
-        <w:rPr>
-          <w:b/>
-        </w:rPr>
-        <w:t>Files</w:t>
-      </w:r>
-      <w:proofErr w:type="spellEnd"/>
-      <w:r>
-        <w:rPr>
-          <w:b/>
-        </w:rPr>
-        <w:t>/</w:t>
-      </w:r>
-      <w:proofErr w:type="spellStart"/>
-      <w:r>
-        <w:rPr>
-          <w:b/>
-        </w:rPr>
-        <w:t>Custom</w:t>
-      </w:r>
-      <w:proofErr w:type="spellEnd"/>
-      <w:r>
-        <w:rPr>
-          <w:b/>
-        </w:rPr>
-        <w:t xml:space="preserve"> </w:t>
-      </w:r>
-      <w:proofErr w:type="spellStart"/>
-      <w:r>
-        <w:rPr>
-          <w:b/>
-        </w:rPr>
-        <w:t>Control</w:t>
-      </w:r>
-      <w:proofErr w:type="spellEnd"/>
-      <w:r>
-        <w:t>)</w:t>
-      </w:r>
-    </w:p>
-    <w:p>
-      <w:pPr>
-        <w:pStyle w:val="Akapitzlist"/>
-        <w:numPr>
-          <w:ilvl w:val="0"/>
-          <w:numId w:val="38"/>
-        </w:numPr>
-        <w:spacing w:line="360" w:lineRule="auto"/>
-        <w:rPr>
-          <w:noProof/>
-          <w:lang w:val="en-GB"/>
-        </w:rPr>
-      </w:pPr>
-      <w:r>
-        <w:rPr>
-          <w:noProof/>
-          <w:lang w:val="en-GB"/>
-        </w:rPr>
-        <w:t>Temperatura (double),</w:t>
-      </w:r>
-    </w:p>
-    <w:p>
-      <w:pPr>
-        <w:pStyle w:val="Akapitzlist"/>
-        <w:numPr>
-          <w:ilvl w:val="0"/>
-          <w:numId w:val="38"/>
-        </w:numPr>
-        <w:spacing w:line="360" w:lineRule="auto"/>
-        <w:rPr>
-          <w:noProof/>
-          <w:lang w:val="en-GB"/>
-        </w:rPr>
-      </w:pPr>
-      <w:r>
-        <w:rPr>
-          <w:noProof/>
-          <w:lang w:val="en-GB"/>
-        </w:rPr>
-        <w:t>Średnia (double),</w:t>
-      </w:r>
-    </w:p>
-    <w:p>
-      <w:pPr>
-        <w:pStyle w:val="Akapitzlist"/>
-        <w:numPr>
-          <w:ilvl w:val="0"/>
-          <w:numId w:val="38"/>
-        </w:numPr>
-        <w:spacing w:line="360" w:lineRule="auto"/>
-        <w:rPr>
-          <w:noProof/>
-          <w:lang w:val="en-GB"/>
-        </w:rPr>
-      </w:pPr>
-      <w:r>
-        <w:rPr>
-          <w:noProof/>
-          <w:lang w:val="en-GB"/>
-        </w:rPr>
-        <w:t>Warning (boolean),</w:t>
-      </w:r>
-    </w:p>
-    <w:p>
-      <w:pPr>
-        <w:pStyle w:val="Akapitzlist"/>
-        <w:numPr>
-          <w:ilvl w:val="0"/>
-          <w:numId w:val="38"/>
-        </w:numPr>
-        <w:spacing w:line="360" w:lineRule="auto"/>
-        <w:rPr>
-          <w:noProof/>
-          <w:lang w:val="en-GB"/>
-        </w:rPr>
-      </w:pPr>
-      <w:r>
-        <w:rPr>
-          <w:noProof/>
-          <w:lang w:val="en-GB"/>
-        </w:rPr>
-        <w:lastRenderedPageBreak/>
-        <w:t>Warning text (String),</w:t>
-      </w:r>
-    </w:p>
-    <w:p>
-      <w:pPr>
-        <w:pStyle w:val="Akapitzlist"/>
-        <w:numPr>
-          <w:ilvl w:val="0"/>
-          <w:numId w:val="38"/>
-        </w:numPr>
-        <w:spacing w:line="360" w:lineRule="auto"/>
-        <w:rPr>
-          <w:noProof/>
-          <w:lang w:val="en-GB"/>
-        </w:rPr>
-      </w:pPr>
-      <w:r>
-        <w:rPr>
-          <w:noProof/>
-          <w:lang w:val="en-GB"/>
-        </w:rPr>
-        <w:t>Params.ctl,</w:t>
-      </w:r>
-    </w:p>
-    <w:p>
-      <w:pPr>
-        <w:spacing w:line="360" w:lineRule="auto"/>
-        <w:ind w:left="360"/>
-      </w:pPr>
-      <w:r>
-        <w:t xml:space="preserve">- </w:t>
-      </w:r>
-      <w:r>
-        <w:t>zapisać nową kontrolkę</w:t>
-      </w:r>
-      <w:r>
-        <w:t xml:space="preserve"> pod nazwą </w:t>
-      </w:r>
-      <w:proofErr w:type="spellStart"/>
-      <w:r>
-        <w:rPr>
-          <w:i/>
-        </w:rPr>
-        <w:t>Data.ctl</w:t>
-      </w:r>
-      <w:proofErr w:type="spellEnd"/>
-      <w:r>
-        <w:t>,</w:t>
-      </w:r>
-    </w:p>
-    <w:p>
-      <w:pPr>
-        <w:spacing w:line="360" w:lineRule="auto"/>
-        <w:ind w:left="360"/>
-      </w:pPr>
-      <w:r>
-        <w:t xml:space="preserve">- sprawdzić kolejność elementów w kontrolce </w:t>
-      </w:r>
-      <w:proofErr w:type="spellStart"/>
-      <w:r>
-        <w:rPr>
-          <w:i/>
-        </w:rPr>
-        <w:t>Data.ctl</w:t>
-      </w:r>
-      <w:proofErr w:type="spellEnd"/>
-      <w:r>
-        <w:rPr>
-          <w:b/>
-        </w:rPr>
-        <w:t xml:space="preserve"> -</w:t>
-      </w:r>
-      <w:r>
-        <w:t xml:space="preserve"> </w:t>
-      </w:r>
-      <w:r>
-        <w:rPr>
-          <w:b/>
-        </w:rPr>
-        <w:t>PPM</w:t>
-      </w:r>
-      <w:r>
-        <w:t xml:space="preserve"> </w:t>
-      </w:r>
-      <w:r>
-        <w:sym w:font="Wingdings" w:char="F0E0"/>
-      </w:r>
-      <w:r>
-        <w:t xml:space="preserve"> </w:t>
-      </w:r>
-      <w:proofErr w:type="spellStart"/>
-      <w:r>
-        <w:rPr>
-          <w:b/>
-        </w:rPr>
-        <w:t>Reorder</w:t>
-      </w:r>
-      <w:proofErr w:type="spellEnd"/>
-      <w:r>
-        <w:rPr>
-          <w:b/>
-        </w:rPr>
-        <w:t xml:space="preserve"> Controls In </w:t>
-      </w:r>
-      <w:proofErr w:type="spellStart"/>
-      <w:r>
-        <w:rPr>
-          <w:b/>
-        </w:rPr>
-        <w:t>Cluster</w:t>
-      </w:r>
-      <w:proofErr w:type="spellEnd"/>
-      <w:r>
-        <w:t>,</w:t>
-      </w:r>
-    </w:p>
-    <w:p>
-      <w:pPr>
-        <w:spacing w:line="360" w:lineRule="auto"/>
-        <w:ind w:left="360"/>
-      </w:pPr>
-      <w:r>
-        <w:t xml:space="preserve">- umieścić kontrolkę w wirtualnym katalogu </w:t>
-      </w:r>
-      <w:r>
-        <w:rPr>
-          <w:i/>
-        </w:rPr>
-        <w:t>Kontrolki</w:t>
-      </w:r>
-      <w:r>
-        <w:t>,</w:t>
-      </w:r>
-    </w:p>
-    <w:p>
-      <w:pPr>
-        <w:pStyle w:val="Akapitzlist"/>
-        <w:numPr>
-          <w:ilvl w:val="0"/>
-          <w:numId w:val="1"/>
-        </w:numPr>
-        <w:spacing w:line="360" w:lineRule="auto"/>
-      </w:pPr>
-      <w:r>
-        <w:t>Zastosowanie wektorów:</w:t>
-      </w:r>
-    </w:p>
-    <w:p>
-      <w:pPr>
-        <w:spacing w:line="360" w:lineRule="auto"/>
-        <w:ind w:left="360"/>
-      </w:pPr>
-      <w:r>
-        <w:t xml:space="preserve">- </w:t>
-      </w:r>
-      <w:r>
-        <w:t>z głównej pętli programu (</w:t>
-      </w:r>
-      <w:proofErr w:type="spellStart"/>
-      <w:r>
-        <w:rPr>
-          <w:b/>
-        </w:rPr>
-        <w:t>While</w:t>
-      </w:r>
-      <w:proofErr w:type="spellEnd"/>
-      <w:r>
-        <w:t>) wyprowadzić dane w postaci wektora danych</w:t>
-      </w:r>
-      <w:r>
-        <w:t xml:space="preserve"> (wartości zmierzone i wartości średnie)</w:t>
-      </w:r>
-      <w:r>
-        <w:t xml:space="preserve">, </w:t>
-      </w:r>
-    </w:p>
-    <w:p>
-      <w:pPr>
-        <w:spacing w:line="360" w:lineRule="auto"/>
-        <w:ind w:left="360"/>
-      </w:pPr>
-      <w:r>
-        <w:t>- wprowadzić dane do nast</w:t>
-      </w:r>
-      <w:r>
-        <w:t>ę</w:t>
-      </w:r>
-      <w:r>
-        <w:t xml:space="preserve">pnej pętli </w:t>
-      </w:r>
-      <w:proofErr w:type="spellStart"/>
-      <w:r>
-        <w:rPr>
-          <w:b/>
-        </w:rPr>
-        <w:t>While</w:t>
-      </w:r>
-      <w:proofErr w:type="spellEnd"/>
-      <w:r>
-        <w:t>,</w:t>
-      </w:r>
-    </w:p>
-    <w:p>
-      <w:pPr>
-        <w:spacing w:line="360" w:lineRule="auto"/>
-        <w:ind w:left="360"/>
-      </w:pPr>
-      <w:r>
-        <w:t>- napisać funkcję umożliwiającą użytkownikowi wybran</w:t>
-      </w:r>
-      <w:r>
-        <w:t>ie dowolnego fragmentu danych i </w:t>
-      </w:r>
-      <w:r>
-        <w:t>obejrzenie ich na wykresie</w:t>
-      </w:r>
-      <w:r>
-        <w:t>,</w:t>
-      </w:r>
-    </w:p>
-    <w:p>
-      <w:pPr>
-        <w:spacing w:line="360" w:lineRule="auto"/>
-        <w:ind w:left="360"/>
-      </w:pPr>
-      <w:r>
-        <w:t>- napisać funkcję umożliwiającą użytkownikowi przeskalowania danych,</w:t>
-      </w:r>
-    </w:p>
-    <w:p>
-      <w:pPr>
-        <w:spacing w:line="360" w:lineRule="auto"/>
-        <w:ind w:left="360"/>
-      </w:pPr>
-      <w:r>
-        <w:t>- napisać funkcję umożliwiającą użytkownikowi zmianę offsetu danych,</w:t>
       </w:r>
     </w:p>
     <w:p>
@@ -4830,8 +4210,245 @@
         <w:jc w:val="both"/>
       </w:pPr>
       <w:r>
-        <w:t>- napisać funkcję liczącą histogram danych z zadaną rozdzielczością,</w:t>
-      </w:r>
+        <w:t>- utworzyć nowy plik z szablonu „</w:t>
+      </w:r>
+      <w:r>
+        <w:rPr>
+          <w:i/>
+        </w:rPr>
+        <w:t xml:space="preserve">Standard State </w:t>
+      </w:r>
+      <w:proofErr w:type="spellStart"/>
+      <w:r>
+        <w:rPr>
+          <w:i/>
+        </w:rPr>
+        <w:t>machine</w:t>
+      </w:r>
+      <w:proofErr w:type="spellEnd"/>
+      <w:r>
+        <w:t>”,</w:t>
+      </w:r>
+    </w:p>
+    <w:p>
+      <w:pPr>
+        <w:spacing w:line="360" w:lineRule="auto"/>
+        <w:ind w:left="360"/>
+        <w:jc w:val="both"/>
+      </w:pPr>
+      <w:r>
+        <w:t>- zapisać plik pod nazwą „</w:t>
+      </w:r>
+      <w:proofErr w:type="spellStart"/>
+      <w:r>
+        <w:rPr>
+          <w:i/>
+        </w:rPr>
+        <w:t>Main_maszyna.vi</w:t>
+      </w:r>
+      <w:proofErr w:type="spellEnd"/>
+      <w:r>
+        <w:t>”,</w:t>
+      </w:r>
+    </w:p>
+    <w:p>
+      <w:pPr>
+        <w:spacing w:line="360" w:lineRule="auto"/>
+        <w:ind w:left="360"/>
+        <w:jc w:val="both"/>
+      </w:pPr>
+      <w:r>
+        <w:t>- w pliku zamienić wszystkie stałe stanów na stałą z definicji typu „</w:t>
+      </w:r>
+      <w:proofErr w:type="spellStart"/>
+      <w:r>
+        <w:t>Stany.ctl</w:t>
+      </w:r>
+      <w:proofErr w:type="spellEnd"/>
+      <w:r>
+        <w:t>”,</w:t>
+      </w:r>
+    </w:p>
+    <w:p>
+      <w:pPr>
+        <w:spacing w:line="360" w:lineRule="auto"/>
+        <w:ind w:left="360"/>
+        <w:jc w:val="both"/>
+      </w:pPr>
+      <w:r>
+        <w:t xml:space="preserve">- uzupełnić strukturę </w:t>
+      </w:r>
+      <w:r>
+        <w:t xml:space="preserve">maszyny stanów, żeby zawierała wszystkie stany z </w:t>
+      </w:r>
+      <w:r>
+        <w:fldChar w:fldCharType="begin"/>
+      </w:r>
+      <w:r>
+        <w:instrText xml:space="preserve"> REF _Ref434690784 \n \h </w:instrText>
+      </w:r>
+      <w:r>
+        <w:fldChar w:fldCharType="separate"/>
+      </w:r>
+      <w:r>
+        <w:t>Rys. 3</w:t>
+      </w:r>
+      <w:r>
+        <w:fldChar w:fldCharType="end"/>
+      </w:r>
+      <w:r>
+        <w:t>,</w:t>
+      </w:r>
+    </w:p>
+    <w:p>
+      <w:pPr>
+        <w:spacing w:line="360" w:lineRule="auto"/>
+        <w:ind w:left="360"/>
+        <w:jc w:val="both"/>
+      </w:pPr>
+      <w:r>
+        <w:t xml:space="preserve">- uzupełnić strukturę przejść, żeby program działał zgodnie z </w:t>
+      </w:r>
+      <w:r>
+        <w:fldChar w:fldCharType="begin"/>
+      </w:r>
+      <w:r>
+        <w:instrText xml:space="preserve"> REF _Ref434690784 \n \h </w:instrText>
+      </w:r>
+      <w:r>
+        <w:fldChar w:fldCharType="separate"/>
+      </w:r>
+      <w:r>
+        <w:t>Rys. 3</w:t>
+      </w:r>
+      <w:r>
+        <w:fldChar w:fldCharType="end"/>
+      </w:r>
+      <w:r>
+        <w:t>,</w:t>
+      </w:r>
+    </w:p>
+    <w:p>
+      <w:pPr>
+        <w:spacing w:line="360" w:lineRule="auto"/>
+        <w:ind w:left="360"/>
+        <w:jc w:val="both"/>
+      </w:pPr>
+      <w:r>
+        <w:t>- * można wyprowadzić wskaźnik stanu na panel, *</w:t>
+      </w:r>
+    </w:p>
+    <w:p>
+      <w:pPr>
+        <w:spacing w:line="360" w:lineRule="auto"/>
+        <w:ind w:left="360"/>
+        <w:jc w:val="both"/>
+      </w:pPr>
+      <w:r>
+        <w:t>- sprawdzić prawidłowość przejść uruchamiając program z opóźnieniem 1000 lub większym,</w:t>
+      </w:r>
+    </w:p>
+    <w:p>
+      <w:pPr>
+        <w:spacing w:line="360" w:lineRule="auto"/>
+        <w:ind w:left="360"/>
+        <w:jc w:val="both"/>
+      </w:pPr>
+      <w:r>
+        <w:t>- umieścić stałą z definicji typu „</w:t>
+      </w:r>
+      <w:proofErr w:type="spellStart"/>
+      <w:r>
+        <w:t>Data.ctl</w:t>
+      </w:r>
+      <w:proofErr w:type="spellEnd"/>
+      <w:r>
+        <w:t xml:space="preserve">” przed pętlą </w:t>
+      </w:r>
+      <w:proofErr w:type="spellStart"/>
+      <w:r>
+        <w:t>While</w:t>
+      </w:r>
+      <w:proofErr w:type="spellEnd"/>
+      <w:r>
+        <w:t>,</w:t>
+      </w:r>
+    </w:p>
+    <w:p>
+      <w:pPr>
+        <w:spacing w:line="360" w:lineRule="auto"/>
+        <w:ind w:left="360"/>
+        <w:jc w:val="both"/>
+      </w:pPr>
+      <w:r>
+        <w:t xml:space="preserve">- wprowadzić przewód z kontrolki Data do pętli </w:t>
+      </w:r>
+      <w:proofErr w:type="spellStart"/>
+      <w:r>
+        <w:t>While</w:t>
+      </w:r>
+      <w:proofErr w:type="spellEnd"/>
+      <w:r>
+        <w:t>, żeby powstał terminal,</w:t>
+      </w:r>
+    </w:p>
+    <w:p>
+      <w:pPr>
+        <w:spacing w:line="360" w:lineRule="auto"/>
+        <w:ind w:left="360"/>
+        <w:jc w:val="both"/>
+      </w:pPr>
+      <w:r>
+        <w:t>- przekształcić terminal na rejestr przesuwny,</w:t>
+      </w:r>
+    </w:p>
+    <w:p>
+      <w:pPr>
+        <w:spacing w:line="360" w:lineRule="auto"/>
+        <w:ind w:left="360"/>
+        <w:jc w:val="both"/>
+      </w:pPr>
+      <w:r>
+        <w:t xml:space="preserve">- przeprowadzić przewód danych przez wszystkie stany struktury </w:t>
+      </w:r>
+      <w:proofErr w:type="spellStart"/>
+      <w:r>
+        <w:t>Case</w:t>
+      </w:r>
+      <w:proofErr w:type="spellEnd"/>
+      <w:r>
+        <w:t>,</w:t>
+      </w:r>
+    </w:p>
+    <w:p>
+      <w:pPr>
+        <w:spacing w:line="360" w:lineRule="auto"/>
+        <w:ind w:left="360"/>
+        <w:jc w:val="both"/>
+      </w:pPr>
+      <w:r>
+        <w:t>- uzupełni</w:t>
+      </w:r>
+      <w:r>
+        <w:t>ć maszynę stanów o stan „Zapis”,</w:t>
+      </w:r>
+    </w:p>
+    <w:p>
+      <w:pPr>
+        <w:spacing w:line="360" w:lineRule="auto"/>
+        <w:ind w:left="360"/>
+        <w:jc w:val="both"/>
+      </w:pPr>
+      <w:r>
+        <w:t>- uzupełnić stany programu o ich funkcjonalność.</w:t>
+      </w:r>
+    </w:p>
+    <w:p>
+      <w:pPr>
+        <w:spacing w:line="360" w:lineRule="auto"/>
+        <w:ind w:left="360"/>
+        <w:jc w:val="both"/>
+      </w:pPr>
     </w:p>
     <w:p>
       <w:pPr>
@@ -4854,22 +4471,30 @@
           <w:b/>
         </w:rPr>
       </w:pPr>
-      <w:bookmarkStart w:id="14" w:name="_Ref427319642"/>
-      <w:bookmarkStart w:id="15" w:name="_Ref431677884"/>
+      <w:bookmarkStart w:id="16" w:name="_Ref427319642"/>
+      <w:bookmarkStart w:id="17" w:name="_Ref431677884"/>
+      <w:bookmarkStart w:id="18" w:name="_Ref435049848"/>
       <w:r>
         <w:rPr>
           <w:b/>
         </w:rPr>
         <w:t>PRZYKŁAD REALIZACJI ZADANIA</w:t>
       </w:r>
-      <w:bookmarkEnd w:id="14"/>
-      <w:bookmarkEnd w:id="15"/>
+      <w:bookmarkEnd w:id="16"/>
+      <w:bookmarkEnd w:id="17"/>
       <w:r>
         <w:rPr>
           <w:b/>
         </w:rPr>
-        <w:t xml:space="preserve"> – obliczanie histogramu danych</w:t>
-      </w:r>
+        <w:t xml:space="preserve"> – </w:t>
+      </w:r>
+      <w:r>
+        <w:rPr>
+          <w:b/>
+        </w:rPr>
+        <w:t>przygotowanie funkcjonującej struktury maszyny stanów</w:t>
+      </w:r>
+      <w:bookmarkEnd w:id="18"/>
     </w:p>
     <w:p>
       <w:pPr>
@@ -4881,215 +4506,8 @@
         </w:rPr>
       </w:pPr>
       <w:r>
-        <w:t xml:space="preserve">Przykładowa realizacja obliczania histogramu danych została przedstawiona na </w:t>
-      </w:r>
-      <w:r>
-        <w:fldChar w:fldCharType="begin"/>
-      </w:r>
-      <w:r>
-        <w:instrText xml:space="preserve"> REF _Ref432718756 \n \h </w:instrText>
-      </w:r>
-      <w:r>
-        <w:fldChar w:fldCharType="separate"/>
-      </w:r>
-      <w:r>
-        <w:t>Rys. 5</w:t>
-      </w:r>
-      <w:r>
-        <w:fldChar w:fldCharType="end"/>
-      </w:r>
-      <w:r>
-        <w:t>.</w:t>
-      </w:r>
-      <w:r>
-        <w:t xml:space="preserve"> Algorytm został podzielony na trzy części: obliczenie zakresów, przejście przez kolejne przedziały (zewnętrzna pętla </w:t>
-      </w:r>
-      <w:r>
-        <w:rPr>
-          <w:b/>
-        </w:rPr>
-        <w:t>For</w:t>
-      </w:r>
-      <w:r>
-        <w:t xml:space="preserve">), sprawdzenie czy wartość mieści się w aktualnym zakresie (wewnętrzna pętla </w:t>
-      </w:r>
-      <w:r>
-        <w:rPr>
-          <w:b/>
-        </w:rPr>
-        <w:t>For</w:t>
-      </w:r>
-      <w:r>
-        <w:t>). Wadą tego rozwiązania jest konieczność przeszukiwania całego zbioru danych tyle razy, ile wynosi liczba przedziałów.</w:t>
-      </w:r>
-    </w:p>
-    <w:p>
-      <w:pPr>
-        <w:spacing w:line="360" w:lineRule="auto"/>
-      </w:pPr>
-      <w:r>
-        <w:rPr>
-          <w:noProof/>
-        </w:rPr>
-        <w:drawing>
-          <wp:inline distT="0" distB="0" distL="0" distR="0">
-            <wp:extent cx="5756910" cy="2099310"/>
-            <wp:effectExtent l="19050" t="0" r="0" b="0"/>
-            <wp:docPr id="40" name="Obraz 40" descr="D:\Marek\Documents\LabVIEW PiWDP instrukcje\Cw5 tablice klastry\histogram.png"/>
-            <wp:cNvGraphicFramePr>
-              <a:graphicFrameLocks xmlns:a="http://schemas.openxmlformats.org/drawingml/2006/main" noChangeAspect="1"/>
-            </wp:cNvGraphicFramePr>
-            <a:graphic xmlns:a="http://schemas.openxmlformats.org/drawingml/2006/main">
-              <a:graphicData uri="http://schemas.openxmlformats.org/drawingml/2006/picture">
-                <pic:pic xmlns:pic="http://schemas.openxmlformats.org/drawingml/2006/picture">
-                  <pic:nvPicPr>
-                    <pic:cNvPr id="0" name="Picture 40" descr="D:\Marek\Documents\LabVIEW PiWDP instrukcje\Cw5 tablice klastry\histogram.png"/>
-                    <pic:cNvPicPr>
-                      <a:picLocks noChangeAspect="1" noChangeArrowheads="1"/>
-                    </pic:cNvPicPr>
-                  </pic:nvPicPr>
-                  <pic:blipFill>
-                    <a:blip r:embed="rId19" cstate="print"/>
-                    <a:srcRect/>
-                    <a:stretch>
-                      <a:fillRect/>
-                    </a:stretch>
-                  </pic:blipFill>
-                  <pic:spPr bwMode="auto">
-                    <a:xfrm>
-                      <a:off x="0" y="0"/>
-                      <a:ext cx="5756910" cy="2099310"/>
-                    </a:xfrm>
-                    <a:prstGeom prst="rect">
-                      <a:avLst/>
-                    </a:prstGeom>
-                    <a:noFill/>
-                    <a:ln w="9525">
-                      <a:noFill/>
-                      <a:miter lim="800000"/>
-                      <a:headEnd/>
-                      <a:tailEnd/>
-                    </a:ln>
-                  </pic:spPr>
-                </pic:pic>
-              </a:graphicData>
-            </a:graphic>
-          </wp:inline>
-        </w:drawing>
-      </w:r>
-    </w:p>
-    <w:p>
-      <w:pPr>
-        <w:pStyle w:val="Akapitzlist"/>
-        <w:numPr>
-          <w:ilvl w:val="0"/>
-          <w:numId w:val="28"/>
-        </w:numPr>
-        <w:spacing w:line="360" w:lineRule="auto"/>
-        <w:jc w:val="center"/>
-        <w:rPr>
-          <w:sz w:val="20"/>
-        </w:rPr>
-      </w:pPr>
-      <w:bookmarkStart w:id="16" w:name="_Ref432718756"/>
-      <w:r>
-        <w:rPr>
-          <w:sz w:val="20"/>
-        </w:rPr>
-        <w:t>Przykładowa realizacja zadania obliczania histogramu – kod programu.</w:t>
-      </w:r>
-      <w:bookmarkEnd w:id="16"/>
-    </w:p>
-    <w:p>
-      <w:pPr>
-        <w:spacing w:line="360" w:lineRule="auto"/>
-        <w:jc w:val="center"/>
-      </w:pPr>
-      <w:r>
-        <w:rPr>
-          <w:noProof/>
-        </w:rPr>
-        <w:lastRenderedPageBreak/>
-        <w:drawing>
-          <wp:inline distT="0" distB="0" distL="0" distR="0">
-            <wp:extent cx="2994812" cy="2175155"/>
-            <wp:effectExtent l="19050" t="0" r="0" b="0"/>
-            <wp:docPr id="39" name="Obraz 39"/>
-            <wp:cNvGraphicFramePr>
-              <a:graphicFrameLocks xmlns:a="http://schemas.openxmlformats.org/drawingml/2006/main" noChangeAspect="1"/>
-            </wp:cNvGraphicFramePr>
-            <a:graphic xmlns:a="http://schemas.openxmlformats.org/drawingml/2006/main">
-              <a:graphicData uri="http://schemas.openxmlformats.org/drawingml/2006/picture">
-                <pic:pic xmlns:pic="http://schemas.openxmlformats.org/drawingml/2006/picture">
-                  <pic:nvPicPr>
-                    <pic:cNvPr id="0" name="Picture 39"/>
-                    <pic:cNvPicPr>
-                      <a:picLocks noChangeAspect="1" noChangeArrowheads="1"/>
-                    </pic:cNvPicPr>
-                  </pic:nvPicPr>
-                  <pic:blipFill>
-                    <a:blip r:embed="rId20" cstate="print"/>
-                    <a:srcRect/>
-                    <a:stretch>
-                      <a:fillRect/>
-                    </a:stretch>
-                  </pic:blipFill>
-                  <pic:spPr bwMode="auto">
-                    <a:xfrm>
-                      <a:off x="0" y="0"/>
-                      <a:ext cx="2995267" cy="2175485"/>
-                    </a:xfrm>
-                    <a:prstGeom prst="rect">
-                      <a:avLst/>
-                    </a:prstGeom>
-                    <a:noFill/>
-                    <a:ln w="9525">
-                      <a:noFill/>
-                      <a:miter lim="800000"/>
-                      <a:headEnd/>
-                      <a:tailEnd/>
-                    </a:ln>
-                  </pic:spPr>
-                </pic:pic>
-              </a:graphicData>
-            </a:graphic>
-          </wp:inline>
-        </w:drawing>
-      </w:r>
-    </w:p>
-    <w:p>
-      <w:pPr>
-        <w:pStyle w:val="Akapitzlist"/>
-        <w:numPr>
-          <w:ilvl w:val="0"/>
-          <w:numId w:val="28"/>
-        </w:numPr>
-        <w:spacing w:line="360" w:lineRule="auto"/>
-        <w:jc w:val="center"/>
-        <w:rPr>
-          <w:sz w:val="20"/>
-        </w:rPr>
-      </w:pPr>
-      <w:bookmarkStart w:id="17" w:name="_Ref432972393"/>
-      <w:r>
-        <w:rPr>
-          <w:sz w:val="20"/>
-        </w:rPr>
-        <w:t xml:space="preserve">Przykładowa realizacja zadania obliczania histogramu – </w:t>
-      </w:r>
-      <w:r>
-        <w:rPr>
-          <w:sz w:val="20"/>
-        </w:rPr>
-        <w:t>panel</w:t>
-      </w:r>
-      <w:r>
-        <w:rPr>
-          <w:sz w:val="20"/>
-        </w:rPr>
-        <w:t xml:space="preserve"> programu.</w:t>
-      </w:r>
-      <w:bookmarkEnd w:id="17"/>
+        <w:t xml:space="preserve">Przykładowa realizacja </w:t>
+      </w:r>
     </w:p>
     <w:p>
       <w:pPr>
@@ -5110,14 +4528,14 @@
           <w:b/>
         </w:rPr>
       </w:pPr>
-      <w:bookmarkStart w:id="18" w:name="_Ref427319682"/>
+      <w:bookmarkStart w:id="19" w:name="_Ref427319682"/>
       <w:r>
         <w:rPr>
           <w:b/>
         </w:rPr>
         <w:t>RAPORT</w:t>
       </w:r>
-      <w:bookmarkEnd w:id="18"/>
+      <w:bookmarkEnd w:id="19"/>
     </w:p>
     <w:p>
       <w:pPr>
@@ -5172,14 +4590,14 @@
           <w:b/>
         </w:rPr>
       </w:pPr>
-      <w:bookmarkStart w:id="19" w:name="_Ref427319687"/>
+      <w:bookmarkStart w:id="20" w:name="_Ref427319687"/>
       <w:r>
         <w:rPr>
           <w:b/>
         </w:rPr>
         <w:t>PYTANIA</w:t>
       </w:r>
-      <w:bookmarkEnd w:id="19"/>
+      <w:bookmarkEnd w:id="20"/>
     </w:p>
     <w:p>
       <w:pPr>
@@ -5254,19 +4672,11 @@
           <w:lang w:val="en-GB"/>
         </w:rPr>
       </w:pPr>
-      <w:proofErr w:type="spellStart"/>
       <w:r>
         <w:rPr>
           <w:lang w:val="en-GB"/>
         </w:rPr>
-        <w:t>LabVIEW</w:t>
-      </w:r>
-      <w:proofErr w:type="spellEnd"/>
-      <w:r>
-        <w:rPr>
-          <w:lang w:val="en-GB"/>
-        </w:rPr>
-        <w:t xml:space="preserve"> Core 1 Course manual</w:t>
+        <w:t>LabVIEW Core 1 Course manual</w:t>
       </w:r>
       <w:r>
         <w:rPr>
@@ -5292,19 +4702,11 @@
           <w:lang w:val="en-GB"/>
         </w:rPr>
       </w:pPr>
-      <w:proofErr w:type="spellStart"/>
       <w:r>
         <w:rPr>
           <w:lang w:val="en-GB"/>
         </w:rPr>
-        <w:t>LabVIEW</w:t>
-      </w:r>
-      <w:proofErr w:type="spellEnd"/>
-      <w:r>
-        <w:rPr>
-          <w:lang w:val="en-GB"/>
-        </w:rPr>
-        <w:t xml:space="preserve"> Core 1 Exercise book.</w:t>
+        <w:t>LabVIEW Core 1 Exercise book.</w:t>
       </w:r>
     </w:p>
     <w:p>
@@ -5324,19 +4726,11 @@
           <w:lang w:val="en-GB"/>
         </w:rPr>
       </w:pPr>
-      <w:proofErr w:type="spellStart"/>
       <w:r>
         <w:rPr>
           <w:lang w:val="en-GB"/>
         </w:rPr>
-        <w:t>LabVIEW</w:t>
-      </w:r>
-      <w:proofErr w:type="spellEnd"/>
-      <w:r>
-        <w:rPr>
-          <w:lang w:val="en-GB"/>
-        </w:rPr>
-        <w:t xml:space="preserve"> Core 2 Course manual.</w:t>
+        <w:t>LabVIEW Core 2 Course manual.</w:t>
       </w:r>
     </w:p>
     <w:p>
@@ -5353,19 +4747,11 @@
         <w:ind w:left="360"/>
         <w:jc w:val="both"/>
       </w:pPr>
-      <w:proofErr w:type="spellStart"/>
       <w:r>
         <w:rPr>
           <w:lang w:val="en-GB"/>
         </w:rPr>
-        <w:t>LabVIEW</w:t>
-      </w:r>
-      <w:proofErr w:type="spellEnd"/>
-      <w:r>
-        <w:rPr>
-          <w:lang w:val="en-GB"/>
-        </w:rPr>
-        <w:t xml:space="preserve"> Core 2 Exercise b</w:t>
+        <w:t>LabVIEW Core 2 Exercise b</w:t>
       </w:r>
       <w:proofErr w:type="spellStart"/>
       <w:r>
@@ -5556,15 +4942,7 @@
         <w:jc w:val="both"/>
       </w:pPr>
       <w:r>
-        <w:t xml:space="preserve">W </w:t>
-      </w:r>
-      <w:proofErr w:type="spellStart"/>
-      <w:r>
-        <w:t>LabVIEW</w:t>
-      </w:r>
-      <w:proofErr w:type="spellEnd"/>
-      <w:r>
-        <w:t xml:space="preserve"> stosuje się dwie podstawowe metody zarządzania czasem. Są to </w:t>
+        <w:t xml:space="preserve">W LabVIEW stosuje się dwie podstawowe metody zarządzania czasem. Są to </w:t>
       </w:r>
       <w:proofErr w:type="spellStart"/>
       <w:r>
@@ -5766,7 +5144,7 @@
                     </pic:cNvPicPr>
                   </pic:nvPicPr>
                   <pic:blipFill>
-                    <a:blip r:embed="rId21" cstate="print"/>
+                    <a:blip r:embed="rId19" cstate="print"/>
                     <a:srcRect/>
                     <a:stretch>
                       <a:fillRect/>
@@ -5941,7 +5319,7 @@
                     </pic:cNvPicPr>
                   </pic:nvPicPr>
                   <pic:blipFill>
-                    <a:blip r:embed="rId22" cstate="print"/>
+                    <a:blip r:embed="rId20" cstate="print"/>
                     <a:srcRect/>
                     <a:stretch>
                       <a:fillRect/>
@@ -6081,7 +5459,7 @@
                     </pic:cNvPicPr>
                   </pic:nvPicPr>
                   <pic:blipFill>
-                    <a:blip r:embed="rId23" cstate="print"/>
+                    <a:blip r:embed="rId21" cstate="print"/>
                     <a:srcRect/>
                     <a:stretch>
                       <a:fillRect/>
@@ -6212,7 +5590,7 @@
         <w:rStyle w:val="Numerstrony"/>
         <w:noProof/>
       </w:rPr>
-      <w:t>5</w:t>
+      <w:t>6</w:t>
     </w:r>
     <w:r>
       <w:rPr>
@@ -6399,7 +5777,7 @@
               <v:shape id="_x0000_i1025" type="#_x0000_t75" style="width:17.3pt;height:27.05pt" o:ole="">
                 <v:imagedata r:id="rId1" o:title=""/>
               </v:shape>
-              <o:OLEObject Type="Embed" ProgID="CorelDRAW.Graphic.11" ShapeID="_x0000_i1025" DrawAspect="Content" ObjectID="_1508435325" r:id="rId2"/>
+              <o:OLEObject Type="Embed" ProgID="CorelDRAW.Graphic.11" ShapeID="_x0000_i1025" DrawAspect="Content" ObjectID="_1508792911" r:id="rId2"/>
             </w:object>
           </w:r>
         </w:p>
@@ -12162,7 +11540,7 @@
 </file>
 
 <file path=customXml/itemProps1.xml><?xml version="1.0" encoding="utf-8"?>
-<ds:datastoreItem xmlns:ds="http://schemas.openxmlformats.org/officeDocument/2006/customXml" ds:itemID="{A371B158-7ED1-48AB-A4B7-E8DD78EE379D}">
+<ds:datastoreItem xmlns:ds="http://schemas.openxmlformats.org/officeDocument/2006/customXml" ds:itemID="{A7EF0B74-82B5-4FA1-82E4-390D8C5C3006}">
   <ds:schemaRefs>
     <ds:schemaRef ds:uri="http://schemas.openxmlformats.org/officeDocument/2006/bibliography"/>
   </ds:schemaRefs>

</xml_diff>

<commit_message>
uzupełniono prawie całe wprowadzenie w ćwiczeniu 8 uzunieto niepotrzebny dodatek w instrukcji 7
</commit_message>
<xml_diff>
--- a/Cw7 Maszyna stanow/PiWDP7 Maszyna stanow.docx
+++ b/Cw7 Maszyna stanow/PiWDP7 Maszyna stanow.docx
@@ -4988,552 +4988,6 @@
         <w:spacing w:line="360" w:lineRule="auto"/>
         <w:jc w:val="both"/>
       </w:pPr>
-      <w:r>
-        <w:t xml:space="preserve">W LabVIEW stosuje się dwie podstawowe metody zarządzania czasem. Są to </w:t>
-      </w:r>
-      <w:proofErr w:type="spellStart"/>
-      <w:r>
-        <w:rPr>
-          <w:b/>
-        </w:rPr>
-        <w:t>Execution</w:t>
-      </w:r>
-      <w:proofErr w:type="spellEnd"/>
-      <w:r>
-        <w:rPr>
-          <w:b/>
-        </w:rPr>
-        <w:t xml:space="preserve"> Timing</w:t>
-      </w:r>
-      <w:r>
-        <w:t xml:space="preserve"> i </w:t>
-      </w:r>
-      <w:r>
-        <w:rPr>
-          <w:b/>
-        </w:rPr>
-        <w:t>Software Timing</w:t>
-      </w:r>
-      <w:r>
-        <w:t>.</w:t>
-      </w:r>
-    </w:p>
-    <w:p>
-      <w:pPr>
-        <w:spacing w:line="360" w:lineRule="auto"/>
-        <w:jc w:val="both"/>
-      </w:pPr>
-      <w:r>
-        <w:t xml:space="preserve">- </w:t>
-      </w:r>
-      <w:proofErr w:type="spellStart"/>
-      <w:r>
-        <w:rPr>
-          <w:b/>
-        </w:rPr>
-        <w:t>Execution</w:t>
-      </w:r>
-      <w:proofErr w:type="spellEnd"/>
-      <w:r>
-        <w:rPr>
-          <w:b/>
-        </w:rPr>
-        <w:t xml:space="preserve"> Timing</w:t>
-      </w:r>
-      <w:r>
-        <w:t xml:space="preserve"> – jest to zarządzanie szybkością działania i odpowiedzi (tzw. </w:t>
-      </w:r>
-      <w:proofErr w:type="spellStart"/>
-      <w:r>
-        <w:t>responsywność</w:t>
-      </w:r>
-      <w:proofErr w:type="spellEnd"/>
-      <w:r>
-        <w:t xml:space="preserve">) aplikacji. Celem jest zwolnienie aplikacji, aby umożliwić procesorowi wykonanie innych działań związanych z obsługą zadań systemu operacyjnego, jednakże czas ten nie może być zbyt długi, żeby użytkownik aplikacji nie odczuwał skutków opóźnienia. Przeciętny czas opóźnienia w </w:t>
-      </w:r>
-      <w:proofErr w:type="spellStart"/>
-      <w:r>
-        <w:t>execution</w:t>
-      </w:r>
-      <w:proofErr w:type="spellEnd"/>
-      <w:r>
-        <w:t xml:space="preserve"> timing wynosi ok. 200ms. Funkcję tą realizuje się za pomocą węzłów </w:t>
-      </w:r>
-      <w:proofErr w:type="spellStart"/>
-      <w:r>
-        <w:rPr>
-          <w:b/>
-        </w:rPr>
-        <w:t>Wait</w:t>
-      </w:r>
-      <w:proofErr w:type="spellEnd"/>
-      <w:r>
-        <w:rPr>
-          <w:b/>
-        </w:rPr>
-        <w:t xml:space="preserve"> (</w:t>
-      </w:r>
-      <w:proofErr w:type="spellStart"/>
-      <w:r>
-        <w:rPr>
-          <w:b/>
-        </w:rPr>
-        <w:t>ms</w:t>
-      </w:r>
-      <w:proofErr w:type="spellEnd"/>
-      <w:r>
-        <w:rPr>
-          <w:b/>
-        </w:rPr>
-        <w:t>)</w:t>
-      </w:r>
-      <w:r>
-        <w:t xml:space="preserve"> oraz </w:t>
-      </w:r>
-      <w:proofErr w:type="spellStart"/>
-      <w:r>
-        <w:rPr>
-          <w:b/>
-        </w:rPr>
-        <w:t>Wait</w:t>
-      </w:r>
-      <w:proofErr w:type="spellEnd"/>
-      <w:r>
-        <w:rPr>
-          <w:b/>
-        </w:rPr>
-        <w:t xml:space="preserve"> </w:t>
-      </w:r>
-      <w:proofErr w:type="spellStart"/>
-      <w:r>
-        <w:rPr>
-          <w:b/>
-        </w:rPr>
-        <w:t>Until</w:t>
-      </w:r>
-      <w:proofErr w:type="spellEnd"/>
-      <w:r>
-        <w:rPr>
-          <w:b/>
-        </w:rPr>
-        <w:t xml:space="preserve"> </w:t>
-      </w:r>
-      <w:proofErr w:type="spellStart"/>
-      <w:r>
-        <w:rPr>
-          <w:b/>
-        </w:rPr>
-        <w:t>N</w:t>
-      </w:r>
-      <w:r>
-        <w:rPr>
-          <w:b/>
-        </w:rPr>
-        <w:t>ext</w:t>
-      </w:r>
-      <w:proofErr w:type="spellEnd"/>
-      <w:r>
-        <w:rPr>
-          <w:b/>
-        </w:rPr>
-        <w:t xml:space="preserve"> </w:t>
-      </w:r>
-      <w:proofErr w:type="spellStart"/>
-      <w:r>
-        <w:rPr>
-          <w:b/>
-        </w:rPr>
-        <w:t>ms</w:t>
-      </w:r>
-      <w:proofErr w:type="spellEnd"/>
-      <w:r>
-        <w:rPr>
-          <w:b/>
-        </w:rPr>
-        <w:t xml:space="preserve"> </w:t>
-      </w:r>
-      <w:proofErr w:type="spellStart"/>
-      <w:r>
-        <w:rPr>
-          <w:b/>
-        </w:rPr>
-        <w:t>Multiple</w:t>
-      </w:r>
-      <w:proofErr w:type="spellEnd"/>
-      <w:r>
-        <w:t>, przy czym drugi węzeł umożliwia dodatkowo prostą synchronizację pętli równoległych.</w:t>
-      </w:r>
-    </w:p>
-    <w:p>
-      <w:pPr>
-        <w:spacing w:line="360" w:lineRule="auto"/>
-        <w:jc w:val="center"/>
-      </w:pPr>
-      <w:r>
-        <w:rPr>
-          <w:noProof/>
-        </w:rPr>
-        <w:drawing>
-          <wp:inline distT="0" distB="0" distL="0" distR="0">
-            <wp:extent cx="2399665" cy="497205"/>
-            <wp:effectExtent l="19050" t="0" r="635" b="0"/>
-            <wp:docPr id="2" name="Obraz 4"/>
-            <wp:cNvGraphicFramePr>
-              <a:graphicFrameLocks xmlns:a="http://schemas.openxmlformats.org/drawingml/2006/main" noChangeAspect="1"/>
-            </wp:cNvGraphicFramePr>
-            <a:graphic xmlns:a="http://schemas.openxmlformats.org/drawingml/2006/main">
-              <a:graphicData uri="http://schemas.openxmlformats.org/drawingml/2006/picture">
-                <pic:pic xmlns:pic="http://schemas.openxmlformats.org/drawingml/2006/picture">
-                  <pic:nvPicPr>
-                    <pic:cNvPr id="0" name="Picture 4"/>
-                    <pic:cNvPicPr>
-                      <a:picLocks noChangeAspect="1" noChangeArrowheads="1"/>
-                    </pic:cNvPicPr>
-                  </pic:nvPicPr>
-                  <pic:blipFill>
-                    <a:blip r:embed="rId19" cstate="print"/>
-                    <a:srcRect/>
-                    <a:stretch>
-                      <a:fillRect/>
-                    </a:stretch>
-                  </pic:blipFill>
-                  <pic:spPr bwMode="auto">
-                    <a:xfrm>
-                      <a:off x="0" y="0"/>
-                      <a:ext cx="2399665" cy="497205"/>
-                    </a:xfrm>
-                    <a:prstGeom prst="rect">
-                      <a:avLst/>
-                    </a:prstGeom>
-                    <a:noFill/>
-                    <a:ln w="9525">
-                      <a:noFill/>
-                      <a:miter lim="800000"/>
-                      <a:headEnd/>
-                      <a:tailEnd/>
-                    </a:ln>
-                  </pic:spPr>
-                </pic:pic>
-              </a:graphicData>
-            </a:graphic>
-          </wp:inline>
-        </w:drawing>
-      </w:r>
-    </w:p>
-    <w:p>
-      <w:pPr>
-        <w:spacing w:line="360" w:lineRule="auto"/>
-        <w:jc w:val="both"/>
-      </w:pPr>
-      <w:r>
-        <w:t xml:space="preserve">- </w:t>
-      </w:r>
-      <w:r>
-        <w:rPr>
-          <w:b/>
-        </w:rPr>
-        <w:t>Software Timing</w:t>
-      </w:r>
-      <w:r>
-        <w:t xml:space="preserve"> – jest to zarządzanie czasem oraz częstotliwością wykonywania określonych funkcji w programie np. pomiar temperatury co określony czas (np. co 10 min). W trakcie oczekiwania na kolejne zdarzenie program nie może zostać wstrzymany, co spowodowałoby zablokowanie GUI. Funkcję tę realizuje się za pomocą węzłów </w:t>
-      </w:r>
-      <w:proofErr w:type="spellStart"/>
-      <w:r>
-        <w:rPr>
-          <w:b/>
-        </w:rPr>
-        <w:t>Elapsed</w:t>
-      </w:r>
-      <w:proofErr w:type="spellEnd"/>
-      <w:r>
-        <w:rPr>
-          <w:b/>
-        </w:rPr>
-        <w:t xml:space="preserve"> Time</w:t>
-      </w:r>
-      <w:r>
-        <w:t xml:space="preserve"> (</w:t>
-      </w:r>
-      <w:proofErr w:type="spellStart"/>
-      <w:r>
-        <w:t>SuperVI</w:t>
-      </w:r>
-      <w:proofErr w:type="spellEnd"/>
-      <w:r>
-        <w:t xml:space="preserve">) lub </w:t>
-      </w:r>
-      <w:r>
-        <w:rPr>
-          <w:b/>
-        </w:rPr>
-        <w:t xml:space="preserve">Get </w:t>
-      </w:r>
-      <w:proofErr w:type="spellStart"/>
-      <w:r>
-        <w:rPr>
-          <w:b/>
-        </w:rPr>
-        <w:t>Date</w:t>
-      </w:r>
-      <w:proofErr w:type="spellEnd"/>
-      <w:r>
-        <w:rPr>
-          <w:b/>
-        </w:rPr>
-        <w:t xml:space="preserve">/Time In </w:t>
-      </w:r>
-      <w:proofErr w:type="spellStart"/>
-      <w:r>
-        <w:rPr>
-          <w:b/>
-        </w:rPr>
-        <w:t>Seconds</w:t>
-      </w:r>
-      <w:proofErr w:type="spellEnd"/>
-      <w:r>
-        <w:t xml:space="preserve">. Nie zaleca się w tym celu stosowania węzła </w:t>
-      </w:r>
-      <w:proofErr w:type="spellStart"/>
-      <w:r>
-        <w:rPr>
-          <w:b/>
-        </w:rPr>
-        <w:t>Tick</w:t>
-      </w:r>
-      <w:proofErr w:type="spellEnd"/>
-      <w:r>
-        <w:rPr>
-          <w:b/>
-        </w:rPr>
-        <w:t xml:space="preserve"> </w:t>
-      </w:r>
-      <w:proofErr w:type="spellStart"/>
-      <w:r>
-        <w:rPr>
-          <w:b/>
-        </w:rPr>
-        <w:t>Count</w:t>
-      </w:r>
-      <w:proofErr w:type="spellEnd"/>
-      <w:r>
-        <w:rPr>
-          <w:b/>
-        </w:rPr>
-        <w:t xml:space="preserve"> (</w:t>
-      </w:r>
-      <w:proofErr w:type="spellStart"/>
-      <w:r>
-        <w:rPr>
-          <w:b/>
-        </w:rPr>
-        <w:t>ms</w:t>
-      </w:r>
-      <w:proofErr w:type="spellEnd"/>
-      <w:r>
-        <w:rPr>
-          <w:b/>
-        </w:rPr>
-        <w:t>)</w:t>
-      </w:r>
-      <w:r>
-        <w:t xml:space="preserve">. </w:t>
-      </w:r>
-    </w:p>
-    <w:p>
-      <w:pPr>
-        <w:spacing w:line="360" w:lineRule="auto"/>
-        <w:jc w:val="center"/>
-      </w:pPr>
-      <w:r>
-        <w:rPr>
-          <w:noProof/>
-        </w:rPr>
-        <w:drawing>
-          <wp:inline distT="0" distB="0" distL="0" distR="0">
-            <wp:extent cx="3381375" cy="1447800"/>
-            <wp:effectExtent l="19050" t="0" r="9525" b="0"/>
-            <wp:docPr id="3" name="Obraz 5"/>
-            <wp:cNvGraphicFramePr>
-              <a:graphicFrameLocks xmlns:a="http://schemas.openxmlformats.org/drawingml/2006/main" noChangeAspect="1"/>
-            </wp:cNvGraphicFramePr>
-            <a:graphic xmlns:a="http://schemas.openxmlformats.org/drawingml/2006/main">
-              <a:graphicData uri="http://schemas.openxmlformats.org/drawingml/2006/picture">
-                <pic:pic xmlns:pic="http://schemas.openxmlformats.org/drawingml/2006/picture">
-                  <pic:nvPicPr>
-                    <pic:cNvPr id="0" name="Picture 5"/>
-                    <pic:cNvPicPr>
-                      <a:picLocks noChangeAspect="1" noChangeArrowheads="1"/>
-                    </pic:cNvPicPr>
-                  </pic:nvPicPr>
-                  <pic:blipFill>
-                    <a:blip r:embed="rId20" cstate="print"/>
-                    <a:srcRect/>
-                    <a:stretch>
-                      <a:fillRect/>
-                    </a:stretch>
-                  </pic:blipFill>
-                  <pic:spPr bwMode="auto">
-                    <a:xfrm>
-                      <a:off x="0" y="0"/>
-                      <a:ext cx="3381375" cy="1447800"/>
-                    </a:xfrm>
-                    <a:prstGeom prst="rect">
-                      <a:avLst/>
-                    </a:prstGeom>
-                    <a:noFill/>
-                    <a:ln w="9525">
-                      <a:noFill/>
-                      <a:miter lim="800000"/>
-                      <a:headEnd/>
-                      <a:tailEnd/>
-                    </a:ln>
-                  </pic:spPr>
-                </pic:pic>
-              </a:graphicData>
-            </a:graphic>
-          </wp:inline>
-        </w:drawing>
-      </w:r>
-    </w:p>
-    <w:p>
-      <w:pPr>
-        <w:spacing w:line="360" w:lineRule="auto"/>
-        <w:jc w:val="both"/>
-      </w:pPr>
-      <w:r>
-        <w:t xml:space="preserve">Przykład realizacji obydwu funkcji został przedstawiony na rysunku. Sekcje </w:t>
-      </w:r>
-      <w:proofErr w:type="spellStart"/>
-      <w:r>
-        <w:t>Execution</w:t>
-      </w:r>
-      <w:proofErr w:type="spellEnd"/>
-      <w:r>
-        <w:t xml:space="preserve"> i Software zostały oddzielone. Czas </w:t>
-      </w:r>
-      <w:proofErr w:type="spellStart"/>
-      <w:r>
-        <w:t>Execution</w:t>
-      </w:r>
-      <w:proofErr w:type="spellEnd"/>
-      <w:r>
-        <w:t xml:space="preserve"> Timing został ustawiony za pomocą stałej na wartość 250ms, czas Software Timing jest regulowany za pomocą kontrolki </w:t>
-      </w:r>
-      <w:r>
-        <w:rPr>
-          <w:b/>
-        </w:rPr>
-        <w:t>Time Target (s)</w:t>
-      </w:r>
-      <w:r>
-        <w:t>.</w:t>
-      </w:r>
-    </w:p>
-    <w:p>
-      <w:pPr>
-        <w:spacing w:line="360" w:lineRule="auto"/>
-        <w:jc w:val="both"/>
-      </w:pPr>
-    </w:p>
-    <w:p>
-      <w:pPr>
-        <w:spacing w:line="360" w:lineRule="auto"/>
-        <w:jc w:val="both"/>
-      </w:pPr>
-      <w:r>
-        <w:t>Inną metodą stosowaną do pomiaru czasu Software Timing jest zastosowanie zmiennej funkcjonalnej (</w:t>
-      </w:r>
-      <w:r>
-        <w:rPr>
-          <w:b/>
-        </w:rPr>
-        <w:t>FVG</w:t>
-      </w:r>
-      <w:r>
-        <w:t xml:space="preserve"> – </w:t>
-      </w:r>
-      <w:proofErr w:type="spellStart"/>
-      <w:r>
-        <w:rPr>
-          <w:b/>
-        </w:rPr>
-        <w:t>Functional</w:t>
-      </w:r>
-      <w:proofErr w:type="spellEnd"/>
-      <w:r>
-        <w:rPr>
-          <w:b/>
-        </w:rPr>
-        <w:t xml:space="preserve"> Global </w:t>
-      </w:r>
-      <w:proofErr w:type="spellStart"/>
-      <w:r>
-        <w:rPr>
-          <w:b/>
-        </w:rPr>
-        <w:t>Variable</w:t>
-      </w:r>
-      <w:proofErr w:type="spellEnd"/>
-      <w:r>
-        <w:t>).</w:t>
-      </w:r>
-    </w:p>
-    <w:p>
-      <w:pPr>
-        <w:spacing w:line="360" w:lineRule="auto"/>
-        <w:jc w:val="both"/>
-      </w:pPr>
-      <w:r>
-        <w:rPr>
-          <w:noProof/>
-        </w:rPr>
-        <w:lastRenderedPageBreak/>
-        <w:drawing>
-          <wp:inline distT="0" distB="0" distL="0" distR="0">
-            <wp:extent cx="5753100" cy="3076575"/>
-            <wp:effectExtent l="19050" t="0" r="0" b="0"/>
-            <wp:docPr id="7" name="Obraz 6"/>
-            <wp:cNvGraphicFramePr>
-              <a:graphicFrameLocks xmlns:a="http://schemas.openxmlformats.org/drawingml/2006/main" noChangeAspect="1"/>
-            </wp:cNvGraphicFramePr>
-            <a:graphic xmlns:a="http://schemas.openxmlformats.org/drawingml/2006/main">
-              <a:graphicData uri="http://schemas.openxmlformats.org/drawingml/2006/picture">
-                <pic:pic xmlns:pic="http://schemas.openxmlformats.org/drawingml/2006/picture">
-                  <pic:nvPicPr>
-                    <pic:cNvPr id="0" name="Picture 6"/>
-                    <pic:cNvPicPr>
-                      <a:picLocks noChangeAspect="1" noChangeArrowheads="1"/>
-                    </pic:cNvPicPr>
-                  </pic:nvPicPr>
-                  <pic:blipFill>
-                    <a:blip r:embed="rId21" cstate="print"/>
-                    <a:srcRect/>
-                    <a:stretch>
-                      <a:fillRect/>
-                    </a:stretch>
-                  </pic:blipFill>
-                  <pic:spPr bwMode="auto">
-                    <a:xfrm>
-                      <a:off x="0" y="0"/>
-                      <a:ext cx="5753100" cy="3076575"/>
-                    </a:xfrm>
-                    <a:prstGeom prst="rect">
-                      <a:avLst/>
-                    </a:prstGeom>
-                    <a:noFill/>
-                    <a:ln w="9525">
-                      <a:noFill/>
-                      <a:miter lim="800000"/>
-                      <a:headEnd/>
-                      <a:tailEnd/>
-                    </a:ln>
-                  </pic:spPr>
-                </pic:pic>
-              </a:graphicData>
-            </a:graphic>
-          </wp:inline>
-        </w:drawing>
-      </w:r>
     </w:p>
     <w:sectPr>
       <w:type w:val="continuous"/>
@@ -5637,7 +5091,7 @@
         <w:rStyle w:val="Numerstrony"/>
         <w:noProof/>
       </w:rPr>
-      <w:t>7</w:t>
+      <w:t>9</w:t>
     </w:r>
     <w:r>
       <w:rPr>
@@ -5824,7 +5278,7 @@
               <v:shape id="_x0000_i1025" type="#_x0000_t75" style="width:17.3pt;height:27.05pt" o:ole="">
                 <v:imagedata r:id="rId1" o:title=""/>
               </v:shape>
-              <o:OLEObject Type="Embed" ProgID="CorelDRAW.Graphic.11" ShapeID="_x0000_i1025" DrawAspect="Content" ObjectID="_1509913513" r:id="rId2"/>
+              <o:OLEObject Type="Embed" ProgID="CorelDRAW.Graphic.11" ShapeID="_x0000_i1025" DrawAspect="Content" ObjectID="_1510002277" r:id="rId2"/>
             </w:object>
           </w:r>
         </w:p>
@@ -11587,7 +11041,7 @@
 </file>
 
 <file path=customXml/itemProps1.xml><?xml version="1.0" encoding="utf-8"?>
-<ds:datastoreItem xmlns:ds="http://schemas.openxmlformats.org/officeDocument/2006/customXml" ds:itemID="{7CB68117-CBFB-4ACB-868D-4C49E4F371E1}">
+<ds:datastoreItem xmlns:ds="http://schemas.openxmlformats.org/officeDocument/2006/customXml" ds:itemID="{9502CB05-EEE5-4DBC-9772-BD1830C61D7D}">
   <ds:schemaRefs>
     <ds:schemaRef ds:uri="http://schemas.openxmlformats.org/officeDocument/2006/bibliography"/>
   </ds:schemaRefs>

</xml_diff>